<commit_message>
Added transformation animation, improved scene switching
</commit_message>
<xml_diff>
--- a/Docs/positioning.docx
+++ b/Docs/positioning.docx
@@ -23,7 +23,11 @@
       </w:r>
     </w:p>
     <w:p/>
-    <w:p/>
+    <w:p>
+      <w:r>
+        <w:t>Topleft corner</w:t>
+      </w:r>
+    </w:p>
     <w:tbl>
       <w:tblPr>
         <w:tblStyle w:val="TableGrid"/>
@@ -310,7 +314,11 @@
       </w:tr>
     </w:tbl>
     <w:p/>
-    <w:p/>
+    <w:p>
+      <w:r>
+        <w:t>Center</w:t>
+      </w:r>
+    </w:p>
     <w:tbl>
       <w:tblPr>
         <w:tblStyle w:val="TableGrid"/>
@@ -373,7 +381,7 @@
                 <v:shape id="_x0000_i1025" type="#_x0000_t75" style="width:217.9pt;height:119.6pt" o:ole="">
                   <v:imagedata r:id="rId5" o:title=""/>
                 </v:shape>
-                <o:OLEObject Type="Embed" ProgID="Unknown" ShapeID="_x0000_i1025" DrawAspect="Content" ObjectID="_1512152722" r:id="rId6"/>
+                <o:OLEObject Type="Embed" ProgID="Unknown" ShapeID="_x0000_i1025" DrawAspect="Content" ObjectID="_1512338045" r:id="rId6"/>
               </w:object>
             </w:r>
           </w:p>
@@ -584,7 +592,11 @@
       </w:tr>
     </w:tbl>
     <w:p/>
-    <w:p/>
+    <w:p>
+      <w:r>
+        <w:t>Center centered</w:t>
+      </w:r>
+    </w:p>
     <w:tbl>
       <w:tblPr>
         <w:tblStyle w:val="TableGrid"/>
@@ -628,7 +640,7 @@
                 <v:shape id="_x0000_i1026" type="#_x0000_t75" style="width:214.75pt;height:117.1pt" o:ole="">
                   <v:imagedata r:id="rId7" o:title=""/>
                 </v:shape>
-                <o:OLEObject Type="Embed" ProgID="Unknown" ShapeID="_x0000_i1026" DrawAspect="Content" ObjectID="_1512152723" r:id="rId8"/>
+                <o:OLEObject Type="Embed" ProgID="Unknown" ShapeID="_x0000_i1026" DrawAspect="Content" ObjectID="_1512338046" r:id="rId8"/>
               </w:object>
             </w:r>
           </w:p>
@@ -840,6 +852,12 @@
     </w:tbl>
     <w:p/>
     <w:p/>
+    <w:p>
+      <w:r>
+        <w:lastRenderedPageBreak/>
+        <w:t>Scaled centered</w:t>
+      </w:r>
+    </w:p>
     <w:tbl>
       <w:tblPr>
         <w:tblStyle w:val="TableGrid"/>
@@ -858,7 +876,6 @@
           </w:tcPr>
           <w:p>
             <w:r>
-              <w:lastRenderedPageBreak/>
               <w:t>Pos:</w:t>
             </w:r>
           </w:p>
@@ -884,7 +901,7 @@
                 <v:shape id="_x0000_i1027" type="#_x0000_t75" style="width:217.25pt;height:118.35pt" o:ole="">
                   <v:imagedata r:id="rId9" o:title=""/>
                 </v:shape>
-                <o:OLEObject Type="Embed" ProgID="Unknown" ShapeID="_x0000_i1027" DrawAspect="Content" ObjectID="_1512152724" r:id="rId10"/>
+                <o:OLEObject Type="Embed" ProgID="Unknown" ShapeID="_x0000_i1027" DrawAspect="Content" ObjectID="_1512338047" r:id="rId10"/>
               </w:object>
             </w:r>
           </w:p>
@@ -1095,7 +1112,11 @@
       </w:tr>
     </w:tbl>
     <w:p/>
-    <w:p/>
+    <w:p>
+      <w:r>
+        <w:t>Grid</w:t>
+      </w:r>
+    </w:p>
     <w:tbl>
       <w:tblPr>
         <w:tblStyle w:val="TableGrid"/>
@@ -1139,7 +1160,7 @@
                 <v:shape id="_x0000_i1028" type="#_x0000_t75" style="width:217.9pt;height:118.95pt" o:ole="">
                   <v:imagedata r:id="rId11" o:title=""/>
                 </v:shape>
-                <o:OLEObject Type="Embed" ProgID="Unknown" ShapeID="_x0000_i1028" DrawAspect="Content" ObjectID="_1512152725" r:id="rId12"/>
+                <o:OLEObject Type="Embed" ProgID="Unknown" ShapeID="_x0000_i1028" DrawAspect="Content" ObjectID="_1512338048" r:id="rId12"/>
               </w:object>
             </w:r>
           </w:p>
@@ -1350,7 +1371,11 @@
       </w:tr>
     </w:tbl>
     <w:p/>
-    <w:p/>
+    <w:p>
+      <w:r>
+        <w:t>Child topleft</w:t>
+      </w:r>
+    </w:p>
     <w:tbl>
       <w:tblPr>
         <w:tblStyle w:val="TableGrid"/>
@@ -1405,7 +1430,7 @@
                 <v:shape id="_x0000_i1029" type="#_x0000_t75" style="width:201.6pt;height:110.2pt" o:ole="">
                   <v:imagedata r:id="rId13" o:title=""/>
                 </v:shape>
-                <o:OLEObject Type="Embed" ProgID="Unknown" ShapeID="_x0000_i1029" DrawAspect="Content" ObjectID="_1512152726" r:id="rId14"/>
+                <o:OLEObject Type="Embed" ProgID="Unknown" ShapeID="_x0000_i1029" DrawAspect="Content" ObjectID="_1512338049" r:id="rId14"/>
               </w:object>
             </w:r>
           </w:p>
@@ -1686,7 +1711,11 @@
       </w:tr>
     </w:tbl>
     <w:p/>
-    <w:p/>
+    <w:p>
+      <w:r>
+        <w:t>Child bottomright absolute</w:t>
+      </w:r>
+    </w:p>
     <w:tbl>
       <w:tblPr>
         <w:tblStyle w:val="TableGrid"/>
@@ -1741,7 +1770,7 @@
                 <v:shape id="_x0000_i1030" type="#_x0000_t75" style="width:199.7pt;height:108.95pt" o:ole="">
                   <v:imagedata r:id="rId15" o:title=""/>
                 </v:shape>
-                <o:OLEObject Type="Embed" ProgID="Unknown" ShapeID="_x0000_i1030" DrawAspect="Content" ObjectID="_1512152727" r:id="rId16"/>
+                <o:OLEObject Type="Embed" ProgID="Unknown" ShapeID="_x0000_i1030" DrawAspect="Content" ObjectID="_1512338050" r:id="rId16"/>
               </w:object>
             </w:r>
           </w:p>
@@ -2022,7 +2051,12 @@
       </w:tr>
     </w:tbl>
     <w:p/>
-    <w:p/>
+    <w:p>
+      <w:r>
+        <w:lastRenderedPageBreak/>
+        <w:t>Child bottomright percentage</w:t>
+      </w:r>
+    </w:p>
     <w:tbl>
       <w:tblPr>
         <w:tblStyle w:val="TableGrid"/>
@@ -2042,7 +2076,6 @@
           </w:tcPr>
           <w:p>
             <w:r>
-              <w:lastRenderedPageBreak/>
               <w:t>Pos:</w:t>
             </w:r>
           </w:p>
@@ -2078,7 +2111,7 @@
                 <v:shape id="_x0000_i1031" type="#_x0000_t75" style="width:191.6pt;height:104.55pt" o:ole="">
                   <v:imagedata r:id="rId15" o:title=""/>
                 </v:shape>
-                <o:OLEObject Type="Embed" ProgID="Unknown" ShapeID="_x0000_i1031" DrawAspect="Content" ObjectID="_1512152728" r:id="rId17"/>
+                <o:OLEObject Type="Embed" ProgID="Unknown" ShapeID="_x0000_i1031" DrawAspect="Content" ObjectID="_1512338051" r:id="rId17"/>
               </w:object>
             </w:r>
           </w:p>
@@ -2359,7 +2392,11 @@
       </w:tr>
     </w:tbl>
     <w:p/>
-    <w:p/>
+    <w:p>
+      <w:r>
+        <w:t>Child center</w:t>
+      </w:r>
+    </w:p>
     <w:tbl>
       <w:tblPr>
         <w:tblStyle w:val="TableGrid"/>
@@ -2411,10 +2448,10 @@
           <w:p>
             <w:r>
               <w:object w:dxaOrig="13456" w:dyaOrig="7348">
-                <v:shape id="_x0000_i1032" type="#_x0000_t75" style="width:187.2pt;height:102.05pt" o:ole="">
+                <v:shape id="_x0000_i1040" type="#_x0000_t75" style="width:187.2pt;height:102.05pt" o:ole="">
                   <v:imagedata r:id="rId18" o:title=""/>
                 </v:shape>
-                <o:OLEObject Type="Embed" ProgID="Unknown" ShapeID="_x0000_i1032" DrawAspect="Content" ObjectID="_1512152729" r:id="rId19"/>
+                <o:OLEObject Type="Embed" ProgID="Unknown" ShapeID="_x0000_i1040" DrawAspect="Content" ObjectID="_1512338052" r:id="rId19"/>
               </w:object>
             </w:r>
           </w:p>
@@ -2695,7 +2732,11 @@
       </w:tr>
     </w:tbl>
     <w:p/>
-    <w:p/>
+    <w:p>
+      <w:r>
+        <w:t>Child center absper</w:t>
+      </w:r>
+    </w:p>
     <w:tbl>
       <w:tblPr>
         <w:tblStyle w:val="TableGrid"/>
@@ -2747,10 +2788,10 @@
           <w:p>
             <w:r>
               <w:object w:dxaOrig="13456" w:dyaOrig="7348">
-                <v:shape id="_x0000_i1033" type="#_x0000_t75" style="width:190.35pt;height:103.95pt" o:ole="">
+                <v:shape id="_x0000_i1032" type="#_x0000_t75" style="width:190.35pt;height:103.95pt" o:ole="">
                   <v:imagedata r:id="rId20" o:title=""/>
                 </v:shape>
-                <o:OLEObject Type="Embed" ProgID="Unknown" ShapeID="_x0000_i1033" DrawAspect="Content" ObjectID="_1512152730" r:id="rId21"/>
+                <o:OLEObject Type="Embed" ProgID="Unknown" ShapeID="_x0000_i1032" DrawAspect="Content" ObjectID="_1512338053" r:id="rId21"/>
               </w:object>
             </w:r>
           </w:p>
@@ -3031,7 +3072,11 @@
       </w:tr>
     </w:tbl>
     <w:p/>
-    <w:p/>
+    <w:p>
+      <w:r>
+        <w:t>Child bottomright local</w:t>
+      </w:r>
+    </w:p>
     <w:tbl>
       <w:tblPr>
         <w:tblStyle w:val="TableGrid"/>
@@ -3083,10 +3128,10 @@
           <w:p>
             <w:r>
               <w:object w:dxaOrig="13456" w:dyaOrig="7348">
-                <v:shape id="_x0000_i1034" type="#_x0000_t75" style="width:186.55pt;height:101.45pt" o:ole="">
+                <v:shape id="_x0000_i1033" type="#_x0000_t75" style="width:186.55pt;height:101.45pt" o:ole="">
                   <v:imagedata r:id="rId22" o:title=""/>
                 </v:shape>
-                <o:OLEObject Type="Embed" ProgID="Unknown" ShapeID="_x0000_i1034" DrawAspect="Content" ObjectID="_1512152731" r:id="rId23"/>
+                <o:OLEObject Type="Embed" ProgID="Unknown" ShapeID="_x0000_i1033" DrawAspect="Content" ObjectID="_1512338054" r:id="rId23"/>
               </w:object>
             </w:r>
           </w:p>
@@ -3368,6 +3413,12 @@
     </w:tbl>
     <w:p/>
     <w:p/>
+    <w:p>
+      <w:r>
+        <w:lastRenderedPageBreak/>
+        <w:t>Child bottomright scaled local</w:t>
+      </w:r>
+    </w:p>
     <w:tbl>
       <w:tblPr>
         <w:tblStyle w:val="TableGrid"/>
@@ -3419,10 +3470,10 @@
           <w:p>
             <w:r>
               <w:object w:dxaOrig="13456" w:dyaOrig="7348">
-                <v:shape id="_x0000_i1035" type="#_x0000_t75" style="width:186.55pt;height:102.05pt" o:ole="">
+                <v:shape id="_x0000_i1034" type="#_x0000_t75" style="width:186.55pt;height:102.05pt" o:ole="">
                   <v:imagedata r:id="rId24" o:title=""/>
                 </v:shape>
-                <o:OLEObject Type="Embed" ProgID="Unknown" ShapeID="_x0000_i1035" DrawAspect="Content" ObjectID="_1512152732" r:id="rId25"/>
+                <o:OLEObject Type="Embed" ProgID="Unknown" ShapeID="_x0000_i1034" DrawAspect="Content" ObjectID="_1512338055" r:id="rId25"/>
               </w:object>
             </w:r>
           </w:p>
@@ -3435,7 +3486,6 @@
           </w:tcPr>
           <w:p>
             <w:r>
-              <w:lastRenderedPageBreak/>
               <w:t>Ptype:</w:t>
             </w:r>
           </w:p>
@@ -3475,7 +3525,6 @@
           </w:tcPr>
           <w:p>
             <w:r>
-              <w:lastRenderedPageBreak/>
               <w:t>Anch</w:t>
             </w:r>
           </w:p>
@@ -3705,7 +3754,11 @@
       </w:tr>
     </w:tbl>
     <w:p/>
-    <w:p/>
+    <w:p>
+      <w:r>
+        <w:t>Three topleft</w:t>
+      </w:r>
+    </w:p>
     <w:tbl>
       <w:tblPr>
         <w:tblStyle w:val="TableGrid"/>
@@ -3768,10 +3821,10 @@
           <w:p>
             <w:r>
               <w:object w:dxaOrig="13456" w:dyaOrig="7348">
-                <v:shape id="_x0000_i1036" type="#_x0000_t75" style="width:191.6pt;height:105.2pt" o:ole="">
+                <v:shape id="_x0000_i1035" type="#_x0000_t75" style="width:191.6pt;height:105.2pt" o:ole="">
                   <v:imagedata r:id="rId26" o:title=""/>
                 </v:shape>
-                <o:OLEObject Type="Embed" ProgID="Unknown" ShapeID="_x0000_i1036" DrawAspect="Content" ObjectID="_1512152733" r:id="rId27"/>
+                <o:OLEObject Type="Embed" ProgID="Unknown" ShapeID="_x0000_i1035" DrawAspect="Content" ObjectID="_1512338056" r:id="rId27"/>
               </w:object>
             </w:r>
           </w:p>
@@ -4122,7 +4175,11 @@
       </w:tr>
     </w:tbl>
     <w:p/>
-    <w:p/>
+    <w:p>
+      <w:r>
+        <w:t>Three right-bottom percentage</w:t>
+      </w:r>
+    </w:p>
     <w:tbl>
       <w:tblPr>
         <w:tblStyle w:val="TableGrid"/>
@@ -4185,10 +4242,10 @@
           <w:p>
             <w:r>
               <w:object w:dxaOrig="13456" w:dyaOrig="7348">
-                <v:shape id="_x0000_i1037" type="#_x0000_t75" style="width:201.6pt;height:110.2pt" o:ole="">
+                <v:shape id="_x0000_i1036" type="#_x0000_t75" style="width:201.6pt;height:110.2pt" o:ole="">
                   <v:imagedata r:id="rId28" o:title=""/>
                 </v:shape>
-                <o:OLEObject Type="Embed" ProgID="Unknown" ShapeID="_x0000_i1037" DrawAspect="Content" ObjectID="_1512152734" r:id="rId29"/>
+                <o:OLEObject Type="Embed" ProgID="Unknown" ShapeID="_x0000_i1036" DrawAspect="Content" ObjectID="_1512338057" r:id="rId29"/>
               </w:object>
             </w:r>
           </w:p>
@@ -4539,7 +4596,14 @@
       </w:tr>
     </w:tbl>
     <w:p/>
-    <w:p/>
+    <w:p>
+      <w:r>
+        <w:t xml:space="preserve">Third </w:t>
+      </w:r>
+      <w:r>
+        <w:t>centered absper</w:t>
+      </w:r>
+    </w:p>
     <w:tbl>
       <w:tblPr>
         <w:tblStyle w:val="TableGrid"/>
@@ -4988,7 +5052,12 @@
       </w:tr>
     </w:tbl>
     <w:p/>
-    <w:p/>
+    <w:p>
+      <w:r>
+        <w:lastRenderedPageBreak/>
+        <w:t>Bottomright for each next per/per</w:t>
+      </w:r>
+    </w:p>
     <w:tbl>
       <w:tblPr>
         <w:tblStyle w:val="TableGrid"/>
@@ -5051,10 +5120,10 @@
           <w:p>
             <w:r>
               <w:object w:dxaOrig="13456" w:dyaOrig="7348">
-                <v:shape id="_x0000_i1038" type="#_x0000_t75" style="width:222.9pt;height:122.1pt" o:ole="">
+                <v:shape id="_x0000_i1037" type="#_x0000_t75" style="width:222.9pt;height:122.1pt" o:ole="">
                   <v:imagedata r:id="rId31" o:title=""/>
                 </v:shape>
-                <o:OLEObject Type="Embed" ProgID="Unknown" ShapeID="_x0000_i1038" DrawAspect="Content" ObjectID="_1512152735" r:id="rId32"/>
+                <o:OLEObject Type="Embed" ProgID="Unknown" ShapeID="_x0000_i1037" DrawAspect="Content" ObjectID="_1512338058" r:id="rId32"/>
               </w:object>
             </w:r>
           </w:p>
@@ -5067,7 +5136,6 @@
           </w:tcPr>
           <w:p>
             <w:r>
-              <w:lastRenderedPageBreak/>
               <w:t>Ptype:</w:t>
             </w:r>
           </w:p>
@@ -5117,7 +5185,6 @@
           </w:tcPr>
           <w:p>
             <w:r>
-              <w:lastRenderedPageBreak/>
               <w:t>Anch</w:t>
             </w:r>
           </w:p>
@@ -5407,7 +5474,11 @@
       </w:tr>
     </w:tbl>
     <w:p/>
-    <w:p/>
+    <w:p>
+      <w:r>
+        <w:t>Bottomright for each next per/absper</w:t>
+      </w:r>
+    </w:p>
     <w:tbl>
       <w:tblPr>
         <w:tblStyle w:val="TableGrid"/>
@@ -5470,10 +5541,10 @@
           <w:p>
             <w:r>
               <w:object w:dxaOrig="13456" w:dyaOrig="7348">
-                <v:shape id="_x0000_i1039" type="#_x0000_t75" style="width:221.65pt;height:121.45pt" o:ole="">
+                <v:shape id="_x0000_i1038" type="#_x0000_t75" style="width:221.65pt;height:121.45pt" o:ole="">
                   <v:imagedata r:id="rId31" o:title=""/>
                 </v:shape>
-                <o:OLEObject Type="Embed" ProgID="Unknown" ShapeID="_x0000_i1039" DrawAspect="Content" ObjectID="_1512152736" r:id="rId33"/>
+                <o:OLEObject Type="Embed" ProgID="Unknown" ShapeID="_x0000_i1038" DrawAspect="Content" ObjectID="_1512338059" r:id="rId33"/>
               </w:object>
             </w:r>
           </w:p>
@@ -5824,7 +5895,13 @@
       </w:tr>
     </w:tbl>
     <w:p/>
-    <w:p/>
+    <w:p>
+      <w:r>
+        <w:t>Bottomright for each next per/abs</w:t>
+      </w:r>
+      <w:bookmarkStart w:id="0" w:name="_GoBack"/>
+      <w:bookmarkEnd w:id="0"/>
+    </w:p>
     <w:tbl>
       <w:tblPr>
         <w:tblStyle w:val="TableGrid"/>
@@ -5887,10 +5964,10 @@
           <w:p>
             <w:r>
               <w:object w:dxaOrig="13456" w:dyaOrig="7348">
-                <v:shape id="_x0000_i1040" type="#_x0000_t75" style="width:221.65pt;height:120.85pt" o:ole="">
+                <v:shape id="_x0000_i1039" type="#_x0000_t75" style="width:221.65pt;height:120.85pt" o:ole="">
                   <v:imagedata r:id="rId31" o:title=""/>
                 </v:shape>
-                <o:OLEObject Type="Embed" ProgID="Unknown" ShapeID="_x0000_i1040" DrawAspect="Content" ObjectID="_1512152737" r:id="rId34"/>
+                <o:OLEObject Type="Embed" ProgID="Unknown" ShapeID="_x0000_i1039" DrawAspect="Content" ObjectID="_1512338060" r:id="rId34"/>
               </w:object>
             </w:r>
           </w:p>
@@ -6240,10 +6317,7 @@
         </w:tc>
       </w:tr>
     </w:tbl>
-    <w:p>
-      <w:bookmarkStart w:id="0" w:name="_GoBack"/>
-      <w:bookmarkEnd w:id="0"/>
-    </w:p>
+    <w:p/>
     <w:sectPr>
       <w:pgSz w:w="12240" w:h="15840"/>
       <w:pgMar w:top="1440" w:right="1440" w:bottom="1440" w:left="1440" w:header="720" w:footer="720" w:gutter="0"/>

</xml_diff>

<commit_message>
Implemented transformation recalculation for custom rotation origin
</commit_message>
<xml_diff>
--- a/Docs/positioning.docx
+++ b/Docs/positioning.docx
@@ -22,7 +22,11 @@
         <w:t>Screen: 800x450px</w:t>
       </w:r>
     </w:p>
-    <w:p/>
+    <w:p>
+      <w:r>
+        <w:t>Blue is child of red and green is child of blue</w:t>
+      </w:r>
+    </w:p>
     <w:p>
       <w:r>
         <w:t>Topleft corner</w:t>
@@ -378,10 +382,10 @@
                   <v:path o:extrusionok="f" gradientshapeok="t" o:connecttype="rect"/>
                   <o:lock v:ext="edit" aspectratio="t"/>
                 </v:shapetype>
-                <v:shape id="_x0000_i1025" type="#_x0000_t75" style="width:217.9pt;height:119.6pt" o:ole="">
+                <v:shape id="_x0000_i1025" type="#_x0000_t75" style="width:218.25pt;height:120pt" o:ole="">
                   <v:imagedata r:id="rId5" o:title=""/>
                 </v:shape>
-                <o:OLEObject Type="Embed" ProgID="Unknown" ShapeID="_x0000_i1025" DrawAspect="Content" ObjectID="_1512338045" r:id="rId6"/>
+                <o:OLEObject Type="Embed" ProgID="Unknown" ShapeID="_x0000_i1025" DrawAspect="Content" ObjectID="_1516874624" r:id="rId6"/>
               </w:object>
             </w:r>
           </w:p>
@@ -637,10 +641,10 @@
           <w:p>
             <w:r>
               <w:object w:dxaOrig="13456" w:dyaOrig="7348">
-                <v:shape id="_x0000_i1026" type="#_x0000_t75" style="width:214.75pt;height:117.1pt" o:ole="">
+                <v:shape id="_x0000_i1026" type="#_x0000_t75" style="width:214.5pt;height:117pt" o:ole="">
                   <v:imagedata r:id="rId7" o:title=""/>
                 </v:shape>
-                <o:OLEObject Type="Embed" ProgID="Unknown" ShapeID="_x0000_i1026" DrawAspect="Content" ObjectID="_1512338046" r:id="rId8"/>
+                <o:OLEObject Type="Embed" ProgID="Unknown" ShapeID="_x0000_i1026" DrawAspect="Content" ObjectID="_1516874625" r:id="rId8"/>
               </w:object>
             </w:r>
           </w:p>
@@ -898,10 +902,10 @@
           <w:p>
             <w:r>
               <w:object w:dxaOrig="13456" w:dyaOrig="7348">
-                <v:shape id="_x0000_i1027" type="#_x0000_t75" style="width:217.25pt;height:118.35pt" o:ole="">
+                <v:shape id="_x0000_i1027" type="#_x0000_t75" style="width:217.5pt;height:118.5pt" o:ole="">
                   <v:imagedata r:id="rId9" o:title=""/>
                 </v:shape>
-                <o:OLEObject Type="Embed" ProgID="Unknown" ShapeID="_x0000_i1027" DrawAspect="Content" ObjectID="_1512338047" r:id="rId10"/>
+                <o:OLEObject Type="Embed" ProgID="Unknown" ShapeID="_x0000_i1027" DrawAspect="Content" ObjectID="_1516874626" r:id="rId10"/>
               </w:object>
             </w:r>
           </w:p>
@@ -1157,10 +1161,10 @@
           <w:p>
             <w:r>
               <w:object w:dxaOrig="13456" w:dyaOrig="7348">
-                <v:shape id="_x0000_i1028" type="#_x0000_t75" style="width:217.9pt;height:118.95pt" o:ole="">
+                <v:shape id="_x0000_i1028" type="#_x0000_t75" style="width:218.25pt;height:119.25pt" o:ole="">
                   <v:imagedata r:id="rId11" o:title=""/>
                 </v:shape>
-                <o:OLEObject Type="Embed" ProgID="Unknown" ShapeID="_x0000_i1028" DrawAspect="Content" ObjectID="_1512338048" r:id="rId12"/>
+                <o:OLEObject Type="Embed" ProgID="Unknown" ShapeID="_x0000_i1028" DrawAspect="Content" ObjectID="_1516874627" r:id="rId12"/>
               </w:object>
             </w:r>
           </w:p>
@@ -1427,10 +1431,10 @@
           <w:p>
             <w:r>
               <w:object w:dxaOrig="13456" w:dyaOrig="7348">
-                <v:shape id="_x0000_i1029" type="#_x0000_t75" style="width:201.6pt;height:110.2pt" o:ole="">
+                <v:shape id="_x0000_i1029" type="#_x0000_t75" style="width:201.75pt;height:110.25pt" o:ole="">
                   <v:imagedata r:id="rId13" o:title=""/>
                 </v:shape>
-                <o:OLEObject Type="Embed" ProgID="Unknown" ShapeID="_x0000_i1029" DrawAspect="Content" ObjectID="_1512338049" r:id="rId14"/>
+                <o:OLEObject Type="Embed" ProgID="Unknown" ShapeID="_x0000_i1029" DrawAspect="Content" ObjectID="_1516874628" r:id="rId14"/>
               </w:object>
             </w:r>
           </w:p>
@@ -1767,10 +1771,10 @@
           <w:p>
             <w:r>
               <w:object w:dxaOrig="13456" w:dyaOrig="7348">
-                <v:shape id="_x0000_i1030" type="#_x0000_t75" style="width:199.7pt;height:108.95pt" o:ole="">
+                <v:shape id="_x0000_i1030" type="#_x0000_t75" style="width:199.5pt;height:108.75pt" o:ole="">
                   <v:imagedata r:id="rId15" o:title=""/>
                 </v:shape>
-                <o:OLEObject Type="Embed" ProgID="Unknown" ShapeID="_x0000_i1030" DrawAspect="Content" ObjectID="_1512338050" r:id="rId16"/>
+                <o:OLEObject Type="Embed" ProgID="Unknown" ShapeID="_x0000_i1030" DrawAspect="Content" ObjectID="_1516874629" r:id="rId16"/>
               </w:object>
             </w:r>
           </w:p>
@@ -2108,10 +2112,10 @@
           <w:p>
             <w:r>
               <w:object w:dxaOrig="13456" w:dyaOrig="7348">
-                <v:shape id="_x0000_i1031" type="#_x0000_t75" style="width:191.6pt;height:104.55pt" o:ole="">
+                <v:shape id="_x0000_i1031" type="#_x0000_t75" style="width:192pt;height:105pt" o:ole="">
                   <v:imagedata r:id="rId15" o:title=""/>
                 </v:shape>
-                <o:OLEObject Type="Embed" ProgID="Unknown" ShapeID="_x0000_i1031" DrawAspect="Content" ObjectID="_1512338051" r:id="rId17"/>
+                <o:OLEObject Type="Embed" ProgID="Unknown" ShapeID="_x0000_i1031" DrawAspect="Content" ObjectID="_1516874630" r:id="rId17"/>
               </w:object>
             </w:r>
           </w:p>
@@ -2448,10 +2452,10 @@
           <w:p>
             <w:r>
               <w:object w:dxaOrig="13456" w:dyaOrig="7348">
-                <v:shape id="_x0000_i1040" type="#_x0000_t75" style="width:187.2pt;height:102.05pt" o:ole="">
+                <v:shape id="_x0000_i1032" type="#_x0000_t75" style="width:186.75pt;height:102pt" o:ole="">
                   <v:imagedata r:id="rId18" o:title=""/>
                 </v:shape>
-                <o:OLEObject Type="Embed" ProgID="Unknown" ShapeID="_x0000_i1040" DrawAspect="Content" ObjectID="_1512338052" r:id="rId19"/>
+                <o:OLEObject Type="Embed" ProgID="Unknown" ShapeID="_x0000_i1032" DrawAspect="Content" ObjectID="_1516874631" r:id="rId19"/>
               </w:object>
             </w:r>
           </w:p>
@@ -2788,10 +2792,10 @@
           <w:p>
             <w:r>
               <w:object w:dxaOrig="13456" w:dyaOrig="7348">
-                <v:shape id="_x0000_i1032" type="#_x0000_t75" style="width:190.35pt;height:103.95pt" o:ole="">
+                <v:shape id="_x0000_i1033" type="#_x0000_t75" style="width:190.5pt;height:104.25pt" o:ole="">
                   <v:imagedata r:id="rId20" o:title=""/>
                 </v:shape>
-                <o:OLEObject Type="Embed" ProgID="Unknown" ShapeID="_x0000_i1032" DrawAspect="Content" ObjectID="_1512338053" r:id="rId21"/>
+                <o:OLEObject Type="Embed" ProgID="Unknown" ShapeID="_x0000_i1033" DrawAspect="Content" ObjectID="_1516874632" r:id="rId21"/>
               </w:object>
             </w:r>
           </w:p>
@@ -3128,10 +3132,10 @@
           <w:p>
             <w:r>
               <w:object w:dxaOrig="13456" w:dyaOrig="7348">
-                <v:shape id="_x0000_i1033" type="#_x0000_t75" style="width:186.55pt;height:101.45pt" o:ole="">
+                <v:shape id="_x0000_i1034" type="#_x0000_t75" style="width:186pt;height:101.25pt" o:ole="">
                   <v:imagedata r:id="rId22" o:title=""/>
                 </v:shape>
-                <o:OLEObject Type="Embed" ProgID="Unknown" ShapeID="_x0000_i1033" DrawAspect="Content" ObjectID="_1512338054" r:id="rId23"/>
+                <o:OLEObject Type="Embed" ProgID="Unknown" ShapeID="_x0000_i1034" DrawAspect="Content" ObjectID="_1516874633" r:id="rId23"/>
               </w:object>
             </w:r>
           </w:p>
@@ -3470,10 +3474,10 @@
           <w:p>
             <w:r>
               <w:object w:dxaOrig="13456" w:dyaOrig="7348">
-                <v:shape id="_x0000_i1034" type="#_x0000_t75" style="width:186.55pt;height:102.05pt" o:ole="">
+                <v:shape id="_x0000_i1035" type="#_x0000_t75" style="width:186pt;height:102pt" o:ole="">
                   <v:imagedata r:id="rId24" o:title=""/>
                 </v:shape>
-                <o:OLEObject Type="Embed" ProgID="Unknown" ShapeID="_x0000_i1034" DrawAspect="Content" ObjectID="_1512338055" r:id="rId25"/>
+                <o:OLEObject Type="Embed" ProgID="Unknown" ShapeID="_x0000_i1035" DrawAspect="Content" ObjectID="_1516874634" r:id="rId25"/>
               </w:object>
             </w:r>
           </w:p>
@@ -3821,10 +3825,10 @@
           <w:p>
             <w:r>
               <w:object w:dxaOrig="13456" w:dyaOrig="7348">
-                <v:shape id="_x0000_i1035" type="#_x0000_t75" style="width:191.6pt;height:105.2pt" o:ole="">
+                <v:shape id="_x0000_i1036" type="#_x0000_t75" style="width:192pt;height:105pt" o:ole="">
                   <v:imagedata r:id="rId26" o:title=""/>
                 </v:shape>
-                <o:OLEObject Type="Embed" ProgID="Unknown" ShapeID="_x0000_i1035" DrawAspect="Content" ObjectID="_1512338056" r:id="rId27"/>
+                <o:OLEObject Type="Embed" ProgID="Unknown" ShapeID="_x0000_i1036" DrawAspect="Content" ObjectID="_1516874635" r:id="rId27"/>
               </w:object>
             </w:r>
           </w:p>
@@ -4242,10 +4246,10 @@
           <w:p>
             <w:r>
               <w:object w:dxaOrig="13456" w:dyaOrig="7348">
-                <v:shape id="_x0000_i1036" type="#_x0000_t75" style="width:201.6pt;height:110.2pt" o:ole="">
+                <v:shape id="_x0000_i1037" type="#_x0000_t75" style="width:201.75pt;height:110.25pt" o:ole="">
                   <v:imagedata r:id="rId28" o:title=""/>
                 </v:shape>
-                <o:OLEObject Type="Embed" ProgID="Unknown" ShapeID="_x0000_i1036" DrawAspect="Content" ObjectID="_1512338057" r:id="rId29"/>
+                <o:OLEObject Type="Embed" ProgID="Unknown" ShapeID="_x0000_i1037" DrawAspect="Content" ObjectID="_1516874636" r:id="rId29"/>
               </w:object>
             </w:r>
           </w:p>
@@ -5120,10 +5124,10 @@
           <w:p>
             <w:r>
               <w:object w:dxaOrig="13456" w:dyaOrig="7348">
-                <v:shape id="_x0000_i1037" type="#_x0000_t75" style="width:222.9pt;height:122.1pt" o:ole="">
+                <v:shape id="_x0000_i1038" type="#_x0000_t75" style="width:210.75pt;height:115.5pt" o:ole="">
                   <v:imagedata r:id="rId31" o:title=""/>
                 </v:shape>
-                <o:OLEObject Type="Embed" ProgID="Unknown" ShapeID="_x0000_i1037" DrawAspect="Content" ObjectID="_1512338058" r:id="rId32"/>
+                <o:OLEObject Type="Embed" ProgID="Unknown" ShapeID="_x0000_i1038" DrawAspect="Content" ObjectID="_1516874637" r:id="rId32"/>
               </w:object>
             </w:r>
           </w:p>
@@ -5541,10 +5545,10 @@
           <w:p>
             <w:r>
               <w:object w:dxaOrig="13456" w:dyaOrig="7348">
-                <v:shape id="_x0000_i1038" type="#_x0000_t75" style="width:221.65pt;height:121.45pt" o:ole="">
+                <v:shape id="_x0000_i1039" type="#_x0000_t75" style="width:3in;height:118.5pt" o:ole="">
                   <v:imagedata r:id="rId31" o:title=""/>
                 </v:shape>
-                <o:OLEObject Type="Embed" ProgID="Unknown" ShapeID="_x0000_i1038" DrawAspect="Content" ObjectID="_1512338059" r:id="rId33"/>
+                <o:OLEObject Type="Embed" ProgID="Unknown" ShapeID="_x0000_i1039" DrawAspect="Content" ObjectID="_1516874638" r:id="rId33"/>
               </w:object>
             </w:r>
           </w:p>
@@ -5899,8 +5903,6 @@
       <w:r>
         <w:t>Bottomright for each next per/abs</w:t>
       </w:r>
-      <w:bookmarkStart w:id="0" w:name="_GoBack"/>
-      <w:bookmarkEnd w:id="0"/>
     </w:p>
     <w:tbl>
       <w:tblPr>
@@ -5964,10 +5966,10 @@
           <w:p>
             <w:r>
               <w:object w:dxaOrig="13456" w:dyaOrig="7348">
-                <v:shape id="_x0000_i1039" type="#_x0000_t75" style="width:221.65pt;height:120.85pt" o:ole="">
+                <v:shape id="_x0000_i1040" type="#_x0000_t75" style="width:210.75pt;height:114.75pt" o:ole="">
                   <v:imagedata r:id="rId31" o:title=""/>
                 </v:shape>
-                <o:OLEObject Type="Embed" ProgID="Unknown" ShapeID="_x0000_i1039" DrawAspect="Content" ObjectID="_1512338060" r:id="rId34"/>
+                <o:OLEObject Type="Embed" ProgID="Unknown" ShapeID="_x0000_i1040" DrawAspect="Content" ObjectID="_1516874639" r:id="rId34"/>
               </w:object>
             </w:r>
           </w:p>
@@ -6317,6 +6319,2309 @@
         </w:tc>
       </w:tr>
     </w:tbl>
+    <w:p/>
+    <w:p>
+      <w:r>
+        <w:t>Relative rotation</w:t>
+      </w:r>
+      <w:r>
+        <w:t xml:space="preserve"> center</w:t>
+      </w:r>
+    </w:p>
+    <w:tbl>
+      <w:tblPr>
+        <w:tblStyle w:val="TableGrid"/>
+        <w:tblW w:w="0" w:type="auto"/>
+        <w:tblLook w:val="04A0" w:firstRow="1" w:lastRow="0" w:firstColumn="1" w:lastColumn="0" w:noHBand="0" w:noVBand="1"/>
+      </w:tblPr>
+      <w:tblGrid>
+        <w:gridCol w:w="846"/>
+        <w:gridCol w:w="1134"/>
+        <w:gridCol w:w="1134"/>
+        <w:gridCol w:w="4678"/>
+      </w:tblGrid>
+      <w:tr>
+        <w:tc>
+          <w:tcPr>
+            <w:tcW w:w="846" w:type="dxa"/>
+          </w:tcPr>
+          <w:p>
+            <w:r>
+              <w:t>Pos:</w:t>
+            </w:r>
+          </w:p>
+        </w:tc>
+        <w:tc>
+          <w:tcPr>
+            <w:tcW w:w="1134" w:type="dxa"/>
+          </w:tcPr>
+          <w:p>
+            <w:r>
+              <w:t>0.5,0.5</w:t>
+            </w:r>
+          </w:p>
+        </w:tc>
+        <w:tc>
+          <w:tcPr>
+            <w:tcW w:w="1134" w:type="dxa"/>
+          </w:tcPr>
+          <w:p>
+            <w:r>
+              <w:t>0</w:t>
+            </w:r>
+          </w:p>
+        </w:tc>
+        <w:tc>
+          <w:tcPr>
+            <w:tcW w:w="4678" w:type="dxa"/>
+            <w:vMerge w:val="restart"/>
+          </w:tcPr>
+          <w:p>
+            <w:r>
+              <w:pict>
+                <v:shape id="_x0000_i1041" type="#_x0000_t75" style="width:210pt;height:126pt">
+                  <v:imagedata r:id="rId35" o:title="Untitled-1"/>
+                </v:shape>
+              </w:pict>
+            </w:r>
+          </w:p>
+        </w:tc>
+      </w:tr>
+      <w:tr>
+        <w:tc>
+          <w:tcPr>
+            <w:tcW w:w="846" w:type="dxa"/>
+          </w:tcPr>
+          <w:p>
+            <w:r>
+              <w:t>Ptype:</w:t>
+            </w:r>
+          </w:p>
+        </w:tc>
+        <w:tc>
+          <w:tcPr>
+            <w:tcW w:w="1134" w:type="dxa"/>
+          </w:tcPr>
+          <w:p>
+            <w:r>
+              <w:t>absper</w:t>
+            </w:r>
+          </w:p>
+        </w:tc>
+        <w:tc>
+          <w:tcPr>
+            <w:tcW w:w="1134" w:type="dxa"/>
+          </w:tcPr>
+          <w:p>
+            <w:r>
+              <w:t>per</w:t>
+            </w:r>
+          </w:p>
+        </w:tc>
+        <w:tc>
+          <w:tcPr>
+            <w:tcW w:w="4678" w:type="dxa"/>
+            <w:vMerge/>
+          </w:tcPr>
+          <w:p/>
+        </w:tc>
+      </w:tr>
+      <w:tr>
+        <w:tc>
+          <w:tcPr>
+            <w:tcW w:w="846" w:type="dxa"/>
+          </w:tcPr>
+          <w:p>
+            <w:r>
+              <w:t>Anch</w:t>
+            </w:r>
+          </w:p>
+        </w:tc>
+        <w:tc>
+          <w:tcPr>
+            <w:tcW w:w="1134" w:type="dxa"/>
+          </w:tcPr>
+          <w:p>
+            <w:r>
+              <w:t>0.5</w:t>
+            </w:r>
+          </w:p>
+        </w:tc>
+        <w:tc>
+          <w:tcPr>
+            <w:tcW w:w="1134" w:type="dxa"/>
+          </w:tcPr>
+          <w:p>
+            <w:r>
+              <w:t>0</w:t>
+            </w:r>
+          </w:p>
+        </w:tc>
+        <w:tc>
+          <w:tcPr>
+            <w:tcW w:w="4678" w:type="dxa"/>
+            <w:vMerge/>
+          </w:tcPr>
+          <w:p/>
+        </w:tc>
+      </w:tr>
+      <w:tr>
+        <w:tc>
+          <w:tcPr>
+            <w:tcW w:w="846" w:type="dxa"/>
+          </w:tcPr>
+          <w:p>
+            <w:r>
+              <w:t>Stype</w:t>
+            </w:r>
+          </w:p>
+        </w:tc>
+        <w:tc>
+          <w:tcPr>
+            <w:tcW w:w="1134" w:type="dxa"/>
+          </w:tcPr>
+          <w:p>
+            <w:r>
+              <w:t>loc</w:t>
+            </w:r>
+          </w:p>
+        </w:tc>
+        <w:tc>
+          <w:tcPr>
+            <w:tcW w:w="1134" w:type="dxa"/>
+          </w:tcPr>
+          <w:p>
+            <w:r>
+              <w:t>loc</w:t>
+            </w:r>
+          </w:p>
+        </w:tc>
+        <w:tc>
+          <w:tcPr>
+            <w:tcW w:w="4678" w:type="dxa"/>
+            <w:vMerge/>
+          </w:tcPr>
+          <w:p/>
+        </w:tc>
+      </w:tr>
+      <w:tr>
+        <w:tc>
+          <w:tcPr>
+            <w:tcW w:w="846" w:type="dxa"/>
+          </w:tcPr>
+          <w:p>
+            <w:r>
+              <w:t>w</w:t>
+            </w:r>
+          </w:p>
+        </w:tc>
+        <w:tc>
+          <w:tcPr>
+            <w:tcW w:w="1134" w:type="dxa"/>
+          </w:tcPr>
+          <w:p>
+            <w:r>
+              <w:t>1</w:t>
+            </w:r>
+          </w:p>
+        </w:tc>
+        <w:tc>
+          <w:tcPr>
+            <w:tcW w:w="1134" w:type="dxa"/>
+          </w:tcPr>
+          <w:p>
+            <w:r>
+              <w:t>1</w:t>
+            </w:r>
+          </w:p>
+        </w:tc>
+        <w:tc>
+          <w:tcPr>
+            <w:tcW w:w="4678" w:type="dxa"/>
+            <w:vMerge/>
+          </w:tcPr>
+          <w:p/>
+        </w:tc>
+      </w:tr>
+      <w:tr>
+        <w:tc>
+          <w:tcPr>
+            <w:tcW w:w="846" w:type="dxa"/>
+          </w:tcPr>
+          <w:p>
+            <w:r>
+              <w:t>h</w:t>
+            </w:r>
+          </w:p>
+        </w:tc>
+        <w:tc>
+          <w:tcPr>
+            <w:tcW w:w="1134" w:type="dxa"/>
+          </w:tcPr>
+          <w:p>
+            <w:r>
+              <w:t>1</w:t>
+            </w:r>
+          </w:p>
+        </w:tc>
+        <w:tc>
+          <w:tcPr>
+            <w:tcW w:w="1134" w:type="dxa"/>
+          </w:tcPr>
+          <w:p>
+            <w:r>
+              <w:t>1</w:t>
+            </w:r>
+          </w:p>
+        </w:tc>
+        <w:tc>
+          <w:tcPr>
+            <w:tcW w:w="4678" w:type="dxa"/>
+            <w:vMerge/>
+          </w:tcPr>
+          <w:p/>
+        </w:tc>
+      </w:tr>
+      <w:tr>
+        <w:tc>
+          <w:tcPr>
+            <w:tcW w:w="846" w:type="dxa"/>
+          </w:tcPr>
+          <w:p>
+            <w:r>
+              <w:t>rot</w:t>
+            </w:r>
+          </w:p>
+        </w:tc>
+        <w:tc>
+          <w:tcPr>
+            <w:tcW w:w="1134" w:type="dxa"/>
+          </w:tcPr>
+          <w:p>
+            <w:r>
+              <w:t>0</w:t>
+            </w:r>
+          </w:p>
+        </w:tc>
+        <w:tc>
+          <w:tcPr>
+            <w:tcW w:w="1134" w:type="dxa"/>
+          </w:tcPr>
+          <w:p>
+            <w:r>
+              <w:t>45</w:t>
+            </w:r>
+          </w:p>
+        </w:tc>
+        <w:tc>
+          <w:tcPr>
+            <w:tcW w:w="4678" w:type="dxa"/>
+            <w:vMerge/>
+          </w:tcPr>
+          <w:p/>
+        </w:tc>
+      </w:tr>
+      <w:tr>
+        <w:tc>
+          <w:tcPr>
+            <w:tcW w:w="846" w:type="dxa"/>
+          </w:tcPr>
+          <w:p>
+            <w:r>
+              <w:t>rot_or</w:t>
+            </w:r>
+          </w:p>
+        </w:tc>
+        <w:tc>
+          <w:tcPr>
+            <w:tcW w:w="1134" w:type="dxa"/>
+          </w:tcPr>
+          <w:p>
+            <w:r>
+              <w:t>0.5</w:t>
+            </w:r>
+          </w:p>
+        </w:tc>
+        <w:tc>
+          <w:tcPr>
+            <w:tcW w:w="1134" w:type="dxa"/>
+          </w:tcPr>
+          <w:p>
+            <w:r>
+              <w:t>0.5</w:t>
+            </w:r>
+          </w:p>
+        </w:tc>
+        <w:tc>
+          <w:tcPr>
+            <w:tcW w:w="4678" w:type="dxa"/>
+            <w:vMerge/>
+          </w:tcPr>
+          <w:p/>
+        </w:tc>
+      </w:tr>
+    </w:tbl>
+    <w:p>
+      <w:r>
+        <w:lastRenderedPageBreak/>
+        <w:t>Relative rotation</w:t>
+      </w:r>
+      <w:r>
+        <w:t xml:space="preserve"> topleft</w:t>
+      </w:r>
+    </w:p>
+    <w:tbl>
+      <w:tblPr>
+        <w:tblStyle w:val="TableGrid"/>
+        <w:tblW w:w="0" w:type="auto"/>
+        <w:tblLook w:val="04A0" w:firstRow="1" w:lastRow="0" w:firstColumn="1" w:lastColumn="0" w:noHBand="0" w:noVBand="1"/>
+      </w:tblPr>
+      <w:tblGrid>
+        <w:gridCol w:w="846"/>
+        <w:gridCol w:w="1134"/>
+        <w:gridCol w:w="1134"/>
+        <w:gridCol w:w="3986"/>
+      </w:tblGrid>
+      <w:tr>
+        <w:tc>
+          <w:tcPr>
+            <w:tcW w:w="846" w:type="dxa"/>
+          </w:tcPr>
+          <w:p>
+            <w:r>
+              <w:t>Pos:</w:t>
+            </w:r>
+          </w:p>
+        </w:tc>
+        <w:tc>
+          <w:tcPr>
+            <w:tcW w:w="1134" w:type="dxa"/>
+          </w:tcPr>
+          <w:p>
+            <w:r>
+              <w:t>0.5,0.5</w:t>
+            </w:r>
+          </w:p>
+        </w:tc>
+        <w:tc>
+          <w:tcPr>
+            <w:tcW w:w="1134" w:type="dxa"/>
+          </w:tcPr>
+          <w:p>
+            <w:r>
+              <w:t>0</w:t>
+            </w:r>
+          </w:p>
+        </w:tc>
+        <w:tc>
+          <w:tcPr>
+            <w:tcW w:w="3986" w:type="dxa"/>
+            <w:vMerge w:val="restart"/>
+          </w:tcPr>
+          <w:p>
+            <w:r>
+              <w:rPr>
+                <w:noProof/>
+              </w:rPr>
+              <w:pict>
+                <v:shape id="_x0000_i1042" type="#_x0000_t75" style="width:188.25pt;height:112.5pt">
+                  <v:imagedata r:id="rId36" o:title="Untitled-1"/>
+                </v:shape>
+              </w:pict>
+            </w:r>
+          </w:p>
+        </w:tc>
+      </w:tr>
+      <w:tr>
+        <w:tc>
+          <w:tcPr>
+            <w:tcW w:w="846" w:type="dxa"/>
+          </w:tcPr>
+          <w:p>
+            <w:r>
+              <w:t>Ptype:</w:t>
+            </w:r>
+          </w:p>
+        </w:tc>
+        <w:tc>
+          <w:tcPr>
+            <w:tcW w:w="1134" w:type="dxa"/>
+          </w:tcPr>
+          <w:p>
+            <w:r>
+              <w:t>abs</w:t>
+            </w:r>
+            <w:bookmarkStart w:id="0" w:name="_GoBack"/>
+            <w:bookmarkEnd w:id="0"/>
+            <w:r>
+              <w:t>per</w:t>
+            </w:r>
+          </w:p>
+        </w:tc>
+        <w:tc>
+          <w:tcPr>
+            <w:tcW w:w="1134" w:type="dxa"/>
+          </w:tcPr>
+          <w:p>
+            <w:r>
+              <w:t>per</w:t>
+            </w:r>
+          </w:p>
+        </w:tc>
+        <w:tc>
+          <w:tcPr>
+            <w:tcW w:w="3986" w:type="dxa"/>
+            <w:vMerge/>
+          </w:tcPr>
+          <w:p/>
+        </w:tc>
+      </w:tr>
+      <w:tr>
+        <w:tc>
+          <w:tcPr>
+            <w:tcW w:w="846" w:type="dxa"/>
+          </w:tcPr>
+          <w:p>
+            <w:r>
+              <w:t>Anch</w:t>
+            </w:r>
+          </w:p>
+        </w:tc>
+        <w:tc>
+          <w:tcPr>
+            <w:tcW w:w="1134" w:type="dxa"/>
+          </w:tcPr>
+          <w:p>
+            <w:r>
+              <w:t>0.5</w:t>
+            </w:r>
+          </w:p>
+        </w:tc>
+        <w:tc>
+          <w:tcPr>
+            <w:tcW w:w="1134" w:type="dxa"/>
+          </w:tcPr>
+          <w:p>
+            <w:r>
+              <w:t>0</w:t>
+            </w:r>
+          </w:p>
+        </w:tc>
+        <w:tc>
+          <w:tcPr>
+            <w:tcW w:w="3986" w:type="dxa"/>
+            <w:vMerge/>
+          </w:tcPr>
+          <w:p/>
+        </w:tc>
+      </w:tr>
+      <w:tr>
+        <w:tc>
+          <w:tcPr>
+            <w:tcW w:w="846" w:type="dxa"/>
+          </w:tcPr>
+          <w:p>
+            <w:r>
+              <w:t>Stype</w:t>
+            </w:r>
+          </w:p>
+        </w:tc>
+        <w:tc>
+          <w:tcPr>
+            <w:tcW w:w="1134" w:type="dxa"/>
+          </w:tcPr>
+          <w:p>
+            <w:r>
+              <w:t>loc</w:t>
+            </w:r>
+          </w:p>
+        </w:tc>
+        <w:tc>
+          <w:tcPr>
+            <w:tcW w:w="1134" w:type="dxa"/>
+          </w:tcPr>
+          <w:p>
+            <w:r>
+              <w:t>loc</w:t>
+            </w:r>
+          </w:p>
+        </w:tc>
+        <w:tc>
+          <w:tcPr>
+            <w:tcW w:w="3986" w:type="dxa"/>
+            <w:vMerge/>
+          </w:tcPr>
+          <w:p/>
+        </w:tc>
+      </w:tr>
+      <w:tr>
+        <w:tc>
+          <w:tcPr>
+            <w:tcW w:w="846" w:type="dxa"/>
+          </w:tcPr>
+          <w:p>
+            <w:r>
+              <w:t>w</w:t>
+            </w:r>
+          </w:p>
+        </w:tc>
+        <w:tc>
+          <w:tcPr>
+            <w:tcW w:w="1134" w:type="dxa"/>
+          </w:tcPr>
+          <w:p>
+            <w:r>
+              <w:t>1</w:t>
+            </w:r>
+          </w:p>
+        </w:tc>
+        <w:tc>
+          <w:tcPr>
+            <w:tcW w:w="1134" w:type="dxa"/>
+          </w:tcPr>
+          <w:p>
+            <w:r>
+              <w:t>1</w:t>
+            </w:r>
+          </w:p>
+        </w:tc>
+        <w:tc>
+          <w:tcPr>
+            <w:tcW w:w="3986" w:type="dxa"/>
+            <w:vMerge/>
+          </w:tcPr>
+          <w:p/>
+        </w:tc>
+      </w:tr>
+      <w:tr>
+        <w:tc>
+          <w:tcPr>
+            <w:tcW w:w="846" w:type="dxa"/>
+          </w:tcPr>
+          <w:p>
+            <w:r>
+              <w:t>h</w:t>
+            </w:r>
+          </w:p>
+        </w:tc>
+        <w:tc>
+          <w:tcPr>
+            <w:tcW w:w="1134" w:type="dxa"/>
+          </w:tcPr>
+          <w:p>
+            <w:r>
+              <w:t>1</w:t>
+            </w:r>
+          </w:p>
+        </w:tc>
+        <w:tc>
+          <w:tcPr>
+            <w:tcW w:w="1134" w:type="dxa"/>
+          </w:tcPr>
+          <w:p>
+            <w:r>
+              <w:t>1</w:t>
+            </w:r>
+          </w:p>
+        </w:tc>
+        <w:tc>
+          <w:tcPr>
+            <w:tcW w:w="3986" w:type="dxa"/>
+            <w:vMerge/>
+          </w:tcPr>
+          <w:p/>
+        </w:tc>
+      </w:tr>
+      <w:tr>
+        <w:tc>
+          <w:tcPr>
+            <w:tcW w:w="846" w:type="dxa"/>
+          </w:tcPr>
+          <w:p>
+            <w:r>
+              <w:t>rot</w:t>
+            </w:r>
+          </w:p>
+        </w:tc>
+        <w:tc>
+          <w:tcPr>
+            <w:tcW w:w="1134" w:type="dxa"/>
+          </w:tcPr>
+          <w:p>
+            <w:r>
+              <w:t>0</w:t>
+            </w:r>
+          </w:p>
+        </w:tc>
+        <w:tc>
+          <w:tcPr>
+            <w:tcW w:w="1134" w:type="dxa"/>
+          </w:tcPr>
+          <w:p>
+            <w:r>
+              <w:t>45</w:t>
+            </w:r>
+          </w:p>
+        </w:tc>
+        <w:tc>
+          <w:tcPr>
+            <w:tcW w:w="3986" w:type="dxa"/>
+            <w:vMerge/>
+          </w:tcPr>
+          <w:p/>
+        </w:tc>
+      </w:tr>
+      <w:tr>
+        <w:tc>
+          <w:tcPr>
+            <w:tcW w:w="846" w:type="dxa"/>
+          </w:tcPr>
+          <w:p>
+            <w:r>
+              <w:t>rot_or</w:t>
+            </w:r>
+          </w:p>
+        </w:tc>
+        <w:tc>
+          <w:tcPr>
+            <w:tcW w:w="1134" w:type="dxa"/>
+          </w:tcPr>
+          <w:p>
+            <w:r>
+              <w:t>0</w:t>
+            </w:r>
+          </w:p>
+        </w:tc>
+        <w:tc>
+          <w:tcPr>
+            <w:tcW w:w="1134" w:type="dxa"/>
+          </w:tcPr>
+          <w:p>
+            <w:r>
+              <w:t>0</w:t>
+            </w:r>
+          </w:p>
+        </w:tc>
+        <w:tc>
+          <w:tcPr>
+            <w:tcW w:w="3986" w:type="dxa"/>
+            <w:vMerge/>
+          </w:tcPr>
+          <w:p/>
+        </w:tc>
+      </w:tr>
+    </w:tbl>
+    <w:p/>
+    <w:p>
+      <w:r>
+        <w:t xml:space="preserve">Relative rotation </w:t>
+      </w:r>
+      <w:r>
+        <w:t>double</w:t>
+      </w:r>
+    </w:p>
+    <w:tbl>
+      <w:tblPr>
+        <w:tblStyle w:val="TableGrid"/>
+        <w:tblW w:w="0" w:type="auto"/>
+        <w:tblLook w:val="04A0" w:firstRow="1" w:lastRow="0" w:firstColumn="1" w:lastColumn="0" w:noHBand="0" w:noVBand="1"/>
+      </w:tblPr>
+      <w:tblGrid>
+        <w:gridCol w:w="846"/>
+        <w:gridCol w:w="1134"/>
+        <w:gridCol w:w="1134"/>
+        <w:gridCol w:w="4035"/>
+      </w:tblGrid>
+      <w:tr>
+        <w:tc>
+          <w:tcPr>
+            <w:tcW w:w="846" w:type="dxa"/>
+          </w:tcPr>
+          <w:p>
+            <w:r>
+              <w:t>Pos:</w:t>
+            </w:r>
+          </w:p>
+        </w:tc>
+        <w:tc>
+          <w:tcPr>
+            <w:tcW w:w="1134" w:type="dxa"/>
+          </w:tcPr>
+          <w:p>
+            <w:r>
+              <w:t>0.5,0.5</w:t>
+            </w:r>
+          </w:p>
+        </w:tc>
+        <w:tc>
+          <w:tcPr>
+            <w:tcW w:w="1134" w:type="dxa"/>
+          </w:tcPr>
+          <w:p>
+            <w:r>
+              <w:t>0</w:t>
+            </w:r>
+            <w:r>
+              <w:t>.25</w:t>
+            </w:r>
+          </w:p>
+        </w:tc>
+        <w:tc>
+          <w:tcPr>
+            <w:tcW w:w="3986" w:type="dxa"/>
+            <w:vMerge w:val="restart"/>
+          </w:tcPr>
+          <w:p>
+            <w:r>
+              <w:rPr>
+                <w:noProof/>
+              </w:rPr>
+              <w:pict>
+                <v:shape id="_x0000_i1043" type="#_x0000_t75" style="width:191.25pt;height:114.75pt">
+                  <v:imagedata r:id="rId37" o:title="Untitled-1"/>
+                </v:shape>
+              </w:pict>
+            </w:r>
+          </w:p>
+        </w:tc>
+      </w:tr>
+      <w:tr>
+        <w:tc>
+          <w:tcPr>
+            <w:tcW w:w="846" w:type="dxa"/>
+          </w:tcPr>
+          <w:p>
+            <w:r>
+              <w:t>Ptype:</w:t>
+            </w:r>
+          </w:p>
+        </w:tc>
+        <w:tc>
+          <w:tcPr>
+            <w:tcW w:w="1134" w:type="dxa"/>
+          </w:tcPr>
+          <w:p>
+            <w:r>
+              <w:t>abs</w:t>
+            </w:r>
+            <w:r>
+              <w:t>per</w:t>
+            </w:r>
+          </w:p>
+        </w:tc>
+        <w:tc>
+          <w:tcPr>
+            <w:tcW w:w="1134" w:type="dxa"/>
+          </w:tcPr>
+          <w:p>
+            <w:r>
+              <w:t>per</w:t>
+            </w:r>
+          </w:p>
+        </w:tc>
+        <w:tc>
+          <w:tcPr>
+            <w:tcW w:w="3986" w:type="dxa"/>
+            <w:vMerge/>
+          </w:tcPr>
+          <w:p/>
+        </w:tc>
+      </w:tr>
+      <w:tr>
+        <w:tc>
+          <w:tcPr>
+            <w:tcW w:w="846" w:type="dxa"/>
+          </w:tcPr>
+          <w:p>
+            <w:r>
+              <w:t>Anch</w:t>
+            </w:r>
+          </w:p>
+        </w:tc>
+        <w:tc>
+          <w:tcPr>
+            <w:tcW w:w="1134" w:type="dxa"/>
+          </w:tcPr>
+          <w:p>
+            <w:r>
+              <w:t>0.5</w:t>
+            </w:r>
+          </w:p>
+        </w:tc>
+        <w:tc>
+          <w:tcPr>
+            <w:tcW w:w="1134" w:type="dxa"/>
+          </w:tcPr>
+          <w:p>
+            <w:r>
+              <w:t>0</w:t>
+            </w:r>
+            <w:r>
+              <w:t>.5</w:t>
+            </w:r>
+          </w:p>
+        </w:tc>
+        <w:tc>
+          <w:tcPr>
+            <w:tcW w:w="3986" w:type="dxa"/>
+            <w:vMerge/>
+          </w:tcPr>
+          <w:p/>
+        </w:tc>
+      </w:tr>
+      <w:tr>
+        <w:tc>
+          <w:tcPr>
+            <w:tcW w:w="846" w:type="dxa"/>
+          </w:tcPr>
+          <w:p>
+            <w:r>
+              <w:t>Stype</w:t>
+            </w:r>
+          </w:p>
+        </w:tc>
+        <w:tc>
+          <w:tcPr>
+            <w:tcW w:w="1134" w:type="dxa"/>
+          </w:tcPr>
+          <w:p>
+            <w:r>
+              <w:t>loc</w:t>
+            </w:r>
+          </w:p>
+        </w:tc>
+        <w:tc>
+          <w:tcPr>
+            <w:tcW w:w="1134" w:type="dxa"/>
+          </w:tcPr>
+          <w:p>
+            <w:r>
+              <w:t>loc</w:t>
+            </w:r>
+          </w:p>
+        </w:tc>
+        <w:tc>
+          <w:tcPr>
+            <w:tcW w:w="3986" w:type="dxa"/>
+            <w:vMerge/>
+          </w:tcPr>
+          <w:p/>
+        </w:tc>
+      </w:tr>
+      <w:tr>
+        <w:tc>
+          <w:tcPr>
+            <w:tcW w:w="846" w:type="dxa"/>
+          </w:tcPr>
+          <w:p>
+            <w:r>
+              <w:t>w</w:t>
+            </w:r>
+          </w:p>
+        </w:tc>
+        <w:tc>
+          <w:tcPr>
+            <w:tcW w:w="1134" w:type="dxa"/>
+          </w:tcPr>
+          <w:p>
+            <w:r>
+              <w:t>1</w:t>
+            </w:r>
+          </w:p>
+        </w:tc>
+        <w:tc>
+          <w:tcPr>
+            <w:tcW w:w="1134" w:type="dxa"/>
+          </w:tcPr>
+          <w:p>
+            <w:r>
+              <w:t>0.5</w:t>
+            </w:r>
+          </w:p>
+        </w:tc>
+        <w:tc>
+          <w:tcPr>
+            <w:tcW w:w="3986" w:type="dxa"/>
+            <w:vMerge/>
+          </w:tcPr>
+          <w:p/>
+        </w:tc>
+      </w:tr>
+      <w:tr>
+        <w:tc>
+          <w:tcPr>
+            <w:tcW w:w="846" w:type="dxa"/>
+          </w:tcPr>
+          <w:p>
+            <w:r>
+              <w:t>h</w:t>
+            </w:r>
+          </w:p>
+        </w:tc>
+        <w:tc>
+          <w:tcPr>
+            <w:tcW w:w="1134" w:type="dxa"/>
+          </w:tcPr>
+          <w:p>
+            <w:r>
+              <w:t>1</w:t>
+            </w:r>
+          </w:p>
+        </w:tc>
+        <w:tc>
+          <w:tcPr>
+            <w:tcW w:w="1134" w:type="dxa"/>
+          </w:tcPr>
+          <w:p>
+            <w:r>
+              <w:t>0.5</w:t>
+            </w:r>
+          </w:p>
+        </w:tc>
+        <w:tc>
+          <w:tcPr>
+            <w:tcW w:w="3986" w:type="dxa"/>
+            <w:vMerge/>
+          </w:tcPr>
+          <w:p/>
+        </w:tc>
+      </w:tr>
+      <w:tr>
+        <w:tc>
+          <w:tcPr>
+            <w:tcW w:w="846" w:type="dxa"/>
+          </w:tcPr>
+          <w:p>
+            <w:r>
+              <w:t>rot</w:t>
+            </w:r>
+          </w:p>
+        </w:tc>
+        <w:tc>
+          <w:tcPr>
+            <w:tcW w:w="1134" w:type="dxa"/>
+          </w:tcPr>
+          <w:p>
+            <w:r>
+              <w:t>45</w:t>
+            </w:r>
+          </w:p>
+        </w:tc>
+        <w:tc>
+          <w:tcPr>
+            <w:tcW w:w="1134" w:type="dxa"/>
+          </w:tcPr>
+          <w:p>
+            <w:r>
+              <w:t>45</w:t>
+            </w:r>
+          </w:p>
+        </w:tc>
+        <w:tc>
+          <w:tcPr>
+            <w:tcW w:w="3986" w:type="dxa"/>
+            <w:vMerge/>
+          </w:tcPr>
+          <w:p/>
+        </w:tc>
+      </w:tr>
+      <w:tr>
+        <w:tc>
+          <w:tcPr>
+            <w:tcW w:w="846" w:type="dxa"/>
+          </w:tcPr>
+          <w:p>
+            <w:r>
+              <w:t>rot_or</w:t>
+            </w:r>
+          </w:p>
+        </w:tc>
+        <w:tc>
+          <w:tcPr>
+            <w:tcW w:w="1134" w:type="dxa"/>
+          </w:tcPr>
+          <w:p>
+            <w:r>
+              <w:t>0</w:t>
+            </w:r>
+            <w:r>
+              <w:t>.5</w:t>
+            </w:r>
+          </w:p>
+        </w:tc>
+        <w:tc>
+          <w:tcPr>
+            <w:tcW w:w="1134" w:type="dxa"/>
+          </w:tcPr>
+          <w:p>
+            <w:r>
+              <w:t>0</w:t>
+            </w:r>
+            <w:r>
+              <w:t>.5</w:t>
+            </w:r>
+          </w:p>
+        </w:tc>
+        <w:tc>
+          <w:tcPr>
+            <w:tcW w:w="3986" w:type="dxa"/>
+            <w:vMerge/>
+          </w:tcPr>
+          <w:p/>
+        </w:tc>
+      </w:tr>
+    </w:tbl>
+    <w:p/>
+    <w:p>
+      <w:r>
+        <w:t>Relative rotation double</w:t>
+      </w:r>
+      <w:r>
+        <w:t xml:space="preserve"> topleft</w:t>
+      </w:r>
+    </w:p>
+    <w:tbl>
+      <w:tblPr>
+        <w:tblStyle w:val="TableGrid"/>
+        <w:tblW w:w="0" w:type="auto"/>
+        <w:tblLook w:val="04A0" w:firstRow="1" w:lastRow="0" w:firstColumn="1" w:lastColumn="0" w:noHBand="0" w:noVBand="1"/>
+      </w:tblPr>
+      <w:tblGrid>
+        <w:gridCol w:w="846"/>
+        <w:gridCol w:w="1134"/>
+        <w:gridCol w:w="1134"/>
+        <w:gridCol w:w="4035"/>
+      </w:tblGrid>
+      <w:tr>
+        <w:tc>
+          <w:tcPr>
+            <w:tcW w:w="846" w:type="dxa"/>
+          </w:tcPr>
+          <w:p>
+            <w:r>
+              <w:t>Pos:</w:t>
+            </w:r>
+          </w:p>
+        </w:tc>
+        <w:tc>
+          <w:tcPr>
+            <w:tcW w:w="1134" w:type="dxa"/>
+          </w:tcPr>
+          <w:p>
+            <w:r>
+              <w:t>0.5,0.5</w:t>
+            </w:r>
+          </w:p>
+        </w:tc>
+        <w:tc>
+          <w:tcPr>
+            <w:tcW w:w="1134" w:type="dxa"/>
+          </w:tcPr>
+          <w:p>
+            <w:r>
+              <w:t>0.25</w:t>
+            </w:r>
+          </w:p>
+        </w:tc>
+        <w:tc>
+          <w:tcPr>
+            <w:tcW w:w="3986" w:type="dxa"/>
+            <w:vMerge w:val="restart"/>
+          </w:tcPr>
+          <w:p>
+            <w:r>
+              <w:pict>
+                <v:shape id="_x0000_i1044" type="#_x0000_t75" style="width:191.25pt;height:114.75pt">
+                  <v:imagedata r:id="rId38" o:title="Untitled-1"/>
+                </v:shape>
+              </w:pict>
+            </w:r>
+          </w:p>
+        </w:tc>
+      </w:tr>
+      <w:tr>
+        <w:tc>
+          <w:tcPr>
+            <w:tcW w:w="846" w:type="dxa"/>
+          </w:tcPr>
+          <w:p>
+            <w:r>
+              <w:t>Ptype:</w:t>
+            </w:r>
+          </w:p>
+        </w:tc>
+        <w:tc>
+          <w:tcPr>
+            <w:tcW w:w="1134" w:type="dxa"/>
+          </w:tcPr>
+          <w:p>
+            <w:r>
+              <w:t>abs</w:t>
+            </w:r>
+            <w:r>
+              <w:t>per</w:t>
+            </w:r>
+          </w:p>
+        </w:tc>
+        <w:tc>
+          <w:tcPr>
+            <w:tcW w:w="1134" w:type="dxa"/>
+          </w:tcPr>
+          <w:p>
+            <w:r>
+              <w:t>per</w:t>
+            </w:r>
+          </w:p>
+        </w:tc>
+        <w:tc>
+          <w:tcPr>
+            <w:tcW w:w="3986" w:type="dxa"/>
+            <w:vMerge/>
+          </w:tcPr>
+          <w:p/>
+        </w:tc>
+      </w:tr>
+      <w:tr>
+        <w:tc>
+          <w:tcPr>
+            <w:tcW w:w="846" w:type="dxa"/>
+          </w:tcPr>
+          <w:p>
+            <w:r>
+              <w:t>Anch</w:t>
+            </w:r>
+          </w:p>
+        </w:tc>
+        <w:tc>
+          <w:tcPr>
+            <w:tcW w:w="1134" w:type="dxa"/>
+          </w:tcPr>
+          <w:p>
+            <w:r>
+              <w:t>0.5</w:t>
+            </w:r>
+          </w:p>
+        </w:tc>
+        <w:tc>
+          <w:tcPr>
+            <w:tcW w:w="1134" w:type="dxa"/>
+          </w:tcPr>
+          <w:p>
+            <w:r>
+              <w:t>0.5</w:t>
+            </w:r>
+          </w:p>
+        </w:tc>
+        <w:tc>
+          <w:tcPr>
+            <w:tcW w:w="3986" w:type="dxa"/>
+            <w:vMerge/>
+          </w:tcPr>
+          <w:p/>
+        </w:tc>
+      </w:tr>
+      <w:tr>
+        <w:tc>
+          <w:tcPr>
+            <w:tcW w:w="846" w:type="dxa"/>
+          </w:tcPr>
+          <w:p>
+            <w:r>
+              <w:t>Stype</w:t>
+            </w:r>
+          </w:p>
+        </w:tc>
+        <w:tc>
+          <w:tcPr>
+            <w:tcW w:w="1134" w:type="dxa"/>
+          </w:tcPr>
+          <w:p>
+            <w:r>
+              <w:t>loc</w:t>
+            </w:r>
+          </w:p>
+        </w:tc>
+        <w:tc>
+          <w:tcPr>
+            <w:tcW w:w="1134" w:type="dxa"/>
+          </w:tcPr>
+          <w:p>
+            <w:r>
+              <w:t>loc</w:t>
+            </w:r>
+          </w:p>
+        </w:tc>
+        <w:tc>
+          <w:tcPr>
+            <w:tcW w:w="3986" w:type="dxa"/>
+            <w:vMerge/>
+          </w:tcPr>
+          <w:p/>
+        </w:tc>
+      </w:tr>
+      <w:tr>
+        <w:tc>
+          <w:tcPr>
+            <w:tcW w:w="846" w:type="dxa"/>
+          </w:tcPr>
+          <w:p>
+            <w:r>
+              <w:t>w</w:t>
+            </w:r>
+          </w:p>
+        </w:tc>
+        <w:tc>
+          <w:tcPr>
+            <w:tcW w:w="1134" w:type="dxa"/>
+          </w:tcPr>
+          <w:p>
+            <w:r>
+              <w:t>1</w:t>
+            </w:r>
+          </w:p>
+        </w:tc>
+        <w:tc>
+          <w:tcPr>
+            <w:tcW w:w="1134" w:type="dxa"/>
+          </w:tcPr>
+          <w:p>
+            <w:r>
+              <w:t>0.5</w:t>
+            </w:r>
+          </w:p>
+        </w:tc>
+        <w:tc>
+          <w:tcPr>
+            <w:tcW w:w="3986" w:type="dxa"/>
+            <w:vMerge/>
+          </w:tcPr>
+          <w:p/>
+        </w:tc>
+      </w:tr>
+      <w:tr>
+        <w:tc>
+          <w:tcPr>
+            <w:tcW w:w="846" w:type="dxa"/>
+          </w:tcPr>
+          <w:p>
+            <w:r>
+              <w:t>h</w:t>
+            </w:r>
+          </w:p>
+        </w:tc>
+        <w:tc>
+          <w:tcPr>
+            <w:tcW w:w="1134" w:type="dxa"/>
+          </w:tcPr>
+          <w:p>
+            <w:r>
+              <w:t>1</w:t>
+            </w:r>
+          </w:p>
+        </w:tc>
+        <w:tc>
+          <w:tcPr>
+            <w:tcW w:w="1134" w:type="dxa"/>
+          </w:tcPr>
+          <w:p>
+            <w:r>
+              <w:t>0.5</w:t>
+            </w:r>
+          </w:p>
+        </w:tc>
+        <w:tc>
+          <w:tcPr>
+            <w:tcW w:w="3986" w:type="dxa"/>
+            <w:vMerge/>
+          </w:tcPr>
+          <w:p/>
+        </w:tc>
+      </w:tr>
+      <w:tr>
+        <w:tc>
+          <w:tcPr>
+            <w:tcW w:w="846" w:type="dxa"/>
+          </w:tcPr>
+          <w:p>
+            <w:r>
+              <w:t>rot</w:t>
+            </w:r>
+          </w:p>
+        </w:tc>
+        <w:tc>
+          <w:tcPr>
+            <w:tcW w:w="1134" w:type="dxa"/>
+          </w:tcPr>
+          <w:p>
+            <w:r>
+              <w:t>45</w:t>
+            </w:r>
+          </w:p>
+        </w:tc>
+        <w:tc>
+          <w:tcPr>
+            <w:tcW w:w="1134" w:type="dxa"/>
+          </w:tcPr>
+          <w:p>
+            <w:r>
+              <w:t>45</w:t>
+            </w:r>
+          </w:p>
+        </w:tc>
+        <w:tc>
+          <w:tcPr>
+            <w:tcW w:w="3986" w:type="dxa"/>
+            <w:vMerge/>
+          </w:tcPr>
+          <w:p/>
+        </w:tc>
+      </w:tr>
+      <w:tr>
+        <w:tc>
+          <w:tcPr>
+            <w:tcW w:w="846" w:type="dxa"/>
+          </w:tcPr>
+          <w:p>
+            <w:r>
+              <w:t>rot_or</w:t>
+            </w:r>
+          </w:p>
+        </w:tc>
+        <w:tc>
+          <w:tcPr>
+            <w:tcW w:w="1134" w:type="dxa"/>
+          </w:tcPr>
+          <w:p>
+            <w:r>
+              <w:t>0.5</w:t>
+            </w:r>
+          </w:p>
+        </w:tc>
+        <w:tc>
+          <w:tcPr>
+            <w:tcW w:w="1134" w:type="dxa"/>
+          </w:tcPr>
+          <w:p>
+            <w:r>
+              <w:t>0</w:t>
+            </w:r>
+          </w:p>
+        </w:tc>
+        <w:tc>
+          <w:tcPr>
+            <w:tcW w:w="3986" w:type="dxa"/>
+            <w:vMerge/>
+          </w:tcPr>
+          <w:p/>
+        </w:tc>
+      </w:tr>
+    </w:tbl>
+    <w:p/>
+    <w:p>
+      <w:r>
+        <w:t xml:space="preserve">Relative rotation </w:t>
+      </w:r>
+      <w:r>
+        <w:t>triple</w:t>
+      </w:r>
+      <w:r>
+        <w:t xml:space="preserve"> bottomleft</w:t>
+      </w:r>
+    </w:p>
+    <w:tbl>
+      <w:tblPr>
+        <w:tblStyle w:val="TableGrid"/>
+        <w:tblW w:w="0" w:type="auto"/>
+        <w:tblLook w:val="04A0" w:firstRow="1" w:lastRow="0" w:firstColumn="1" w:lastColumn="0" w:noHBand="0" w:noVBand="1"/>
+      </w:tblPr>
+      <w:tblGrid>
+        <w:gridCol w:w="822"/>
+        <w:gridCol w:w="1013"/>
+        <w:gridCol w:w="925"/>
+        <w:gridCol w:w="921"/>
+        <w:gridCol w:w="4165"/>
+      </w:tblGrid>
+      <w:tr>
+        <w:tc>
+          <w:tcPr>
+            <w:tcW w:w="822" w:type="dxa"/>
+          </w:tcPr>
+          <w:p>
+            <w:r>
+              <w:t>Pos:</w:t>
+            </w:r>
+          </w:p>
+        </w:tc>
+        <w:tc>
+          <w:tcPr>
+            <w:tcW w:w="1013" w:type="dxa"/>
+          </w:tcPr>
+          <w:p>
+            <w:r>
+              <w:t>0.5,0.5</w:t>
+            </w:r>
+          </w:p>
+        </w:tc>
+        <w:tc>
+          <w:tcPr>
+            <w:tcW w:w="925" w:type="dxa"/>
+          </w:tcPr>
+          <w:p>
+            <w:r>
+              <w:t>0,1</w:t>
+            </w:r>
+          </w:p>
+        </w:tc>
+        <w:tc>
+          <w:tcPr>
+            <w:tcW w:w="921" w:type="dxa"/>
+          </w:tcPr>
+          <w:p>
+            <w:pPr>
+              <w:rPr>
+                <w:noProof/>
+              </w:rPr>
+            </w:pPr>
+            <w:r>
+              <w:rPr>
+                <w:noProof/>
+              </w:rPr>
+              <w:t>0,</w:t>
+            </w:r>
+            <w:r>
+              <w:rPr>
+                <w:noProof/>
+              </w:rPr>
+              <w:t>1</w:t>
+            </w:r>
+          </w:p>
+        </w:tc>
+        <w:tc>
+          <w:tcPr>
+            <w:tcW w:w="4111" w:type="dxa"/>
+            <w:vMerge w:val="restart"/>
+          </w:tcPr>
+          <w:p>
+            <w:r>
+              <w:rPr>
+                <w:noProof/>
+              </w:rPr>
+              <w:pict>
+                <v:shape id="_x0000_i1045" type="#_x0000_t75" style="width:197.25pt;height:118.5pt">
+                  <v:imagedata r:id="rId39" o:title="Untitled-1"/>
+                </v:shape>
+              </w:pict>
+            </w:r>
+          </w:p>
+        </w:tc>
+      </w:tr>
+      <w:tr>
+        <w:tc>
+          <w:tcPr>
+            <w:tcW w:w="822" w:type="dxa"/>
+          </w:tcPr>
+          <w:p>
+            <w:r>
+              <w:t>Ptype:</w:t>
+            </w:r>
+          </w:p>
+        </w:tc>
+        <w:tc>
+          <w:tcPr>
+            <w:tcW w:w="1013" w:type="dxa"/>
+          </w:tcPr>
+          <w:p>
+            <w:r>
+              <w:t>abs</w:t>
+            </w:r>
+            <w:r>
+              <w:t>per</w:t>
+            </w:r>
+          </w:p>
+        </w:tc>
+        <w:tc>
+          <w:tcPr>
+            <w:tcW w:w="925" w:type="dxa"/>
+          </w:tcPr>
+          <w:p>
+            <w:r>
+              <w:t>per</w:t>
+            </w:r>
+          </w:p>
+        </w:tc>
+        <w:tc>
+          <w:tcPr>
+            <w:tcW w:w="921" w:type="dxa"/>
+          </w:tcPr>
+          <w:p>
+            <w:r>
+              <w:t>per</w:t>
+            </w:r>
+          </w:p>
+        </w:tc>
+        <w:tc>
+          <w:tcPr>
+            <w:tcW w:w="4111" w:type="dxa"/>
+            <w:vMerge/>
+          </w:tcPr>
+          <w:p/>
+        </w:tc>
+      </w:tr>
+      <w:tr>
+        <w:tc>
+          <w:tcPr>
+            <w:tcW w:w="822" w:type="dxa"/>
+          </w:tcPr>
+          <w:p>
+            <w:r>
+              <w:t>Anch</w:t>
+            </w:r>
+          </w:p>
+        </w:tc>
+        <w:tc>
+          <w:tcPr>
+            <w:tcW w:w="1013" w:type="dxa"/>
+          </w:tcPr>
+          <w:p>
+            <w:r>
+              <w:t>0.5</w:t>
+            </w:r>
+          </w:p>
+        </w:tc>
+        <w:tc>
+          <w:tcPr>
+            <w:tcW w:w="925" w:type="dxa"/>
+          </w:tcPr>
+          <w:p>
+            <w:r>
+              <w:t>0,1</w:t>
+            </w:r>
+          </w:p>
+        </w:tc>
+        <w:tc>
+          <w:tcPr>
+            <w:tcW w:w="921" w:type="dxa"/>
+          </w:tcPr>
+          <w:p>
+            <w:r>
+              <w:t>0</w:t>
+            </w:r>
+            <w:r>
+              <w:t>,1</w:t>
+            </w:r>
+          </w:p>
+        </w:tc>
+        <w:tc>
+          <w:tcPr>
+            <w:tcW w:w="4111" w:type="dxa"/>
+            <w:vMerge/>
+          </w:tcPr>
+          <w:p/>
+        </w:tc>
+      </w:tr>
+      <w:tr>
+        <w:tc>
+          <w:tcPr>
+            <w:tcW w:w="822" w:type="dxa"/>
+          </w:tcPr>
+          <w:p>
+            <w:r>
+              <w:t>Stype</w:t>
+            </w:r>
+          </w:p>
+        </w:tc>
+        <w:tc>
+          <w:tcPr>
+            <w:tcW w:w="1013" w:type="dxa"/>
+          </w:tcPr>
+          <w:p>
+            <w:r>
+              <w:t>loc</w:t>
+            </w:r>
+          </w:p>
+        </w:tc>
+        <w:tc>
+          <w:tcPr>
+            <w:tcW w:w="925" w:type="dxa"/>
+          </w:tcPr>
+          <w:p>
+            <w:r>
+              <w:t>loc</w:t>
+            </w:r>
+          </w:p>
+        </w:tc>
+        <w:tc>
+          <w:tcPr>
+            <w:tcW w:w="921" w:type="dxa"/>
+          </w:tcPr>
+          <w:p>
+            <w:r>
+              <w:t>loc</w:t>
+            </w:r>
+          </w:p>
+        </w:tc>
+        <w:tc>
+          <w:tcPr>
+            <w:tcW w:w="4111" w:type="dxa"/>
+            <w:vMerge/>
+          </w:tcPr>
+          <w:p/>
+        </w:tc>
+      </w:tr>
+      <w:tr>
+        <w:tc>
+          <w:tcPr>
+            <w:tcW w:w="822" w:type="dxa"/>
+          </w:tcPr>
+          <w:p>
+            <w:r>
+              <w:t>w</w:t>
+            </w:r>
+          </w:p>
+        </w:tc>
+        <w:tc>
+          <w:tcPr>
+            <w:tcW w:w="1013" w:type="dxa"/>
+          </w:tcPr>
+          <w:p>
+            <w:r>
+              <w:t>1</w:t>
+            </w:r>
+          </w:p>
+        </w:tc>
+        <w:tc>
+          <w:tcPr>
+            <w:tcW w:w="925" w:type="dxa"/>
+          </w:tcPr>
+          <w:p>
+            <w:r>
+              <w:t>1</w:t>
+            </w:r>
+          </w:p>
+        </w:tc>
+        <w:tc>
+          <w:tcPr>
+            <w:tcW w:w="921" w:type="dxa"/>
+          </w:tcPr>
+          <w:p>
+            <w:r>
+              <w:t>1</w:t>
+            </w:r>
+          </w:p>
+        </w:tc>
+        <w:tc>
+          <w:tcPr>
+            <w:tcW w:w="4111" w:type="dxa"/>
+            <w:vMerge/>
+          </w:tcPr>
+          <w:p/>
+        </w:tc>
+      </w:tr>
+      <w:tr>
+        <w:tc>
+          <w:tcPr>
+            <w:tcW w:w="822" w:type="dxa"/>
+          </w:tcPr>
+          <w:p>
+            <w:r>
+              <w:t>h</w:t>
+            </w:r>
+          </w:p>
+        </w:tc>
+        <w:tc>
+          <w:tcPr>
+            <w:tcW w:w="1013" w:type="dxa"/>
+          </w:tcPr>
+          <w:p>
+            <w:r>
+              <w:t>1</w:t>
+            </w:r>
+          </w:p>
+        </w:tc>
+        <w:tc>
+          <w:tcPr>
+            <w:tcW w:w="925" w:type="dxa"/>
+          </w:tcPr>
+          <w:p>
+            <w:r>
+              <w:t>1</w:t>
+            </w:r>
+          </w:p>
+        </w:tc>
+        <w:tc>
+          <w:tcPr>
+            <w:tcW w:w="921" w:type="dxa"/>
+          </w:tcPr>
+          <w:p>
+            <w:r>
+              <w:t>1</w:t>
+            </w:r>
+          </w:p>
+        </w:tc>
+        <w:tc>
+          <w:tcPr>
+            <w:tcW w:w="4111" w:type="dxa"/>
+            <w:vMerge/>
+          </w:tcPr>
+          <w:p/>
+        </w:tc>
+      </w:tr>
+      <w:tr>
+        <w:tc>
+          <w:tcPr>
+            <w:tcW w:w="822" w:type="dxa"/>
+          </w:tcPr>
+          <w:p>
+            <w:r>
+              <w:t>rot</w:t>
+            </w:r>
+          </w:p>
+        </w:tc>
+        <w:tc>
+          <w:tcPr>
+            <w:tcW w:w="1013" w:type="dxa"/>
+          </w:tcPr>
+          <w:p>
+            <w:r>
+              <w:t>10</w:t>
+            </w:r>
+          </w:p>
+        </w:tc>
+        <w:tc>
+          <w:tcPr>
+            <w:tcW w:w="925" w:type="dxa"/>
+          </w:tcPr>
+          <w:p>
+            <w:r>
+              <w:t>10</w:t>
+            </w:r>
+          </w:p>
+        </w:tc>
+        <w:tc>
+          <w:tcPr>
+            <w:tcW w:w="921" w:type="dxa"/>
+          </w:tcPr>
+          <w:p>
+            <w:r>
+              <w:t>10</w:t>
+            </w:r>
+          </w:p>
+        </w:tc>
+        <w:tc>
+          <w:tcPr>
+            <w:tcW w:w="4111" w:type="dxa"/>
+            <w:vMerge/>
+          </w:tcPr>
+          <w:p/>
+        </w:tc>
+      </w:tr>
+      <w:tr>
+        <w:tc>
+          <w:tcPr>
+            <w:tcW w:w="822" w:type="dxa"/>
+          </w:tcPr>
+          <w:p>
+            <w:r>
+              <w:t>rot_or</w:t>
+            </w:r>
+          </w:p>
+        </w:tc>
+        <w:tc>
+          <w:tcPr>
+            <w:tcW w:w="1013" w:type="dxa"/>
+          </w:tcPr>
+          <w:p>
+            <w:r>
+              <w:t>1,</w:t>
+            </w:r>
+            <w:r>
+              <w:t>0</w:t>
+            </w:r>
+          </w:p>
+        </w:tc>
+        <w:tc>
+          <w:tcPr>
+            <w:tcW w:w="925" w:type="dxa"/>
+          </w:tcPr>
+          <w:p>
+            <w:r>
+              <w:t>1,</w:t>
+            </w:r>
+            <w:r>
+              <w:t>0</w:t>
+            </w:r>
+          </w:p>
+        </w:tc>
+        <w:tc>
+          <w:tcPr>
+            <w:tcW w:w="921" w:type="dxa"/>
+          </w:tcPr>
+          <w:p>
+            <w:r>
+              <w:t>1,</w:t>
+            </w:r>
+            <w:r>
+              <w:t>0</w:t>
+            </w:r>
+          </w:p>
+        </w:tc>
+        <w:tc>
+          <w:tcPr>
+            <w:tcW w:w="4111" w:type="dxa"/>
+            <w:vMerge/>
+          </w:tcPr>
+          <w:p/>
+        </w:tc>
+      </w:tr>
+    </w:tbl>
+    <w:p/>
+    <w:p>
+      <w:r>
+        <w:lastRenderedPageBreak/>
+        <w:t>Relative rotation triple</w:t>
+      </w:r>
+      <w:r>
+        <w:t xml:space="preserve"> bottomright</w:t>
+      </w:r>
+    </w:p>
+    <w:tbl>
+      <w:tblPr>
+        <w:tblStyle w:val="TableGrid"/>
+        <w:tblW w:w="0" w:type="auto"/>
+        <w:tblLook w:val="04A0" w:firstRow="1" w:lastRow="0" w:firstColumn="1" w:lastColumn="0" w:noHBand="0" w:noVBand="1"/>
+      </w:tblPr>
+      <w:tblGrid>
+        <w:gridCol w:w="822"/>
+        <w:gridCol w:w="1013"/>
+        <w:gridCol w:w="925"/>
+        <w:gridCol w:w="921"/>
+        <w:gridCol w:w="4111"/>
+      </w:tblGrid>
+      <w:tr>
+        <w:tc>
+          <w:tcPr>
+            <w:tcW w:w="822" w:type="dxa"/>
+          </w:tcPr>
+          <w:p>
+            <w:r>
+              <w:t>Pos:</w:t>
+            </w:r>
+          </w:p>
+        </w:tc>
+        <w:tc>
+          <w:tcPr>
+            <w:tcW w:w="1013" w:type="dxa"/>
+          </w:tcPr>
+          <w:p>
+            <w:r>
+              <w:t>0.5,0.5</w:t>
+            </w:r>
+          </w:p>
+        </w:tc>
+        <w:tc>
+          <w:tcPr>
+            <w:tcW w:w="925" w:type="dxa"/>
+          </w:tcPr>
+          <w:p>
+            <w:r>
+              <w:t>1</w:t>
+            </w:r>
+            <w:r>
+              <w:t>,1</w:t>
+            </w:r>
+          </w:p>
+        </w:tc>
+        <w:tc>
+          <w:tcPr>
+            <w:tcW w:w="921" w:type="dxa"/>
+          </w:tcPr>
+          <w:p>
+            <w:pPr>
+              <w:rPr>
+                <w:noProof/>
+              </w:rPr>
+            </w:pPr>
+            <w:r>
+              <w:rPr>
+                <w:noProof/>
+              </w:rPr>
+              <w:t>1</w:t>
+            </w:r>
+            <w:r>
+              <w:rPr>
+                <w:noProof/>
+              </w:rPr>
+              <w:t>,1</w:t>
+            </w:r>
+          </w:p>
+        </w:tc>
+        <w:tc>
+          <w:tcPr>
+            <w:tcW w:w="4111" w:type="dxa"/>
+            <w:vMerge w:val="restart"/>
+          </w:tcPr>
+          <w:p>
+            <w:r>
+              <w:rPr>
+                <w:noProof/>
+              </w:rPr>
+              <w:pict>
+                <v:shape id="_x0000_i1046" type="#_x0000_t75" style="width:183pt;height:109.5pt">
+                  <v:imagedata r:id="rId40" o:title="Untitled-1"/>
+                </v:shape>
+              </w:pict>
+            </w:r>
+          </w:p>
+        </w:tc>
+      </w:tr>
+      <w:tr>
+        <w:tc>
+          <w:tcPr>
+            <w:tcW w:w="822" w:type="dxa"/>
+          </w:tcPr>
+          <w:p>
+            <w:r>
+              <w:t>Ptype:</w:t>
+            </w:r>
+          </w:p>
+        </w:tc>
+        <w:tc>
+          <w:tcPr>
+            <w:tcW w:w="1013" w:type="dxa"/>
+          </w:tcPr>
+          <w:p>
+            <w:r>
+              <w:t>abs</w:t>
+            </w:r>
+            <w:r>
+              <w:t>per</w:t>
+            </w:r>
+          </w:p>
+        </w:tc>
+        <w:tc>
+          <w:tcPr>
+            <w:tcW w:w="925" w:type="dxa"/>
+          </w:tcPr>
+          <w:p>
+            <w:r>
+              <w:t>per</w:t>
+            </w:r>
+          </w:p>
+        </w:tc>
+        <w:tc>
+          <w:tcPr>
+            <w:tcW w:w="921" w:type="dxa"/>
+          </w:tcPr>
+          <w:p>
+            <w:r>
+              <w:t>per</w:t>
+            </w:r>
+          </w:p>
+        </w:tc>
+        <w:tc>
+          <w:tcPr>
+            <w:tcW w:w="4111" w:type="dxa"/>
+            <w:vMerge/>
+          </w:tcPr>
+          <w:p/>
+        </w:tc>
+      </w:tr>
+      <w:tr>
+        <w:tc>
+          <w:tcPr>
+            <w:tcW w:w="822" w:type="dxa"/>
+          </w:tcPr>
+          <w:p>
+            <w:r>
+              <w:t>Anch</w:t>
+            </w:r>
+          </w:p>
+        </w:tc>
+        <w:tc>
+          <w:tcPr>
+            <w:tcW w:w="1013" w:type="dxa"/>
+          </w:tcPr>
+          <w:p>
+            <w:r>
+              <w:t>0.5</w:t>
+            </w:r>
+          </w:p>
+        </w:tc>
+        <w:tc>
+          <w:tcPr>
+            <w:tcW w:w="925" w:type="dxa"/>
+          </w:tcPr>
+          <w:p>
+            <w:r>
+              <w:t>0</w:t>
+            </w:r>
+          </w:p>
+        </w:tc>
+        <w:tc>
+          <w:tcPr>
+            <w:tcW w:w="921" w:type="dxa"/>
+          </w:tcPr>
+          <w:p>
+            <w:r>
+              <w:t>0</w:t>
+            </w:r>
+          </w:p>
+        </w:tc>
+        <w:tc>
+          <w:tcPr>
+            <w:tcW w:w="4111" w:type="dxa"/>
+            <w:vMerge/>
+          </w:tcPr>
+          <w:p/>
+        </w:tc>
+      </w:tr>
+      <w:tr>
+        <w:tc>
+          <w:tcPr>
+            <w:tcW w:w="822" w:type="dxa"/>
+          </w:tcPr>
+          <w:p>
+            <w:r>
+              <w:t>Stype</w:t>
+            </w:r>
+          </w:p>
+        </w:tc>
+        <w:tc>
+          <w:tcPr>
+            <w:tcW w:w="1013" w:type="dxa"/>
+          </w:tcPr>
+          <w:p>
+            <w:r>
+              <w:t>loc</w:t>
+            </w:r>
+          </w:p>
+        </w:tc>
+        <w:tc>
+          <w:tcPr>
+            <w:tcW w:w="925" w:type="dxa"/>
+          </w:tcPr>
+          <w:p>
+            <w:r>
+              <w:t>loc</w:t>
+            </w:r>
+          </w:p>
+        </w:tc>
+        <w:tc>
+          <w:tcPr>
+            <w:tcW w:w="921" w:type="dxa"/>
+          </w:tcPr>
+          <w:p>
+            <w:r>
+              <w:t>loc</w:t>
+            </w:r>
+          </w:p>
+        </w:tc>
+        <w:tc>
+          <w:tcPr>
+            <w:tcW w:w="4111" w:type="dxa"/>
+            <w:vMerge/>
+          </w:tcPr>
+          <w:p/>
+        </w:tc>
+      </w:tr>
+      <w:tr>
+        <w:tc>
+          <w:tcPr>
+            <w:tcW w:w="822" w:type="dxa"/>
+          </w:tcPr>
+          <w:p>
+            <w:r>
+              <w:t>w</w:t>
+            </w:r>
+          </w:p>
+        </w:tc>
+        <w:tc>
+          <w:tcPr>
+            <w:tcW w:w="1013" w:type="dxa"/>
+          </w:tcPr>
+          <w:p>
+            <w:r>
+              <w:t>1</w:t>
+            </w:r>
+          </w:p>
+        </w:tc>
+        <w:tc>
+          <w:tcPr>
+            <w:tcW w:w="925" w:type="dxa"/>
+          </w:tcPr>
+          <w:p>
+            <w:r>
+              <w:t>0.5</w:t>
+            </w:r>
+          </w:p>
+        </w:tc>
+        <w:tc>
+          <w:tcPr>
+            <w:tcW w:w="921" w:type="dxa"/>
+          </w:tcPr>
+          <w:p>
+            <w:r>
+              <w:t>0.5</w:t>
+            </w:r>
+          </w:p>
+        </w:tc>
+        <w:tc>
+          <w:tcPr>
+            <w:tcW w:w="4111" w:type="dxa"/>
+            <w:vMerge/>
+          </w:tcPr>
+          <w:p/>
+        </w:tc>
+      </w:tr>
+      <w:tr>
+        <w:tc>
+          <w:tcPr>
+            <w:tcW w:w="822" w:type="dxa"/>
+          </w:tcPr>
+          <w:p>
+            <w:r>
+              <w:t>h</w:t>
+            </w:r>
+          </w:p>
+        </w:tc>
+        <w:tc>
+          <w:tcPr>
+            <w:tcW w:w="1013" w:type="dxa"/>
+          </w:tcPr>
+          <w:p>
+            <w:r>
+              <w:t>1</w:t>
+            </w:r>
+          </w:p>
+        </w:tc>
+        <w:tc>
+          <w:tcPr>
+            <w:tcW w:w="925" w:type="dxa"/>
+          </w:tcPr>
+          <w:p>
+            <w:r>
+              <w:t>0.5</w:t>
+            </w:r>
+          </w:p>
+        </w:tc>
+        <w:tc>
+          <w:tcPr>
+            <w:tcW w:w="921" w:type="dxa"/>
+          </w:tcPr>
+          <w:p>
+            <w:r>
+              <w:t>0.5</w:t>
+            </w:r>
+          </w:p>
+        </w:tc>
+        <w:tc>
+          <w:tcPr>
+            <w:tcW w:w="4111" w:type="dxa"/>
+            <w:vMerge/>
+          </w:tcPr>
+          <w:p/>
+        </w:tc>
+      </w:tr>
+      <w:tr>
+        <w:tc>
+          <w:tcPr>
+            <w:tcW w:w="822" w:type="dxa"/>
+          </w:tcPr>
+          <w:p>
+            <w:r>
+              <w:t>rot</w:t>
+            </w:r>
+          </w:p>
+        </w:tc>
+        <w:tc>
+          <w:tcPr>
+            <w:tcW w:w="1013" w:type="dxa"/>
+          </w:tcPr>
+          <w:p>
+            <w:r>
+              <w:t>0</w:t>
+            </w:r>
+          </w:p>
+        </w:tc>
+        <w:tc>
+          <w:tcPr>
+            <w:tcW w:w="925" w:type="dxa"/>
+          </w:tcPr>
+          <w:p>
+            <w:r>
+              <w:t>-45</w:t>
+            </w:r>
+          </w:p>
+        </w:tc>
+        <w:tc>
+          <w:tcPr>
+            <w:tcW w:w="921" w:type="dxa"/>
+          </w:tcPr>
+          <w:p>
+            <w:r>
+              <w:t>-45</w:t>
+            </w:r>
+          </w:p>
+        </w:tc>
+        <w:tc>
+          <w:tcPr>
+            <w:tcW w:w="4111" w:type="dxa"/>
+            <w:vMerge/>
+          </w:tcPr>
+          <w:p/>
+        </w:tc>
+      </w:tr>
+      <w:tr>
+        <w:tc>
+          <w:tcPr>
+            <w:tcW w:w="822" w:type="dxa"/>
+          </w:tcPr>
+          <w:p>
+            <w:r>
+              <w:t>rot_or</w:t>
+            </w:r>
+          </w:p>
+        </w:tc>
+        <w:tc>
+          <w:tcPr>
+            <w:tcW w:w="1013" w:type="dxa"/>
+          </w:tcPr>
+          <w:p>
+            <w:r>
+              <w:t>0</w:t>
+            </w:r>
+          </w:p>
+        </w:tc>
+        <w:tc>
+          <w:tcPr>
+            <w:tcW w:w="925" w:type="dxa"/>
+          </w:tcPr>
+          <w:p>
+            <w:r>
+              <w:t>0</w:t>
+            </w:r>
+          </w:p>
+        </w:tc>
+        <w:tc>
+          <w:tcPr>
+            <w:tcW w:w="921" w:type="dxa"/>
+          </w:tcPr>
+          <w:p>
+            <w:r>
+              <w:t>0</w:t>
+            </w:r>
+          </w:p>
+        </w:tc>
+        <w:tc>
+          <w:tcPr>
+            <w:tcW w:w="4111" w:type="dxa"/>
+            <w:vMerge/>
+          </w:tcPr>
+          <w:p/>
+        </w:tc>
+      </w:tr>
+    </w:tbl>
+    <w:p/>
     <w:p/>
     <w:sectPr>
       <w:pgSz w:w="12240" w:h="15840"/>

</xml_diff>

<commit_message>
Added transformation animation, improved scene switching Date: December 23, 2015 03:52:15
</commit_message>
<xml_diff>
--- a/Docs/positioning.docx
+++ b/Docs/positioning.docx
@@ -23,7 +23,11 @@
       </w:r>
     </w:p>
     <w:p/>
-    <w:p/>
+    <w:p>
+      <w:r>
+        <w:t>Topleft corner</w:t>
+      </w:r>
+    </w:p>
     <w:tbl>
       <w:tblPr>
         <w:tblStyle w:val="TableGrid"/>
@@ -310,7 +314,11 @@
       </w:tr>
     </w:tbl>
     <w:p/>
-    <w:p/>
+    <w:p>
+      <w:r>
+        <w:t>Center</w:t>
+      </w:r>
+    </w:p>
     <w:tbl>
       <w:tblPr>
         <w:tblStyle w:val="TableGrid"/>
@@ -373,7 +381,7 @@
                 <v:shape id="_x0000_i1025" type="#_x0000_t75" style="width:217.9pt;height:119.6pt" o:ole="">
                   <v:imagedata r:id="rId5" o:title=""/>
                 </v:shape>
-                <o:OLEObject Type="Embed" ProgID="Unknown" ShapeID="_x0000_i1025" DrawAspect="Content" ObjectID="_1512152722" r:id="rId6"/>
+                <o:OLEObject Type="Embed" ProgID="Unknown" ShapeID="_x0000_i1025" DrawAspect="Content" ObjectID="_1512338045" r:id="rId6"/>
               </w:object>
             </w:r>
           </w:p>
@@ -584,7 +592,11 @@
       </w:tr>
     </w:tbl>
     <w:p/>
-    <w:p/>
+    <w:p>
+      <w:r>
+        <w:t>Center centered</w:t>
+      </w:r>
+    </w:p>
     <w:tbl>
       <w:tblPr>
         <w:tblStyle w:val="TableGrid"/>
@@ -628,7 +640,7 @@
                 <v:shape id="_x0000_i1026" type="#_x0000_t75" style="width:214.75pt;height:117.1pt" o:ole="">
                   <v:imagedata r:id="rId7" o:title=""/>
                 </v:shape>
-                <o:OLEObject Type="Embed" ProgID="Unknown" ShapeID="_x0000_i1026" DrawAspect="Content" ObjectID="_1512152723" r:id="rId8"/>
+                <o:OLEObject Type="Embed" ProgID="Unknown" ShapeID="_x0000_i1026" DrawAspect="Content" ObjectID="_1512338046" r:id="rId8"/>
               </w:object>
             </w:r>
           </w:p>
@@ -840,6 +852,12 @@
     </w:tbl>
     <w:p/>
     <w:p/>
+    <w:p>
+      <w:r>
+        <w:lastRenderedPageBreak/>
+        <w:t>Scaled centered</w:t>
+      </w:r>
+    </w:p>
     <w:tbl>
       <w:tblPr>
         <w:tblStyle w:val="TableGrid"/>
@@ -858,7 +876,6 @@
           </w:tcPr>
           <w:p>
             <w:r>
-              <w:lastRenderedPageBreak/>
               <w:t>Pos:</w:t>
             </w:r>
           </w:p>
@@ -884,7 +901,7 @@
                 <v:shape id="_x0000_i1027" type="#_x0000_t75" style="width:217.25pt;height:118.35pt" o:ole="">
                   <v:imagedata r:id="rId9" o:title=""/>
                 </v:shape>
-                <o:OLEObject Type="Embed" ProgID="Unknown" ShapeID="_x0000_i1027" DrawAspect="Content" ObjectID="_1512152724" r:id="rId10"/>
+                <o:OLEObject Type="Embed" ProgID="Unknown" ShapeID="_x0000_i1027" DrawAspect="Content" ObjectID="_1512338047" r:id="rId10"/>
               </w:object>
             </w:r>
           </w:p>
@@ -1095,7 +1112,11 @@
       </w:tr>
     </w:tbl>
     <w:p/>
-    <w:p/>
+    <w:p>
+      <w:r>
+        <w:t>Grid</w:t>
+      </w:r>
+    </w:p>
     <w:tbl>
       <w:tblPr>
         <w:tblStyle w:val="TableGrid"/>
@@ -1139,7 +1160,7 @@
                 <v:shape id="_x0000_i1028" type="#_x0000_t75" style="width:217.9pt;height:118.95pt" o:ole="">
                   <v:imagedata r:id="rId11" o:title=""/>
                 </v:shape>
-                <o:OLEObject Type="Embed" ProgID="Unknown" ShapeID="_x0000_i1028" DrawAspect="Content" ObjectID="_1512152725" r:id="rId12"/>
+                <o:OLEObject Type="Embed" ProgID="Unknown" ShapeID="_x0000_i1028" DrawAspect="Content" ObjectID="_1512338048" r:id="rId12"/>
               </w:object>
             </w:r>
           </w:p>
@@ -1350,7 +1371,11 @@
       </w:tr>
     </w:tbl>
     <w:p/>
-    <w:p/>
+    <w:p>
+      <w:r>
+        <w:t>Child topleft</w:t>
+      </w:r>
+    </w:p>
     <w:tbl>
       <w:tblPr>
         <w:tblStyle w:val="TableGrid"/>
@@ -1405,7 +1430,7 @@
                 <v:shape id="_x0000_i1029" type="#_x0000_t75" style="width:201.6pt;height:110.2pt" o:ole="">
                   <v:imagedata r:id="rId13" o:title=""/>
                 </v:shape>
-                <o:OLEObject Type="Embed" ProgID="Unknown" ShapeID="_x0000_i1029" DrawAspect="Content" ObjectID="_1512152726" r:id="rId14"/>
+                <o:OLEObject Type="Embed" ProgID="Unknown" ShapeID="_x0000_i1029" DrawAspect="Content" ObjectID="_1512338049" r:id="rId14"/>
               </w:object>
             </w:r>
           </w:p>
@@ -1686,7 +1711,11 @@
       </w:tr>
     </w:tbl>
     <w:p/>
-    <w:p/>
+    <w:p>
+      <w:r>
+        <w:t>Child bottomright absolute</w:t>
+      </w:r>
+    </w:p>
     <w:tbl>
       <w:tblPr>
         <w:tblStyle w:val="TableGrid"/>
@@ -1741,7 +1770,7 @@
                 <v:shape id="_x0000_i1030" type="#_x0000_t75" style="width:199.7pt;height:108.95pt" o:ole="">
                   <v:imagedata r:id="rId15" o:title=""/>
                 </v:shape>
-                <o:OLEObject Type="Embed" ProgID="Unknown" ShapeID="_x0000_i1030" DrawAspect="Content" ObjectID="_1512152727" r:id="rId16"/>
+                <o:OLEObject Type="Embed" ProgID="Unknown" ShapeID="_x0000_i1030" DrawAspect="Content" ObjectID="_1512338050" r:id="rId16"/>
               </w:object>
             </w:r>
           </w:p>
@@ -2022,7 +2051,12 @@
       </w:tr>
     </w:tbl>
     <w:p/>
-    <w:p/>
+    <w:p>
+      <w:r>
+        <w:lastRenderedPageBreak/>
+        <w:t>Child bottomright percentage</w:t>
+      </w:r>
+    </w:p>
     <w:tbl>
       <w:tblPr>
         <w:tblStyle w:val="TableGrid"/>
@@ -2042,7 +2076,6 @@
           </w:tcPr>
           <w:p>
             <w:r>
-              <w:lastRenderedPageBreak/>
               <w:t>Pos:</w:t>
             </w:r>
           </w:p>
@@ -2078,7 +2111,7 @@
                 <v:shape id="_x0000_i1031" type="#_x0000_t75" style="width:191.6pt;height:104.55pt" o:ole="">
                   <v:imagedata r:id="rId15" o:title=""/>
                 </v:shape>
-                <o:OLEObject Type="Embed" ProgID="Unknown" ShapeID="_x0000_i1031" DrawAspect="Content" ObjectID="_1512152728" r:id="rId17"/>
+                <o:OLEObject Type="Embed" ProgID="Unknown" ShapeID="_x0000_i1031" DrawAspect="Content" ObjectID="_1512338051" r:id="rId17"/>
               </w:object>
             </w:r>
           </w:p>
@@ -2359,7 +2392,11 @@
       </w:tr>
     </w:tbl>
     <w:p/>
-    <w:p/>
+    <w:p>
+      <w:r>
+        <w:t>Child center</w:t>
+      </w:r>
+    </w:p>
     <w:tbl>
       <w:tblPr>
         <w:tblStyle w:val="TableGrid"/>
@@ -2411,10 +2448,10 @@
           <w:p>
             <w:r>
               <w:object w:dxaOrig="13456" w:dyaOrig="7348">
-                <v:shape id="_x0000_i1032" type="#_x0000_t75" style="width:187.2pt;height:102.05pt" o:ole="">
+                <v:shape id="_x0000_i1040" type="#_x0000_t75" style="width:187.2pt;height:102.05pt" o:ole="">
                   <v:imagedata r:id="rId18" o:title=""/>
                 </v:shape>
-                <o:OLEObject Type="Embed" ProgID="Unknown" ShapeID="_x0000_i1032" DrawAspect="Content" ObjectID="_1512152729" r:id="rId19"/>
+                <o:OLEObject Type="Embed" ProgID="Unknown" ShapeID="_x0000_i1040" DrawAspect="Content" ObjectID="_1512338052" r:id="rId19"/>
               </w:object>
             </w:r>
           </w:p>
@@ -2695,7 +2732,11 @@
       </w:tr>
     </w:tbl>
     <w:p/>
-    <w:p/>
+    <w:p>
+      <w:r>
+        <w:t>Child center absper</w:t>
+      </w:r>
+    </w:p>
     <w:tbl>
       <w:tblPr>
         <w:tblStyle w:val="TableGrid"/>
@@ -2747,10 +2788,10 @@
           <w:p>
             <w:r>
               <w:object w:dxaOrig="13456" w:dyaOrig="7348">
-                <v:shape id="_x0000_i1033" type="#_x0000_t75" style="width:190.35pt;height:103.95pt" o:ole="">
+                <v:shape id="_x0000_i1032" type="#_x0000_t75" style="width:190.35pt;height:103.95pt" o:ole="">
                   <v:imagedata r:id="rId20" o:title=""/>
                 </v:shape>
-                <o:OLEObject Type="Embed" ProgID="Unknown" ShapeID="_x0000_i1033" DrawAspect="Content" ObjectID="_1512152730" r:id="rId21"/>
+                <o:OLEObject Type="Embed" ProgID="Unknown" ShapeID="_x0000_i1032" DrawAspect="Content" ObjectID="_1512338053" r:id="rId21"/>
               </w:object>
             </w:r>
           </w:p>
@@ -3031,7 +3072,11 @@
       </w:tr>
     </w:tbl>
     <w:p/>
-    <w:p/>
+    <w:p>
+      <w:r>
+        <w:t>Child bottomright local</w:t>
+      </w:r>
+    </w:p>
     <w:tbl>
       <w:tblPr>
         <w:tblStyle w:val="TableGrid"/>
@@ -3083,10 +3128,10 @@
           <w:p>
             <w:r>
               <w:object w:dxaOrig="13456" w:dyaOrig="7348">
-                <v:shape id="_x0000_i1034" type="#_x0000_t75" style="width:186.55pt;height:101.45pt" o:ole="">
+                <v:shape id="_x0000_i1033" type="#_x0000_t75" style="width:186.55pt;height:101.45pt" o:ole="">
                   <v:imagedata r:id="rId22" o:title=""/>
                 </v:shape>
-                <o:OLEObject Type="Embed" ProgID="Unknown" ShapeID="_x0000_i1034" DrawAspect="Content" ObjectID="_1512152731" r:id="rId23"/>
+                <o:OLEObject Type="Embed" ProgID="Unknown" ShapeID="_x0000_i1033" DrawAspect="Content" ObjectID="_1512338054" r:id="rId23"/>
               </w:object>
             </w:r>
           </w:p>
@@ -3368,6 +3413,12 @@
     </w:tbl>
     <w:p/>
     <w:p/>
+    <w:p>
+      <w:r>
+        <w:lastRenderedPageBreak/>
+        <w:t>Child bottomright scaled local</w:t>
+      </w:r>
+    </w:p>
     <w:tbl>
       <w:tblPr>
         <w:tblStyle w:val="TableGrid"/>
@@ -3419,10 +3470,10 @@
           <w:p>
             <w:r>
               <w:object w:dxaOrig="13456" w:dyaOrig="7348">
-                <v:shape id="_x0000_i1035" type="#_x0000_t75" style="width:186.55pt;height:102.05pt" o:ole="">
+                <v:shape id="_x0000_i1034" type="#_x0000_t75" style="width:186.55pt;height:102.05pt" o:ole="">
                   <v:imagedata r:id="rId24" o:title=""/>
                 </v:shape>
-                <o:OLEObject Type="Embed" ProgID="Unknown" ShapeID="_x0000_i1035" DrawAspect="Content" ObjectID="_1512152732" r:id="rId25"/>
+                <o:OLEObject Type="Embed" ProgID="Unknown" ShapeID="_x0000_i1034" DrawAspect="Content" ObjectID="_1512338055" r:id="rId25"/>
               </w:object>
             </w:r>
           </w:p>
@@ -3435,7 +3486,6 @@
           </w:tcPr>
           <w:p>
             <w:r>
-              <w:lastRenderedPageBreak/>
               <w:t>Ptype:</w:t>
             </w:r>
           </w:p>
@@ -3475,7 +3525,6 @@
           </w:tcPr>
           <w:p>
             <w:r>
-              <w:lastRenderedPageBreak/>
               <w:t>Anch</w:t>
             </w:r>
           </w:p>
@@ -3705,7 +3754,11 @@
       </w:tr>
     </w:tbl>
     <w:p/>
-    <w:p/>
+    <w:p>
+      <w:r>
+        <w:t>Three topleft</w:t>
+      </w:r>
+    </w:p>
     <w:tbl>
       <w:tblPr>
         <w:tblStyle w:val="TableGrid"/>
@@ -3768,10 +3821,10 @@
           <w:p>
             <w:r>
               <w:object w:dxaOrig="13456" w:dyaOrig="7348">
-                <v:shape id="_x0000_i1036" type="#_x0000_t75" style="width:191.6pt;height:105.2pt" o:ole="">
+                <v:shape id="_x0000_i1035" type="#_x0000_t75" style="width:191.6pt;height:105.2pt" o:ole="">
                   <v:imagedata r:id="rId26" o:title=""/>
                 </v:shape>
-                <o:OLEObject Type="Embed" ProgID="Unknown" ShapeID="_x0000_i1036" DrawAspect="Content" ObjectID="_1512152733" r:id="rId27"/>
+                <o:OLEObject Type="Embed" ProgID="Unknown" ShapeID="_x0000_i1035" DrawAspect="Content" ObjectID="_1512338056" r:id="rId27"/>
               </w:object>
             </w:r>
           </w:p>
@@ -4122,7 +4175,11 @@
       </w:tr>
     </w:tbl>
     <w:p/>
-    <w:p/>
+    <w:p>
+      <w:r>
+        <w:t>Three right-bottom percentage</w:t>
+      </w:r>
+    </w:p>
     <w:tbl>
       <w:tblPr>
         <w:tblStyle w:val="TableGrid"/>
@@ -4185,10 +4242,10 @@
           <w:p>
             <w:r>
               <w:object w:dxaOrig="13456" w:dyaOrig="7348">
-                <v:shape id="_x0000_i1037" type="#_x0000_t75" style="width:201.6pt;height:110.2pt" o:ole="">
+                <v:shape id="_x0000_i1036" type="#_x0000_t75" style="width:201.6pt;height:110.2pt" o:ole="">
                   <v:imagedata r:id="rId28" o:title=""/>
                 </v:shape>
-                <o:OLEObject Type="Embed" ProgID="Unknown" ShapeID="_x0000_i1037" DrawAspect="Content" ObjectID="_1512152734" r:id="rId29"/>
+                <o:OLEObject Type="Embed" ProgID="Unknown" ShapeID="_x0000_i1036" DrawAspect="Content" ObjectID="_1512338057" r:id="rId29"/>
               </w:object>
             </w:r>
           </w:p>
@@ -4539,7 +4596,14 @@
       </w:tr>
     </w:tbl>
     <w:p/>
-    <w:p/>
+    <w:p>
+      <w:r>
+        <w:t xml:space="preserve">Third </w:t>
+      </w:r>
+      <w:r>
+        <w:t>centered absper</w:t>
+      </w:r>
+    </w:p>
     <w:tbl>
       <w:tblPr>
         <w:tblStyle w:val="TableGrid"/>
@@ -4988,7 +5052,12 @@
       </w:tr>
     </w:tbl>
     <w:p/>
-    <w:p/>
+    <w:p>
+      <w:r>
+        <w:lastRenderedPageBreak/>
+        <w:t>Bottomright for each next per/per</w:t>
+      </w:r>
+    </w:p>
     <w:tbl>
       <w:tblPr>
         <w:tblStyle w:val="TableGrid"/>
@@ -5051,10 +5120,10 @@
           <w:p>
             <w:r>
               <w:object w:dxaOrig="13456" w:dyaOrig="7348">
-                <v:shape id="_x0000_i1038" type="#_x0000_t75" style="width:222.9pt;height:122.1pt" o:ole="">
+                <v:shape id="_x0000_i1037" type="#_x0000_t75" style="width:222.9pt;height:122.1pt" o:ole="">
                   <v:imagedata r:id="rId31" o:title=""/>
                 </v:shape>
-                <o:OLEObject Type="Embed" ProgID="Unknown" ShapeID="_x0000_i1038" DrawAspect="Content" ObjectID="_1512152735" r:id="rId32"/>
+                <o:OLEObject Type="Embed" ProgID="Unknown" ShapeID="_x0000_i1037" DrawAspect="Content" ObjectID="_1512338058" r:id="rId32"/>
               </w:object>
             </w:r>
           </w:p>
@@ -5067,7 +5136,6 @@
           </w:tcPr>
           <w:p>
             <w:r>
-              <w:lastRenderedPageBreak/>
               <w:t>Ptype:</w:t>
             </w:r>
           </w:p>
@@ -5117,7 +5185,6 @@
           </w:tcPr>
           <w:p>
             <w:r>
-              <w:lastRenderedPageBreak/>
               <w:t>Anch</w:t>
             </w:r>
           </w:p>
@@ -5407,7 +5474,11 @@
       </w:tr>
     </w:tbl>
     <w:p/>
-    <w:p/>
+    <w:p>
+      <w:r>
+        <w:t>Bottomright for each next per/absper</w:t>
+      </w:r>
+    </w:p>
     <w:tbl>
       <w:tblPr>
         <w:tblStyle w:val="TableGrid"/>
@@ -5470,10 +5541,10 @@
           <w:p>
             <w:r>
               <w:object w:dxaOrig="13456" w:dyaOrig="7348">
-                <v:shape id="_x0000_i1039" type="#_x0000_t75" style="width:221.65pt;height:121.45pt" o:ole="">
+                <v:shape id="_x0000_i1038" type="#_x0000_t75" style="width:221.65pt;height:121.45pt" o:ole="">
                   <v:imagedata r:id="rId31" o:title=""/>
                 </v:shape>
-                <o:OLEObject Type="Embed" ProgID="Unknown" ShapeID="_x0000_i1039" DrawAspect="Content" ObjectID="_1512152736" r:id="rId33"/>
+                <o:OLEObject Type="Embed" ProgID="Unknown" ShapeID="_x0000_i1038" DrawAspect="Content" ObjectID="_1512338059" r:id="rId33"/>
               </w:object>
             </w:r>
           </w:p>
@@ -5824,7 +5895,13 @@
       </w:tr>
     </w:tbl>
     <w:p/>
-    <w:p/>
+    <w:p>
+      <w:r>
+        <w:t>Bottomright for each next per/abs</w:t>
+      </w:r>
+      <w:bookmarkStart w:id="0" w:name="_GoBack"/>
+      <w:bookmarkEnd w:id="0"/>
+    </w:p>
     <w:tbl>
       <w:tblPr>
         <w:tblStyle w:val="TableGrid"/>
@@ -5887,10 +5964,10 @@
           <w:p>
             <w:r>
               <w:object w:dxaOrig="13456" w:dyaOrig="7348">
-                <v:shape id="_x0000_i1040" type="#_x0000_t75" style="width:221.65pt;height:120.85pt" o:ole="">
+                <v:shape id="_x0000_i1039" type="#_x0000_t75" style="width:221.65pt;height:120.85pt" o:ole="">
                   <v:imagedata r:id="rId31" o:title=""/>
                 </v:shape>
-                <o:OLEObject Type="Embed" ProgID="Unknown" ShapeID="_x0000_i1040" DrawAspect="Content" ObjectID="_1512152737" r:id="rId34"/>
+                <o:OLEObject Type="Embed" ProgID="Unknown" ShapeID="_x0000_i1039" DrawAspect="Content" ObjectID="_1512338060" r:id="rId34"/>
               </w:object>
             </w:r>
           </w:p>
@@ -6240,10 +6317,7 @@
         </w:tc>
       </w:tr>
     </w:tbl>
-    <w:p>
-      <w:bookmarkStart w:id="0" w:name="_GoBack"/>
-      <w:bookmarkEnd w:id="0"/>
-    </w:p>
+    <w:p/>
     <w:sectPr>
       <w:pgSz w:w="12240" w:h="15840"/>
       <w:pgMar w:top="1440" w:right="1440" w:bottom="1440" w:left="1440" w:header="720" w:footer="720" w:gutter="0"/>

</xml_diff>

<commit_message>
Implemented transformation recalculation for custom rotation origin Date: February 13, 2016 13:25:57
</commit_message>
<xml_diff>
--- a/Docs/positioning.docx
+++ b/Docs/positioning.docx
@@ -22,7 +22,11 @@
         <w:t>Screen: 800x450px</w:t>
       </w:r>
     </w:p>
-    <w:p/>
+    <w:p>
+      <w:r>
+        <w:t>Blue is child of red and green is child of blue</w:t>
+      </w:r>
+    </w:p>
     <w:p>
       <w:r>
         <w:t>Topleft corner</w:t>
@@ -378,10 +382,10 @@
                   <v:path o:extrusionok="f" gradientshapeok="t" o:connecttype="rect"/>
                   <o:lock v:ext="edit" aspectratio="t"/>
                 </v:shapetype>
-                <v:shape id="_x0000_i1025" type="#_x0000_t75" style="width:217.9pt;height:119.6pt" o:ole="">
+                <v:shape id="_x0000_i1025" type="#_x0000_t75" style="width:218.25pt;height:120pt" o:ole="">
                   <v:imagedata r:id="rId5" o:title=""/>
                 </v:shape>
-                <o:OLEObject Type="Embed" ProgID="Unknown" ShapeID="_x0000_i1025" DrawAspect="Content" ObjectID="_1512338045" r:id="rId6"/>
+                <o:OLEObject Type="Embed" ProgID="Unknown" ShapeID="_x0000_i1025" DrawAspect="Content" ObjectID="_1516874624" r:id="rId6"/>
               </w:object>
             </w:r>
           </w:p>
@@ -637,10 +641,10 @@
           <w:p>
             <w:r>
               <w:object w:dxaOrig="13456" w:dyaOrig="7348">
-                <v:shape id="_x0000_i1026" type="#_x0000_t75" style="width:214.75pt;height:117.1pt" o:ole="">
+                <v:shape id="_x0000_i1026" type="#_x0000_t75" style="width:214.5pt;height:117pt" o:ole="">
                   <v:imagedata r:id="rId7" o:title=""/>
                 </v:shape>
-                <o:OLEObject Type="Embed" ProgID="Unknown" ShapeID="_x0000_i1026" DrawAspect="Content" ObjectID="_1512338046" r:id="rId8"/>
+                <o:OLEObject Type="Embed" ProgID="Unknown" ShapeID="_x0000_i1026" DrawAspect="Content" ObjectID="_1516874625" r:id="rId8"/>
               </w:object>
             </w:r>
           </w:p>
@@ -898,10 +902,10 @@
           <w:p>
             <w:r>
               <w:object w:dxaOrig="13456" w:dyaOrig="7348">
-                <v:shape id="_x0000_i1027" type="#_x0000_t75" style="width:217.25pt;height:118.35pt" o:ole="">
+                <v:shape id="_x0000_i1027" type="#_x0000_t75" style="width:217.5pt;height:118.5pt" o:ole="">
                   <v:imagedata r:id="rId9" o:title=""/>
                 </v:shape>
-                <o:OLEObject Type="Embed" ProgID="Unknown" ShapeID="_x0000_i1027" DrawAspect="Content" ObjectID="_1512338047" r:id="rId10"/>
+                <o:OLEObject Type="Embed" ProgID="Unknown" ShapeID="_x0000_i1027" DrawAspect="Content" ObjectID="_1516874626" r:id="rId10"/>
               </w:object>
             </w:r>
           </w:p>
@@ -1157,10 +1161,10 @@
           <w:p>
             <w:r>
               <w:object w:dxaOrig="13456" w:dyaOrig="7348">
-                <v:shape id="_x0000_i1028" type="#_x0000_t75" style="width:217.9pt;height:118.95pt" o:ole="">
+                <v:shape id="_x0000_i1028" type="#_x0000_t75" style="width:218.25pt;height:119.25pt" o:ole="">
                   <v:imagedata r:id="rId11" o:title=""/>
                 </v:shape>
-                <o:OLEObject Type="Embed" ProgID="Unknown" ShapeID="_x0000_i1028" DrawAspect="Content" ObjectID="_1512338048" r:id="rId12"/>
+                <o:OLEObject Type="Embed" ProgID="Unknown" ShapeID="_x0000_i1028" DrawAspect="Content" ObjectID="_1516874627" r:id="rId12"/>
               </w:object>
             </w:r>
           </w:p>
@@ -1427,10 +1431,10 @@
           <w:p>
             <w:r>
               <w:object w:dxaOrig="13456" w:dyaOrig="7348">
-                <v:shape id="_x0000_i1029" type="#_x0000_t75" style="width:201.6pt;height:110.2pt" o:ole="">
+                <v:shape id="_x0000_i1029" type="#_x0000_t75" style="width:201.75pt;height:110.25pt" o:ole="">
                   <v:imagedata r:id="rId13" o:title=""/>
                 </v:shape>
-                <o:OLEObject Type="Embed" ProgID="Unknown" ShapeID="_x0000_i1029" DrawAspect="Content" ObjectID="_1512338049" r:id="rId14"/>
+                <o:OLEObject Type="Embed" ProgID="Unknown" ShapeID="_x0000_i1029" DrawAspect="Content" ObjectID="_1516874628" r:id="rId14"/>
               </w:object>
             </w:r>
           </w:p>
@@ -1767,10 +1771,10 @@
           <w:p>
             <w:r>
               <w:object w:dxaOrig="13456" w:dyaOrig="7348">
-                <v:shape id="_x0000_i1030" type="#_x0000_t75" style="width:199.7pt;height:108.95pt" o:ole="">
+                <v:shape id="_x0000_i1030" type="#_x0000_t75" style="width:199.5pt;height:108.75pt" o:ole="">
                   <v:imagedata r:id="rId15" o:title=""/>
                 </v:shape>
-                <o:OLEObject Type="Embed" ProgID="Unknown" ShapeID="_x0000_i1030" DrawAspect="Content" ObjectID="_1512338050" r:id="rId16"/>
+                <o:OLEObject Type="Embed" ProgID="Unknown" ShapeID="_x0000_i1030" DrawAspect="Content" ObjectID="_1516874629" r:id="rId16"/>
               </w:object>
             </w:r>
           </w:p>
@@ -2108,10 +2112,10 @@
           <w:p>
             <w:r>
               <w:object w:dxaOrig="13456" w:dyaOrig="7348">
-                <v:shape id="_x0000_i1031" type="#_x0000_t75" style="width:191.6pt;height:104.55pt" o:ole="">
+                <v:shape id="_x0000_i1031" type="#_x0000_t75" style="width:192pt;height:105pt" o:ole="">
                   <v:imagedata r:id="rId15" o:title=""/>
                 </v:shape>
-                <o:OLEObject Type="Embed" ProgID="Unknown" ShapeID="_x0000_i1031" DrawAspect="Content" ObjectID="_1512338051" r:id="rId17"/>
+                <o:OLEObject Type="Embed" ProgID="Unknown" ShapeID="_x0000_i1031" DrawAspect="Content" ObjectID="_1516874630" r:id="rId17"/>
               </w:object>
             </w:r>
           </w:p>
@@ -2448,10 +2452,10 @@
           <w:p>
             <w:r>
               <w:object w:dxaOrig="13456" w:dyaOrig="7348">
-                <v:shape id="_x0000_i1040" type="#_x0000_t75" style="width:187.2pt;height:102.05pt" o:ole="">
+                <v:shape id="_x0000_i1032" type="#_x0000_t75" style="width:186.75pt;height:102pt" o:ole="">
                   <v:imagedata r:id="rId18" o:title=""/>
                 </v:shape>
-                <o:OLEObject Type="Embed" ProgID="Unknown" ShapeID="_x0000_i1040" DrawAspect="Content" ObjectID="_1512338052" r:id="rId19"/>
+                <o:OLEObject Type="Embed" ProgID="Unknown" ShapeID="_x0000_i1032" DrawAspect="Content" ObjectID="_1516874631" r:id="rId19"/>
               </w:object>
             </w:r>
           </w:p>
@@ -2788,10 +2792,10 @@
           <w:p>
             <w:r>
               <w:object w:dxaOrig="13456" w:dyaOrig="7348">
-                <v:shape id="_x0000_i1032" type="#_x0000_t75" style="width:190.35pt;height:103.95pt" o:ole="">
+                <v:shape id="_x0000_i1033" type="#_x0000_t75" style="width:190.5pt;height:104.25pt" o:ole="">
                   <v:imagedata r:id="rId20" o:title=""/>
                 </v:shape>
-                <o:OLEObject Type="Embed" ProgID="Unknown" ShapeID="_x0000_i1032" DrawAspect="Content" ObjectID="_1512338053" r:id="rId21"/>
+                <o:OLEObject Type="Embed" ProgID="Unknown" ShapeID="_x0000_i1033" DrawAspect="Content" ObjectID="_1516874632" r:id="rId21"/>
               </w:object>
             </w:r>
           </w:p>
@@ -3128,10 +3132,10 @@
           <w:p>
             <w:r>
               <w:object w:dxaOrig="13456" w:dyaOrig="7348">
-                <v:shape id="_x0000_i1033" type="#_x0000_t75" style="width:186.55pt;height:101.45pt" o:ole="">
+                <v:shape id="_x0000_i1034" type="#_x0000_t75" style="width:186pt;height:101.25pt" o:ole="">
                   <v:imagedata r:id="rId22" o:title=""/>
                 </v:shape>
-                <o:OLEObject Type="Embed" ProgID="Unknown" ShapeID="_x0000_i1033" DrawAspect="Content" ObjectID="_1512338054" r:id="rId23"/>
+                <o:OLEObject Type="Embed" ProgID="Unknown" ShapeID="_x0000_i1034" DrawAspect="Content" ObjectID="_1516874633" r:id="rId23"/>
               </w:object>
             </w:r>
           </w:p>
@@ -3470,10 +3474,10 @@
           <w:p>
             <w:r>
               <w:object w:dxaOrig="13456" w:dyaOrig="7348">
-                <v:shape id="_x0000_i1034" type="#_x0000_t75" style="width:186.55pt;height:102.05pt" o:ole="">
+                <v:shape id="_x0000_i1035" type="#_x0000_t75" style="width:186pt;height:102pt" o:ole="">
                   <v:imagedata r:id="rId24" o:title=""/>
                 </v:shape>
-                <o:OLEObject Type="Embed" ProgID="Unknown" ShapeID="_x0000_i1034" DrawAspect="Content" ObjectID="_1512338055" r:id="rId25"/>
+                <o:OLEObject Type="Embed" ProgID="Unknown" ShapeID="_x0000_i1035" DrawAspect="Content" ObjectID="_1516874634" r:id="rId25"/>
               </w:object>
             </w:r>
           </w:p>
@@ -3821,10 +3825,10 @@
           <w:p>
             <w:r>
               <w:object w:dxaOrig="13456" w:dyaOrig="7348">
-                <v:shape id="_x0000_i1035" type="#_x0000_t75" style="width:191.6pt;height:105.2pt" o:ole="">
+                <v:shape id="_x0000_i1036" type="#_x0000_t75" style="width:192pt;height:105pt" o:ole="">
                   <v:imagedata r:id="rId26" o:title=""/>
                 </v:shape>
-                <o:OLEObject Type="Embed" ProgID="Unknown" ShapeID="_x0000_i1035" DrawAspect="Content" ObjectID="_1512338056" r:id="rId27"/>
+                <o:OLEObject Type="Embed" ProgID="Unknown" ShapeID="_x0000_i1036" DrawAspect="Content" ObjectID="_1516874635" r:id="rId27"/>
               </w:object>
             </w:r>
           </w:p>
@@ -4242,10 +4246,10 @@
           <w:p>
             <w:r>
               <w:object w:dxaOrig="13456" w:dyaOrig="7348">
-                <v:shape id="_x0000_i1036" type="#_x0000_t75" style="width:201.6pt;height:110.2pt" o:ole="">
+                <v:shape id="_x0000_i1037" type="#_x0000_t75" style="width:201.75pt;height:110.25pt" o:ole="">
                   <v:imagedata r:id="rId28" o:title=""/>
                 </v:shape>
-                <o:OLEObject Type="Embed" ProgID="Unknown" ShapeID="_x0000_i1036" DrawAspect="Content" ObjectID="_1512338057" r:id="rId29"/>
+                <o:OLEObject Type="Embed" ProgID="Unknown" ShapeID="_x0000_i1037" DrawAspect="Content" ObjectID="_1516874636" r:id="rId29"/>
               </w:object>
             </w:r>
           </w:p>
@@ -5120,10 +5124,10 @@
           <w:p>
             <w:r>
               <w:object w:dxaOrig="13456" w:dyaOrig="7348">
-                <v:shape id="_x0000_i1037" type="#_x0000_t75" style="width:222.9pt;height:122.1pt" o:ole="">
+                <v:shape id="_x0000_i1038" type="#_x0000_t75" style="width:210.75pt;height:115.5pt" o:ole="">
                   <v:imagedata r:id="rId31" o:title=""/>
                 </v:shape>
-                <o:OLEObject Type="Embed" ProgID="Unknown" ShapeID="_x0000_i1037" DrawAspect="Content" ObjectID="_1512338058" r:id="rId32"/>
+                <o:OLEObject Type="Embed" ProgID="Unknown" ShapeID="_x0000_i1038" DrawAspect="Content" ObjectID="_1516874637" r:id="rId32"/>
               </w:object>
             </w:r>
           </w:p>
@@ -5541,10 +5545,10 @@
           <w:p>
             <w:r>
               <w:object w:dxaOrig="13456" w:dyaOrig="7348">
-                <v:shape id="_x0000_i1038" type="#_x0000_t75" style="width:221.65pt;height:121.45pt" o:ole="">
+                <v:shape id="_x0000_i1039" type="#_x0000_t75" style="width:3in;height:118.5pt" o:ole="">
                   <v:imagedata r:id="rId31" o:title=""/>
                 </v:shape>
-                <o:OLEObject Type="Embed" ProgID="Unknown" ShapeID="_x0000_i1038" DrawAspect="Content" ObjectID="_1512338059" r:id="rId33"/>
+                <o:OLEObject Type="Embed" ProgID="Unknown" ShapeID="_x0000_i1039" DrawAspect="Content" ObjectID="_1516874638" r:id="rId33"/>
               </w:object>
             </w:r>
           </w:p>
@@ -5899,8 +5903,6 @@
       <w:r>
         <w:t>Bottomright for each next per/abs</w:t>
       </w:r>
-      <w:bookmarkStart w:id="0" w:name="_GoBack"/>
-      <w:bookmarkEnd w:id="0"/>
     </w:p>
     <w:tbl>
       <w:tblPr>
@@ -5964,10 +5966,10 @@
           <w:p>
             <w:r>
               <w:object w:dxaOrig="13456" w:dyaOrig="7348">
-                <v:shape id="_x0000_i1039" type="#_x0000_t75" style="width:221.65pt;height:120.85pt" o:ole="">
+                <v:shape id="_x0000_i1040" type="#_x0000_t75" style="width:210.75pt;height:114.75pt" o:ole="">
                   <v:imagedata r:id="rId31" o:title=""/>
                 </v:shape>
-                <o:OLEObject Type="Embed" ProgID="Unknown" ShapeID="_x0000_i1039" DrawAspect="Content" ObjectID="_1512338060" r:id="rId34"/>
+                <o:OLEObject Type="Embed" ProgID="Unknown" ShapeID="_x0000_i1040" DrawAspect="Content" ObjectID="_1516874639" r:id="rId34"/>
               </w:object>
             </w:r>
           </w:p>
@@ -6317,6 +6319,2309 @@
         </w:tc>
       </w:tr>
     </w:tbl>
+    <w:p/>
+    <w:p>
+      <w:r>
+        <w:t>Relative rotation</w:t>
+      </w:r>
+      <w:r>
+        <w:t xml:space="preserve"> center</w:t>
+      </w:r>
+    </w:p>
+    <w:tbl>
+      <w:tblPr>
+        <w:tblStyle w:val="TableGrid"/>
+        <w:tblW w:w="0" w:type="auto"/>
+        <w:tblLook w:val="04A0" w:firstRow="1" w:lastRow="0" w:firstColumn="1" w:lastColumn="0" w:noHBand="0" w:noVBand="1"/>
+      </w:tblPr>
+      <w:tblGrid>
+        <w:gridCol w:w="846"/>
+        <w:gridCol w:w="1134"/>
+        <w:gridCol w:w="1134"/>
+        <w:gridCol w:w="4678"/>
+      </w:tblGrid>
+      <w:tr>
+        <w:tc>
+          <w:tcPr>
+            <w:tcW w:w="846" w:type="dxa"/>
+          </w:tcPr>
+          <w:p>
+            <w:r>
+              <w:t>Pos:</w:t>
+            </w:r>
+          </w:p>
+        </w:tc>
+        <w:tc>
+          <w:tcPr>
+            <w:tcW w:w="1134" w:type="dxa"/>
+          </w:tcPr>
+          <w:p>
+            <w:r>
+              <w:t>0.5,0.5</w:t>
+            </w:r>
+          </w:p>
+        </w:tc>
+        <w:tc>
+          <w:tcPr>
+            <w:tcW w:w="1134" w:type="dxa"/>
+          </w:tcPr>
+          <w:p>
+            <w:r>
+              <w:t>0</w:t>
+            </w:r>
+          </w:p>
+        </w:tc>
+        <w:tc>
+          <w:tcPr>
+            <w:tcW w:w="4678" w:type="dxa"/>
+            <w:vMerge w:val="restart"/>
+          </w:tcPr>
+          <w:p>
+            <w:r>
+              <w:pict>
+                <v:shape id="_x0000_i1041" type="#_x0000_t75" style="width:210pt;height:126pt">
+                  <v:imagedata r:id="rId35" o:title="Untitled-1"/>
+                </v:shape>
+              </w:pict>
+            </w:r>
+          </w:p>
+        </w:tc>
+      </w:tr>
+      <w:tr>
+        <w:tc>
+          <w:tcPr>
+            <w:tcW w:w="846" w:type="dxa"/>
+          </w:tcPr>
+          <w:p>
+            <w:r>
+              <w:t>Ptype:</w:t>
+            </w:r>
+          </w:p>
+        </w:tc>
+        <w:tc>
+          <w:tcPr>
+            <w:tcW w:w="1134" w:type="dxa"/>
+          </w:tcPr>
+          <w:p>
+            <w:r>
+              <w:t>absper</w:t>
+            </w:r>
+          </w:p>
+        </w:tc>
+        <w:tc>
+          <w:tcPr>
+            <w:tcW w:w="1134" w:type="dxa"/>
+          </w:tcPr>
+          <w:p>
+            <w:r>
+              <w:t>per</w:t>
+            </w:r>
+          </w:p>
+        </w:tc>
+        <w:tc>
+          <w:tcPr>
+            <w:tcW w:w="4678" w:type="dxa"/>
+            <w:vMerge/>
+          </w:tcPr>
+          <w:p/>
+        </w:tc>
+      </w:tr>
+      <w:tr>
+        <w:tc>
+          <w:tcPr>
+            <w:tcW w:w="846" w:type="dxa"/>
+          </w:tcPr>
+          <w:p>
+            <w:r>
+              <w:t>Anch</w:t>
+            </w:r>
+          </w:p>
+        </w:tc>
+        <w:tc>
+          <w:tcPr>
+            <w:tcW w:w="1134" w:type="dxa"/>
+          </w:tcPr>
+          <w:p>
+            <w:r>
+              <w:t>0.5</w:t>
+            </w:r>
+          </w:p>
+        </w:tc>
+        <w:tc>
+          <w:tcPr>
+            <w:tcW w:w="1134" w:type="dxa"/>
+          </w:tcPr>
+          <w:p>
+            <w:r>
+              <w:t>0</w:t>
+            </w:r>
+          </w:p>
+        </w:tc>
+        <w:tc>
+          <w:tcPr>
+            <w:tcW w:w="4678" w:type="dxa"/>
+            <w:vMerge/>
+          </w:tcPr>
+          <w:p/>
+        </w:tc>
+      </w:tr>
+      <w:tr>
+        <w:tc>
+          <w:tcPr>
+            <w:tcW w:w="846" w:type="dxa"/>
+          </w:tcPr>
+          <w:p>
+            <w:r>
+              <w:t>Stype</w:t>
+            </w:r>
+          </w:p>
+        </w:tc>
+        <w:tc>
+          <w:tcPr>
+            <w:tcW w:w="1134" w:type="dxa"/>
+          </w:tcPr>
+          <w:p>
+            <w:r>
+              <w:t>loc</w:t>
+            </w:r>
+          </w:p>
+        </w:tc>
+        <w:tc>
+          <w:tcPr>
+            <w:tcW w:w="1134" w:type="dxa"/>
+          </w:tcPr>
+          <w:p>
+            <w:r>
+              <w:t>loc</w:t>
+            </w:r>
+          </w:p>
+        </w:tc>
+        <w:tc>
+          <w:tcPr>
+            <w:tcW w:w="4678" w:type="dxa"/>
+            <w:vMerge/>
+          </w:tcPr>
+          <w:p/>
+        </w:tc>
+      </w:tr>
+      <w:tr>
+        <w:tc>
+          <w:tcPr>
+            <w:tcW w:w="846" w:type="dxa"/>
+          </w:tcPr>
+          <w:p>
+            <w:r>
+              <w:t>w</w:t>
+            </w:r>
+          </w:p>
+        </w:tc>
+        <w:tc>
+          <w:tcPr>
+            <w:tcW w:w="1134" w:type="dxa"/>
+          </w:tcPr>
+          <w:p>
+            <w:r>
+              <w:t>1</w:t>
+            </w:r>
+          </w:p>
+        </w:tc>
+        <w:tc>
+          <w:tcPr>
+            <w:tcW w:w="1134" w:type="dxa"/>
+          </w:tcPr>
+          <w:p>
+            <w:r>
+              <w:t>1</w:t>
+            </w:r>
+          </w:p>
+        </w:tc>
+        <w:tc>
+          <w:tcPr>
+            <w:tcW w:w="4678" w:type="dxa"/>
+            <w:vMerge/>
+          </w:tcPr>
+          <w:p/>
+        </w:tc>
+      </w:tr>
+      <w:tr>
+        <w:tc>
+          <w:tcPr>
+            <w:tcW w:w="846" w:type="dxa"/>
+          </w:tcPr>
+          <w:p>
+            <w:r>
+              <w:t>h</w:t>
+            </w:r>
+          </w:p>
+        </w:tc>
+        <w:tc>
+          <w:tcPr>
+            <w:tcW w:w="1134" w:type="dxa"/>
+          </w:tcPr>
+          <w:p>
+            <w:r>
+              <w:t>1</w:t>
+            </w:r>
+          </w:p>
+        </w:tc>
+        <w:tc>
+          <w:tcPr>
+            <w:tcW w:w="1134" w:type="dxa"/>
+          </w:tcPr>
+          <w:p>
+            <w:r>
+              <w:t>1</w:t>
+            </w:r>
+          </w:p>
+        </w:tc>
+        <w:tc>
+          <w:tcPr>
+            <w:tcW w:w="4678" w:type="dxa"/>
+            <w:vMerge/>
+          </w:tcPr>
+          <w:p/>
+        </w:tc>
+      </w:tr>
+      <w:tr>
+        <w:tc>
+          <w:tcPr>
+            <w:tcW w:w="846" w:type="dxa"/>
+          </w:tcPr>
+          <w:p>
+            <w:r>
+              <w:t>rot</w:t>
+            </w:r>
+          </w:p>
+        </w:tc>
+        <w:tc>
+          <w:tcPr>
+            <w:tcW w:w="1134" w:type="dxa"/>
+          </w:tcPr>
+          <w:p>
+            <w:r>
+              <w:t>0</w:t>
+            </w:r>
+          </w:p>
+        </w:tc>
+        <w:tc>
+          <w:tcPr>
+            <w:tcW w:w="1134" w:type="dxa"/>
+          </w:tcPr>
+          <w:p>
+            <w:r>
+              <w:t>45</w:t>
+            </w:r>
+          </w:p>
+        </w:tc>
+        <w:tc>
+          <w:tcPr>
+            <w:tcW w:w="4678" w:type="dxa"/>
+            <w:vMerge/>
+          </w:tcPr>
+          <w:p/>
+        </w:tc>
+      </w:tr>
+      <w:tr>
+        <w:tc>
+          <w:tcPr>
+            <w:tcW w:w="846" w:type="dxa"/>
+          </w:tcPr>
+          <w:p>
+            <w:r>
+              <w:t>rot_or</w:t>
+            </w:r>
+          </w:p>
+        </w:tc>
+        <w:tc>
+          <w:tcPr>
+            <w:tcW w:w="1134" w:type="dxa"/>
+          </w:tcPr>
+          <w:p>
+            <w:r>
+              <w:t>0.5</w:t>
+            </w:r>
+          </w:p>
+        </w:tc>
+        <w:tc>
+          <w:tcPr>
+            <w:tcW w:w="1134" w:type="dxa"/>
+          </w:tcPr>
+          <w:p>
+            <w:r>
+              <w:t>0.5</w:t>
+            </w:r>
+          </w:p>
+        </w:tc>
+        <w:tc>
+          <w:tcPr>
+            <w:tcW w:w="4678" w:type="dxa"/>
+            <w:vMerge/>
+          </w:tcPr>
+          <w:p/>
+        </w:tc>
+      </w:tr>
+    </w:tbl>
+    <w:p>
+      <w:r>
+        <w:lastRenderedPageBreak/>
+        <w:t>Relative rotation</w:t>
+      </w:r>
+      <w:r>
+        <w:t xml:space="preserve"> topleft</w:t>
+      </w:r>
+    </w:p>
+    <w:tbl>
+      <w:tblPr>
+        <w:tblStyle w:val="TableGrid"/>
+        <w:tblW w:w="0" w:type="auto"/>
+        <w:tblLook w:val="04A0" w:firstRow="1" w:lastRow="0" w:firstColumn="1" w:lastColumn="0" w:noHBand="0" w:noVBand="1"/>
+      </w:tblPr>
+      <w:tblGrid>
+        <w:gridCol w:w="846"/>
+        <w:gridCol w:w="1134"/>
+        <w:gridCol w:w="1134"/>
+        <w:gridCol w:w="3986"/>
+      </w:tblGrid>
+      <w:tr>
+        <w:tc>
+          <w:tcPr>
+            <w:tcW w:w="846" w:type="dxa"/>
+          </w:tcPr>
+          <w:p>
+            <w:r>
+              <w:t>Pos:</w:t>
+            </w:r>
+          </w:p>
+        </w:tc>
+        <w:tc>
+          <w:tcPr>
+            <w:tcW w:w="1134" w:type="dxa"/>
+          </w:tcPr>
+          <w:p>
+            <w:r>
+              <w:t>0.5,0.5</w:t>
+            </w:r>
+          </w:p>
+        </w:tc>
+        <w:tc>
+          <w:tcPr>
+            <w:tcW w:w="1134" w:type="dxa"/>
+          </w:tcPr>
+          <w:p>
+            <w:r>
+              <w:t>0</w:t>
+            </w:r>
+          </w:p>
+        </w:tc>
+        <w:tc>
+          <w:tcPr>
+            <w:tcW w:w="3986" w:type="dxa"/>
+            <w:vMerge w:val="restart"/>
+          </w:tcPr>
+          <w:p>
+            <w:r>
+              <w:rPr>
+                <w:noProof/>
+              </w:rPr>
+              <w:pict>
+                <v:shape id="_x0000_i1042" type="#_x0000_t75" style="width:188.25pt;height:112.5pt">
+                  <v:imagedata r:id="rId36" o:title="Untitled-1"/>
+                </v:shape>
+              </w:pict>
+            </w:r>
+          </w:p>
+        </w:tc>
+      </w:tr>
+      <w:tr>
+        <w:tc>
+          <w:tcPr>
+            <w:tcW w:w="846" w:type="dxa"/>
+          </w:tcPr>
+          <w:p>
+            <w:r>
+              <w:t>Ptype:</w:t>
+            </w:r>
+          </w:p>
+        </w:tc>
+        <w:tc>
+          <w:tcPr>
+            <w:tcW w:w="1134" w:type="dxa"/>
+          </w:tcPr>
+          <w:p>
+            <w:r>
+              <w:t>abs</w:t>
+            </w:r>
+            <w:bookmarkStart w:id="0" w:name="_GoBack"/>
+            <w:bookmarkEnd w:id="0"/>
+            <w:r>
+              <w:t>per</w:t>
+            </w:r>
+          </w:p>
+        </w:tc>
+        <w:tc>
+          <w:tcPr>
+            <w:tcW w:w="1134" w:type="dxa"/>
+          </w:tcPr>
+          <w:p>
+            <w:r>
+              <w:t>per</w:t>
+            </w:r>
+          </w:p>
+        </w:tc>
+        <w:tc>
+          <w:tcPr>
+            <w:tcW w:w="3986" w:type="dxa"/>
+            <w:vMerge/>
+          </w:tcPr>
+          <w:p/>
+        </w:tc>
+      </w:tr>
+      <w:tr>
+        <w:tc>
+          <w:tcPr>
+            <w:tcW w:w="846" w:type="dxa"/>
+          </w:tcPr>
+          <w:p>
+            <w:r>
+              <w:t>Anch</w:t>
+            </w:r>
+          </w:p>
+        </w:tc>
+        <w:tc>
+          <w:tcPr>
+            <w:tcW w:w="1134" w:type="dxa"/>
+          </w:tcPr>
+          <w:p>
+            <w:r>
+              <w:t>0.5</w:t>
+            </w:r>
+          </w:p>
+        </w:tc>
+        <w:tc>
+          <w:tcPr>
+            <w:tcW w:w="1134" w:type="dxa"/>
+          </w:tcPr>
+          <w:p>
+            <w:r>
+              <w:t>0</w:t>
+            </w:r>
+          </w:p>
+        </w:tc>
+        <w:tc>
+          <w:tcPr>
+            <w:tcW w:w="3986" w:type="dxa"/>
+            <w:vMerge/>
+          </w:tcPr>
+          <w:p/>
+        </w:tc>
+      </w:tr>
+      <w:tr>
+        <w:tc>
+          <w:tcPr>
+            <w:tcW w:w="846" w:type="dxa"/>
+          </w:tcPr>
+          <w:p>
+            <w:r>
+              <w:t>Stype</w:t>
+            </w:r>
+          </w:p>
+        </w:tc>
+        <w:tc>
+          <w:tcPr>
+            <w:tcW w:w="1134" w:type="dxa"/>
+          </w:tcPr>
+          <w:p>
+            <w:r>
+              <w:t>loc</w:t>
+            </w:r>
+          </w:p>
+        </w:tc>
+        <w:tc>
+          <w:tcPr>
+            <w:tcW w:w="1134" w:type="dxa"/>
+          </w:tcPr>
+          <w:p>
+            <w:r>
+              <w:t>loc</w:t>
+            </w:r>
+          </w:p>
+        </w:tc>
+        <w:tc>
+          <w:tcPr>
+            <w:tcW w:w="3986" w:type="dxa"/>
+            <w:vMerge/>
+          </w:tcPr>
+          <w:p/>
+        </w:tc>
+      </w:tr>
+      <w:tr>
+        <w:tc>
+          <w:tcPr>
+            <w:tcW w:w="846" w:type="dxa"/>
+          </w:tcPr>
+          <w:p>
+            <w:r>
+              <w:t>w</w:t>
+            </w:r>
+          </w:p>
+        </w:tc>
+        <w:tc>
+          <w:tcPr>
+            <w:tcW w:w="1134" w:type="dxa"/>
+          </w:tcPr>
+          <w:p>
+            <w:r>
+              <w:t>1</w:t>
+            </w:r>
+          </w:p>
+        </w:tc>
+        <w:tc>
+          <w:tcPr>
+            <w:tcW w:w="1134" w:type="dxa"/>
+          </w:tcPr>
+          <w:p>
+            <w:r>
+              <w:t>1</w:t>
+            </w:r>
+          </w:p>
+        </w:tc>
+        <w:tc>
+          <w:tcPr>
+            <w:tcW w:w="3986" w:type="dxa"/>
+            <w:vMerge/>
+          </w:tcPr>
+          <w:p/>
+        </w:tc>
+      </w:tr>
+      <w:tr>
+        <w:tc>
+          <w:tcPr>
+            <w:tcW w:w="846" w:type="dxa"/>
+          </w:tcPr>
+          <w:p>
+            <w:r>
+              <w:t>h</w:t>
+            </w:r>
+          </w:p>
+        </w:tc>
+        <w:tc>
+          <w:tcPr>
+            <w:tcW w:w="1134" w:type="dxa"/>
+          </w:tcPr>
+          <w:p>
+            <w:r>
+              <w:t>1</w:t>
+            </w:r>
+          </w:p>
+        </w:tc>
+        <w:tc>
+          <w:tcPr>
+            <w:tcW w:w="1134" w:type="dxa"/>
+          </w:tcPr>
+          <w:p>
+            <w:r>
+              <w:t>1</w:t>
+            </w:r>
+          </w:p>
+        </w:tc>
+        <w:tc>
+          <w:tcPr>
+            <w:tcW w:w="3986" w:type="dxa"/>
+            <w:vMerge/>
+          </w:tcPr>
+          <w:p/>
+        </w:tc>
+      </w:tr>
+      <w:tr>
+        <w:tc>
+          <w:tcPr>
+            <w:tcW w:w="846" w:type="dxa"/>
+          </w:tcPr>
+          <w:p>
+            <w:r>
+              <w:t>rot</w:t>
+            </w:r>
+          </w:p>
+        </w:tc>
+        <w:tc>
+          <w:tcPr>
+            <w:tcW w:w="1134" w:type="dxa"/>
+          </w:tcPr>
+          <w:p>
+            <w:r>
+              <w:t>0</w:t>
+            </w:r>
+          </w:p>
+        </w:tc>
+        <w:tc>
+          <w:tcPr>
+            <w:tcW w:w="1134" w:type="dxa"/>
+          </w:tcPr>
+          <w:p>
+            <w:r>
+              <w:t>45</w:t>
+            </w:r>
+          </w:p>
+        </w:tc>
+        <w:tc>
+          <w:tcPr>
+            <w:tcW w:w="3986" w:type="dxa"/>
+            <w:vMerge/>
+          </w:tcPr>
+          <w:p/>
+        </w:tc>
+      </w:tr>
+      <w:tr>
+        <w:tc>
+          <w:tcPr>
+            <w:tcW w:w="846" w:type="dxa"/>
+          </w:tcPr>
+          <w:p>
+            <w:r>
+              <w:t>rot_or</w:t>
+            </w:r>
+          </w:p>
+        </w:tc>
+        <w:tc>
+          <w:tcPr>
+            <w:tcW w:w="1134" w:type="dxa"/>
+          </w:tcPr>
+          <w:p>
+            <w:r>
+              <w:t>0</w:t>
+            </w:r>
+          </w:p>
+        </w:tc>
+        <w:tc>
+          <w:tcPr>
+            <w:tcW w:w="1134" w:type="dxa"/>
+          </w:tcPr>
+          <w:p>
+            <w:r>
+              <w:t>0</w:t>
+            </w:r>
+          </w:p>
+        </w:tc>
+        <w:tc>
+          <w:tcPr>
+            <w:tcW w:w="3986" w:type="dxa"/>
+            <w:vMerge/>
+          </w:tcPr>
+          <w:p/>
+        </w:tc>
+      </w:tr>
+    </w:tbl>
+    <w:p/>
+    <w:p>
+      <w:r>
+        <w:t xml:space="preserve">Relative rotation </w:t>
+      </w:r>
+      <w:r>
+        <w:t>double</w:t>
+      </w:r>
+    </w:p>
+    <w:tbl>
+      <w:tblPr>
+        <w:tblStyle w:val="TableGrid"/>
+        <w:tblW w:w="0" w:type="auto"/>
+        <w:tblLook w:val="04A0" w:firstRow="1" w:lastRow="0" w:firstColumn="1" w:lastColumn="0" w:noHBand="0" w:noVBand="1"/>
+      </w:tblPr>
+      <w:tblGrid>
+        <w:gridCol w:w="846"/>
+        <w:gridCol w:w="1134"/>
+        <w:gridCol w:w="1134"/>
+        <w:gridCol w:w="4035"/>
+      </w:tblGrid>
+      <w:tr>
+        <w:tc>
+          <w:tcPr>
+            <w:tcW w:w="846" w:type="dxa"/>
+          </w:tcPr>
+          <w:p>
+            <w:r>
+              <w:t>Pos:</w:t>
+            </w:r>
+          </w:p>
+        </w:tc>
+        <w:tc>
+          <w:tcPr>
+            <w:tcW w:w="1134" w:type="dxa"/>
+          </w:tcPr>
+          <w:p>
+            <w:r>
+              <w:t>0.5,0.5</w:t>
+            </w:r>
+          </w:p>
+        </w:tc>
+        <w:tc>
+          <w:tcPr>
+            <w:tcW w:w="1134" w:type="dxa"/>
+          </w:tcPr>
+          <w:p>
+            <w:r>
+              <w:t>0</w:t>
+            </w:r>
+            <w:r>
+              <w:t>.25</w:t>
+            </w:r>
+          </w:p>
+        </w:tc>
+        <w:tc>
+          <w:tcPr>
+            <w:tcW w:w="3986" w:type="dxa"/>
+            <w:vMerge w:val="restart"/>
+          </w:tcPr>
+          <w:p>
+            <w:r>
+              <w:rPr>
+                <w:noProof/>
+              </w:rPr>
+              <w:pict>
+                <v:shape id="_x0000_i1043" type="#_x0000_t75" style="width:191.25pt;height:114.75pt">
+                  <v:imagedata r:id="rId37" o:title="Untitled-1"/>
+                </v:shape>
+              </w:pict>
+            </w:r>
+          </w:p>
+        </w:tc>
+      </w:tr>
+      <w:tr>
+        <w:tc>
+          <w:tcPr>
+            <w:tcW w:w="846" w:type="dxa"/>
+          </w:tcPr>
+          <w:p>
+            <w:r>
+              <w:t>Ptype:</w:t>
+            </w:r>
+          </w:p>
+        </w:tc>
+        <w:tc>
+          <w:tcPr>
+            <w:tcW w:w="1134" w:type="dxa"/>
+          </w:tcPr>
+          <w:p>
+            <w:r>
+              <w:t>abs</w:t>
+            </w:r>
+            <w:r>
+              <w:t>per</w:t>
+            </w:r>
+          </w:p>
+        </w:tc>
+        <w:tc>
+          <w:tcPr>
+            <w:tcW w:w="1134" w:type="dxa"/>
+          </w:tcPr>
+          <w:p>
+            <w:r>
+              <w:t>per</w:t>
+            </w:r>
+          </w:p>
+        </w:tc>
+        <w:tc>
+          <w:tcPr>
+            <w:tcW w:w="3986" w:type="dxa"/>
+            <w:vMerge/>
+          </w:tcPr>
+          <w:p/>
+        </w:tc>
+      </w:tr>
+      <w:tr>
+        <w:tc>
+          <w:tcPr>
+            <w:tcW w:w="846" w:type="dxa"/>
+          </w:tcPr>
+          <w:p>
+            <w:r>
+              <w:t>Anch</w:t>
+            </w:r>
+          </w:p>
+        </w:tc>
+        <w:tc>
+          <w:tcPr>
+            <w:tcW w:w="1134" w:type="dxa"/>
+          </w:tcPr>
+          <w:p>
+            <w:r>
+              <w:t>0.5</w:t>
+            </w:r>
+          </w:p>
+        </w:tc>
+        <w:tc>
+          <w:tcPr>
+            <w:tcW w:w="1134" w:type="dxa"/>
+          </w:tcPr>
+          <w:p>
+            <w:r>
+              <w:t>0</w:t>
+            </w:r>
+            <w:r>
+              <w:t>.5</w:t>
+            </w:r>
+          </w:p>
+        </w:tc>
+        <w:tc>
+          <w:tcPr>
+            <w:tcW w:w="3986" w:type="dxa"/>
+            <w:vMerge/>
+          </w:tcPr>
+          <w:p/>
+        </w:tc>
+      </w:tr>
+      <w:tr>
+        <w:tc>
+          <w:tcPr>
+            <w:tcW w:w="846" w:type="dxa"/>
+          </w:tcPr>
+          <w:p>
+            <w:r>
+              <w:t>Stype</w:t>
+            </w:r>
+          </w:p>
+        </w:tc>
+        <w:tc>
+          <w:tcPr>
+            <w:tcW w:w="1134" w:type="dxa"/>
+          </w:tcPr>
+          <w:p>
+            <w:r>
+              <w:t>loc</w:t>
+            </w:r>
+          </w:p>
+        </w:tc>
+        <w:tc>
+          <w:tcPr>
+            <w:tcW w:w="1134" w:type="dxa"/>
+          </w:tcPr>
+          <w:p>
+            <w:r>
+              <w:t>loc</w:t>
+            </w:r>
+          </w:p>
+        </w:tc>
+        <w:tc>
+          <w:tcPr>
+            <w:tcW w:w="3986" w:type="dxa"/>
+            <w:vMerge/>
+          </w:tcPr>
+          <w:p/>
+        </w:tc>
+      </w:tr>
+      <w:tr>
+        <w:tc>
+          <w:tcPr>
+            <w:tcW w:w="846" w:type="dxa"/>
+          </w:tcPr>
+          <w:p>
+            <w:r>
+              <w:t>w</w:t>
+            </w:r>
+          </w:p>
+        </w:tc>
+        <w:tc>
+          <w:tcPr>
+            <w:tcW w:w="1134" w:type="dxa"/>
+          </w:tcPr>
+          <w:p>
+            <w:r>
+              <w:t>1</w:t>
+            </w:r>
+          </w:p>
+        </w:tc>
+        <w:tc>
+          <w:tcPr>
+            <w:tcW w:w="1134" w:type="dxa"/>
+          </w:tcPr>
+          <w:p>
+            <w:r>
+              <w:t>0.5</w:t>
+            </w:r>
+          </w:p>
+        </w:tc>
+        <w:tc>
+          <w:tcPr>
+            <w:tcW w:w="3986" w:type="dxa"/>
+            <w:vMerge/>
+          </w:tcPr>
+          <w:p/>
+        </w:tc>
+      </w:tr>
+      <w:tr>
+        <w:tc>
+          <w:tcPr>
+            <w:tcW w:w="846" w:type="dxa"/>
+          </w:tcPr>
+          <w:p>
+            <w:r>
+              <w:t>h</w:t>
+            </w:r>
+          </w:p>
+        </w:tc>
+        <w:tc>
+          <w:tcPr>
+            <w:tcW w:w="1134" w:type="dxa"/>
+          </w:tcPr>
+          <w:p>
+            <w:r>
+              <w:t>1</w:t>
+            </w:r>
+          </w:p>
+        </w:tc>
+        <w:tc>
+          <w:tcPr>
+            <w:tcW w:w="1134" w:type="dxa"/>
+          </w:tcPr>
+          <w:p>
+            <w:r>
+              <w:t>0.5</w:t>
+            </w:r>
+          </w:p>
+        </w:tc>
+        <w:tc>
+          <w:tcPr>
+            <w:tcW w:w="3986" w:type="dxa"/>
+            <w:vMerge/>
+          </w:tcPr>
+          <w:p/>
+        </w:tc>
+      </w:tr>
+      <w:tr>
+        <w:tc>
+          <w:tcPr>
+            <w:tcW w:w="846" w:type="dxa"/>
+          </w:tcPr>
+          <w:p>
+            <w:r>
+              <w:t>rot</w:t>
+            </w:r>
+          </w:p>
+        </w:tc>
+        <w:tc>
+          <w:tcPr>
+            <w:tcW w:w="1134" w:type="dxa"/>
+          </w:tcPr>
+          <w:p>
+            <w:r>
+              <w:t>45</w:t>
+            </w:r>
+          </w:p>
+        </w:tc>
+        <w:tc>
+          <w:tcPr>
+            <w:tcW w:w="1134" w:type="dxa"/>
+          </w:tcPr>
+          <w:p>
+            <w:r>
+              <w:t>45</w:t>
+            </w:r>
+          </w:p>
+        </w:tc>
+        <w:tc>
+          <w:tcPr>
+            <w:tcW w:w="3986" w:type="dxa"/>
+            <w:vMerge/>
+          </w:tcPr>
+          <w:p/>
+        </w:tc>
+      </w:tr>
+      <w:tr>
+        <w:tc>
+          <w:tcPr>
+            <w:tcW w:w="846" w:type="dxa"/>
+          </w:tcPr>
+          <w:p>
+            <w:r>
+              <w:t>rot_or</w:t>
+            </w:r>
+          </w:p>
+        </w:tc>
+        <w:tc>
+          <w:tcPr>
+            <w:tcW w:w="1134" w:type="dxa"/>
+          </w:tcPr>
+          <w:p>
+            <w:r>
+              <w:t>0</w:t>
+            </w:r>
+            <w:r>
+              <w:t>.5</w:t>
+            </w:r>
+          </w:p>
+        </w:tc>
+        <w:tc>
+          <w:tcPr>
+            <w:tcW w:w="1134" w:type="dxa"/>
+          </w:tcPr>
+          <w:p>
+            <w:r>
+              <w:t>0</w:t>
+            </w:r>
+            <w:r>
+              <w:t>.5</w:t>
+            </w:r>
+          </w:p>
+        </w:tc>
+        <w:tc>
+          <w:tcPr>
+            <w:tcW w:w="3986" w:type="dxa"/>
+            <w:vMerge/>
+          </w:tcPr>
+          <w:p/>
+        </w:tc>
+      </w:tr>
+    </w:tbl>
+    <w:p/>
+    <w:p>
+      <w:r>
+        <w:t>Relative rotation double</w:t>
+      </w:r>
+      <w:r>
+        <w:t xml:space="preserve"> topleft</w:t>
+      </w:r>
+    </w:p>
+    <w:tbl>
+      <w:tblPr>
+        <w:tblStyle w:val="TableGrid"/>
+        <w:tblW w:w="0" w:type="auto"/>
+        <w:tblLook w:val="04A0" w:firstRow="1" w:lastRow="0" w:firstColumn="1" w:lastColumn="0" w:noHBand="0" w:noVBand="1"/>
+      </w:tblPr>
+      <w:tblGrid>
+        <w:gridCol w:w="846"/>
+        <w:gridCol w:w="1134"/>
+        <w:gridCol w:w="1134"/>
+        <w:gridCol w:w="4035"/>
+      </w:tblGrid>
+      <w:tr>
+        <w:tc>
+          <w:tcPr>
+            <w:tcW w:w="846" w:type="dxa"/>
+          </w:tcPr>
+          <w:p>
+            <w:r>
+              <w:t>Pos:</w:t>
+            </w:r>
+          </w:p>
+        </w:tc>
+        <w:tc>
+          <w:tcPr>
+            <w:tcW w:w="1134" w:type="dxa"/>
+          </w:tcPr>
+          <w:p>
+            <w:r>
+              <w:t>0.5,0.5</w:t>
+            </w:r>
+          </w:p>
+        </w:tc>
+        <w:tc>
+          <w:tcPr>
+            <w:tcW w:w="1134" w:type="dxa"/>
+          </w:tcPr>
+          <w:p>
+            <w:r>
+              <w:t>0.25</w:t>
+            </w:r>
+          </w:p>
+        </w:tc>
+        <w:tc>
+          <w:tcPr>
+            <w:tcW w:w="3986" w:type="dxa"/>
+            <w:vMerge w:val="restart"/>
+          </w:tcPr>
+          <w:p>
+            <w:r>
+              <w:pict>
+                <v:shape id="_x0000_i1044" type="#_x0000_t75" style="width:191.25pt;height:114.75pt">
+                  <v:imagedata r:id="rId38" o:title="Untitled-1"/>
+                </v:shape>
+              </w:pict>
+            </w:r>
+          </w:p>
+        </w:tc>
+      </w:tr>
+      <w:tr>
+        <w:tc>
+          <w:tcPr>
+            <w:tcW w:w="846" w:type="dxa"/>
+          </w:tcPr>
+          <w:p>
+            <w:r>
+              <w:t>Ptype:</w:t>
+            </w:r>
+          </w:p>
+        </w:tc>
+        <w:tc>
+          <w:tcPr>
+            <w:tcW w:w="1134" w:type="dxa"/>
+          </w:tcPr>
+          <w:p>
+            <w:r>
+              <w:t>abs</w:t>
+            </w:r>
+            <w:r>
+              <w:t>per</w:t>
+            </w:r>
+          </w:p>
+        </w:tc>
+        <w:tc>
+          <w:tcPr>
+            <w:tcW w:w="1134" w:type="dxa"/>
+          </w:tcPr>
+          <w:p>
+            <w:r>
+              <w:t>per</w:t>
+            </w:r>
+          </w:p>
+        </w:tc>
+        <w:tc>
+          <w:tcPr>
+            <w:tcW w:w="3986" w:type="dxa"/>
+            <w:vMerge/>
+          </w:tcPr>
+          <w:p/>
+        </w:tc>
+      </w:tr>
+      <w:tr>
+        <w:tc>
+          <w:tcPr>
+            <w:tcW w:w="846" w:type="dxa"/>
+          </w:tcPr>
+          <w:p>
+            <w:r>
+              <w:t>Anch</w:t>
+            </w:r>
+          </w:p>
+        </w:tc>
+        <w:tc>
+          <w:tcPr>
+            <w:tcW w:w="1134" w:type="dxa"/>
+          </w:tcPr>
+          <w:p>
+            <w:r>
+              <w:t>0.5</w:t>
+            </w:r>
+          </w:p>
+        </w:tc>
+        <w:tc>
+          <w:tcPr>
+            <w:tcW w:w="1134" w:type="dxa"/>
+          </w:tcPr>
+          <w:p>
+            <w:r>
+              <w:t>0.5</w:t>
+            </w:r>
+          </w:p>
+        </w:tc>
+        <w:tc>
+          <w:tcPr>
+            <w:tcW w:w="3986" w:type="dxa"/>
+            <w:vMerge/>
+          </w:tcPr>
+          <w:p/>
+        </w:tc>
+      </w:tr>
+      <w:tr>
+        <w:tc>
+          <w:tcPr>
+            <w:tcW w:w="846" w:type="dxa"/>
+          </w:tcPr>
+          <w:p>
+            <w:r>
+              <w:t>Stype</w:t>
+            </w:r>
+          </w:p>
+        </w:tc>
+        <w:tc>
+          <w:tcPr>
+            <w:tcW w:w="1134" w:type="dxa"/>
+          </w:tcPr>
+          <w:p>
+            <w:r>
+              <w:t>loc</w:t>
+            </w:r>
+          </w:p>
+        </w:tc>
+        <w:tc>
+          <w:tcPr>
+            <w:tcW w:w="1134" w:type="dxa"/>
+          </w:tcPr>
+          <w:p>
+            <w:r>
+              <w:t>loc</w:t>
+            </w:r>
+          </w:p>
+        </w:tc>
+        <w:tc>
+          <w:tcPr>
+            <w:tcW w:w="3986" w:type="dxa"/>
+            <w:vMerge/>
+          </w:tcPr>
+          <w:p/>
+        </w:tc>
+      </w:tr>
+      <w:tr>
+        <w:tc>
+          <w:tcPr>
+            <w:tcW w:w="846" w:type="dxa"/>
+          </w:tcPr>
+          <w:p>
+            <w:r>
+              <w:t>w</w:t>
+            </w:r>
+          </w:p>
+        </w:tc>
+        <w:tc>
+          <w:tcPr>
+            <w:tcW w:w="1134" w:type="dxa"/>
+          </w:tcPr>
+          <w:p>
+            <w:r>
+              <w:t>1</w:t>
+            </w:r>
+          </w:p>
+        </w:tc>
+        <w:tc>
+          <w:tcPr>
+            <w:tcW w:w="1134" w:type="dxa"/>
+          </w:tcPr>
+          <w:p>
+            <w:r>
+              <w:t>0.5</w:t>
+            </w:r>
+          </w:p>
+        </w:tc>
+        <w:tc>
+          <w:tcPr>
+            <w:tcW w:w="3986" w:type="dxa"/>
+            <w:vMerge/>
+          </w:tcPr>
+          <w:p/>
+        </w:tc>
+      </w:tr>
+      <w:tr>
+        <w:tc>
+          <w:tcPr>
+            <w:tcW w:w="846" w:type="dxa"/>
+          </w:tcPr>
+          <w:p>
+            <w:r>
+              <w:t>h</w:t>
+            </w:r>
+          </w:p>
+        </w:tc>
+        <w:tc>
+          <w:tcPr>
+            <w:tcW w:w="1134" w:type="dxa"/>
+          </w:tcPr>
+          <w:p>
+            <w:r>
+              <w:t>1</w:t>
+            </w:r>
+          </w:p>
+        </w:tc>
+        <w:tc>
+          <w:tcPr>
+            <w:tcW w:w="1134" w:type="dxa"/>
+          </w:tcPr>
+          <w:p>
+            <w:r>
+              <w:t>0.5</w:t>
+            </w:r>
+          </w:p>
+        </w:tc>
+        <w:tc>
+          <w:tcPr>
+            <w:tcW w:w="3986" w:type="dxa"/>
+            <w:vMerge/>
+          </w:tcPr>
+          <w:p/>
+        </w:tc>
+      </w:tr>
+      <w:tr>
+        <w:tc>
+          <w:tcPr>
+            <w:tcW w:w="846" w:type="dxa"/>
+          </w:tcPr>
+          <w:p>
+            <w:r>
+              <w:t>rot</w:t>
+            </w:r>
+          </w:p>
+        </w:tc>
+        <w:tc>
+          <w:tcPr>
+            <w:tcW w:w="1134" w:type="dxa"/>
+          </w:tcPr>
+          <w:p>
+            <w:r>
+              <w:t>45</w:t>
+            </w:r>
+          </w:p>
+        </w:tc>
+        <w:tc>
+          <w:tcPr>
+            <w:tcW w:w="1134" w:type="dxa"/>
+          </w:tcPr>
+          <w:p>
+            <w:r>
+              <w:t>45</w:t>
+            </w:r>
+          </w:p>
+        </w:tc>
+        <w:tc>
+          <w:tcPr>
+            <w:tcW w:w="3986" w:type="dxa"/>
+            <w:vMerge/>
+          </w:tcPr>
+          <w:p/>
+        </w:tc>
+      </w:tr>
+      <w:tr>
+        <w:tc>
+          <w:tcPr>
+            <w:tcW w:w="846" w:type="dxa"/>
+          </w:tcPr>
+          <w:p>
+            <w:r>
+              <w:t>rot_or</w:t>
+            </w:r>
+          </w:p>
+        </w:tc>
+        <w:tc>
+          <w:tcPr>
+            <w:tcW w:w="1134" w:type="dxa"/>
+          </w:tcPr>
+          <w:p>
+            <w:r>
+              <w:t>0.5</w:t>
+            </w:r>
+          </w:p>
+        </w:tc>
+        <w:tc>
+          <w:tcPr>
+            <w:tcW w:w="1134" w:type="dxa"/>
+          </w:tcPr>
+          <w:p>
+            <w:r>
+              <w:t>0</w:t>
+            </w:r>
+          </w:p>
+        </w:tc>
+        <w:tc>
+          <w:tcPr>
+            <w:tcW w:w="3986" w:type="dxa"/>
+            <w:vMerge/>
+          </w:tcPr>
+          <w:p/>
+        </w:tc>
+      </w:tr>
+    </w:tbl>
+    <w:p/>
+    <w:p>
+      <w:r>
+        <w:t xml:space="preserve">Relative rotation </w:t>
+      </w:r>
+      <w:r>
+        <w:t>triple</w:t>
+      </w:r>
+      <w:r>
+        <w:t xml:space="preserve"> bottomleft</w:t>
+      </w:r>
+    </w:p>
+    <w:tbl>
+      <w:tblPr>
+        <w:tblStyle w:val="TableGrid"/>
+        <w:tblW w:w="0" w:type="auto"/>
+        <w:tblLook w:val="04A0" w:firstRow="1" w:lastRow="0" w:firstColumn="1" w:lastColumn="0" w:noHBand="0" w:noVBand="1"/>
+      </w:tblPr>
+      <w:tblGrid>
+        <w:gridCol w:w="822"/>
+        <w:gridCol w:w="1013"/>
+        <w:gridCol w:w="925"/>
+        <w:gridCol w:w="921"/>
+        <w:gridCol w:w="4165"/>
+      </w:tblGrid>
+      <w:tr>
+        <w:tc>
+          <w:tcPr>
+            <w:tcW w:w="822" w:type="dxa"/>
+          </w:tcPr>
+          <w:p>
+            <w:r>
+              <w:t>Pos:</w:t>
+            </w:r>
+          </w:p>
+        </w:tc>
+        <w:tc>
+          <w:tcPr>
+            <w:tcW w:w="1013" w:type="dxa"/>
+          </w:tcPr>
+          <w:p>
+            <w:r>
+              <w:t>0.5,0.5</w:t>
+            </w:r>
+          </w:p>
+        </w:tc>
+        <w:tc>
+          <w:tcPr>
+            <w:tcW w:w="925" w:type="dxa"/>
+          </w:tcPr>
+          <w:p>
+            <w:r>
+              <w:t>0,1</w:t>
+            </w:r>
+          </w:p>
+        </w:tc>
+        <w:tc>
+          <w:tcPr>
+            <w:tcW w:w="921" w:type="dxa"/>
+          </w:tcPr>
+          <w:p>
+            <w:pPr>
+              <w:rPr>
+                <w:noProof/>
+              </w:rPr>
+            </w:pPr>
+            <w:r>
+              <w:rPr>
+                <w:noProof/>
+              </w:rPr>
+              <w:t>0,</w:t>
+            </w:r>
+            <w:r>
+              <w:rPr>
+                <w:noProof/>
+              </w:rPr>
+              <w:t>1</w:t>
+            </w:r>
+          </w:p>
+        </w:tc>
+        <w:tc>
+          <w:tcPr>
+            <w:tcW w:w="4111" w:type="dxa"/>
+            <w:vMerge w:val="restart"/>
+          </w:tcPr>
+          <w:p>
+            <w:r>
+              <w:rPr>
+                <w:noProof/>
+              </w:rPr>
+              <w:pict>
+                <v:shape id="_x0000_i1045" type="#_x0000_t75" style="width:197.25pt;height:118.5pt">
+                  <v:imagedata r:id="rId39" o:title="Untitled-1"/>
+                </v:shape>
+              </w:pict>
+            </w:r>
+          </w:p>
+        </w:tc>
+      </w:tr>
+      <w:tr>
+        <w:tc>
+          <w:tcPr>
+            <w:tcW w:w="822" w:type="dxa"/>
+          </w:tcPr>
+          <w:p>
+            <w:r>
+              <w:t>Ptype:</w:t>
+            </w:r>
+          </w:p>
+        </w:tc>
+        <w:tc>
+          <w:tcPr>
+            <w:tcW w:w="1013" w:type="dxa"/>
+          </w:tcPr>
+          <w:p>
+            <w:r>
+              <w:t>abs</w:t>
+            </w:r>
+            <w:r>
+              <w:t>per</w:t>
+            </w:r>
+          </w:p>
+        </w:tc>
+        <w:tc>
+          <w:tcPr>
+            <w:tcW w:w="925" w:type="dxa"/>
+          </w:tcPr>
+          <w:p>
+            <w:r>
+              <w:t>per</w:t>
+            </w:r>
+          </w:p>
+        </w:tc>
+        <w:tc>
+          <w:tcPr>
+            <w:tcW w:w="921" w:type="dxa"/>
+          </w:tcPr>
+          <w:p>
+            <w:r>
+              <w:t>per</w:t>
+            </w:r>
+          </w:p>
+        </w:tc>
+        <w:tc>
+          <w:tcPr>
+            <w:tcW w:w="4111" w:type="dxa"/>
+            <w:vMerge/>
+          </w:tcPr>
+          <w:p/>
+        </w:tc>
+      </w:tr>
+      <w:tr>
+        <w:tc>
+          <w:tcPr>
+            <w:tcW w:w="822" w:type="dxa"/>
+          </w:tcPr>
+          <w:p>
+            <w:r>
+              <w:t>Anch</w:t>
+            </w:r>
+          </w:p>
+        </w:tc>
+        <w:tc>
+          <w:tcPr>
+            <w:tcW w:w="1013" w:type="dxa"/>
+          </w:tcPr>
+          <w:p>
+            <w:r>
+              <w:t>0.5</w:t>
+            </w:r>
+          </w:p>
+        </w:tc>
+        <w:tc>
+          <w:tcPr>
+            <w:tcW w:w="925" w:type="dxa"/>
+          </w:tcPr>
+          <w:p>
+            <w:r>
+              <w:t>0,1</w:t>
+            </w:r>
+          </w:p>
+        </w:tc>
+        <w:tc>
+          <w:tcPr>
+            <w:tcW w:w="921" w:type="dxa"/>
+          </w:tcPr>
+          <w:p>
+            <w:r>
+              <w:t>0</w:t>
+            </w:r>
+            <w:r>
+              <w:t>,1</w:t>
+            </w:r>
+          </w:p>
+        </w:tc>
+        <w:tc>
+          <w:tcPr>
+            <w:tcW w:w="4111" w:type="dxa"/>
+            <w:vMerge/>
+          </w:tcPr>
+          <w:p/>
+        </w:tc>
+      </w:tr>
+      <w:tr>
+        <w:tc>
+          <w:tcPr>
+            <w:tcW w:w="822" w:type="dxa"/>
+          </w:tcPr>
+          <w:p>
+            <w:r>
+              <w:t>Stype</w:t>
+            </w:r>
+          </w:p>
+        </w:tc>
+        <w:tc>
+          <w:tcPr>
+            <w:tcW w:w="1013" w:type="dxa"/>
+          </w:tcPr>
+          <w:p>
+            <w:r>
+              <w:t>loc</w:t>
+            </w:r>
+          </w:p>
+        </w:tc>
+        <w:tc>
+          <w:tcPr>
+            <w:tcW w:w="925" w:type="dxa"/>
+          </w:tcPr>
+          <w:p>
+            <w:r>
+              <w:t>loc</w:t>
+            </w:r>
+          </w:p>
+        </w:tc>
+        <w:tc>
+          <w:tcPr>
+            <w:tcW w:w="921" w:type="dxa"/>
+          </w:tcPr>
+          <w:p>
+            <w:r>
+              <w:t>loc</w:t>
+            </w:r>
+          </w:p>
+        </w:tc>
+        <w:tc>
+          <w:tcPr>
+            <w:tcW w:w="4111" w:type="dxa"/>
+            <w:vMerge/>
+          </w:tcPr>
+          <w:p/>
+        </w:tc>
+      </w:tr>
+      <w:tr>
+        <w:tc>
+          <w:tcPr>
+            <w:tcW w:w="822" w:type="dxa"/>
+          </w:tcPr>
+          <w:p>
+            <w:r>
+              <w:t>w</w:t>
+            </w:r>
+          </w:p>
+        </w:tc>
+        <w:tc>
+          <w:tcPr>
+            <w:tcW w:w="1013" w:type="dxa"/>
+          </w:tcPr>
+          <w:p>
+            <w:r>
+              <w:t>1</w:t>
+            </w:r>
+          </w:p>
+        </w:tc>
+        <w:tc>
+          <w:tcPr>
+            <w:tcW w:w="925" w:type="dxa"/>
+          </w:tcPr>
+          <w:p>
+            <w:r>
+              <w:t>1</w:t>
+            </w:r>
+          </w:p>
+        </w:tc>
+        <w:tc>
+          <w:tcPr>
+            <w:tcW w:w="921" w:type="dxa"/>
+          </w:tcPr>
+          <w:p>
+            <w:r>
+              <w:t>1</w:t>
+            </w:r>
+          </w:p>
+        </w:tc>
+        <w:tc>
+          <w:tcPr>
+            <w:tcW w:w="4111" w:type="dxa"/>
+            <w:vMerge/>
+          </w:tcPr>
+          <w:p/>
+        </w:tc>
+      </w:tr>
+      <w:tr>
+        <w:tc>
+          <w:tcPr>
+            <w:tcW w:w="822" w:type="dxa"/>
+          </w:tcPr>
+          <w:p>
+            <w:r>
+              <w:t>h</w:t>
+            </w:r>
+          </w:p>
+        </w:tc>
+        <w:tc>
+          <w:tcPr>
+            <w:tcW w:w="1013" w:type="dxa"/>
+          </w:tcPr>
+          <w:p>
+            <w:r>
+              <w:t>1</w:t>
+            </w:r>
+          </w:p>
+        </w:tc>
+        <w:tc>
+          <w:tcPr>
+            <w:tcW w:w="925" w:type="dxa"/>
+          </w:tcPr>
+          <w:p>
+            <w:r>
+              <w:t>1</w:t>
+            </w:r>
+          </w:p>
+        </w:tc>
+        <w:tc>
+          <w:tcPr>
+            <w:tcW w:w="921" w:type="dxa"/>
+          </w:tcPr>
+          <w:p>
+            <w:r>
+              <w:t>1</w:t>
+            </w:r>
+          </w:p>
+        </w:tc>
+        <w:tc>
+          <w:tcPr>
+            <w:tcW w:w="4111" w:type="dxa"/>
+            <w:vMerge/>
+          </w:tcPr>
+          <w:p/>
+        </w:tc>
+      </w:tr>
+      <w:tr>
+        <w:tc>
+          <w:tcPr>
+            <w:tcW w:w="822" w:type="dxa"/>
+          </w:tcPr>
+          <w:p>
+            <w:r>
+              <w:t>rot</w:t>
+            </w:r>
+          </w:p>
+        </w:tc>
+        <w:tc>
+          <w:tcPr>
+            <w:tcW w:w="1013" w:type="dxa"/>
+          </w:tcPr>
+          <w:p>
+            <w:r>
+              <w:t>10</w:t>
+            </w:r>
+          </w:p>
+        </w:tc>
+        <w:tc>
+          <w:tcPr>
+            <w:tcW w:w="925" w:type="dxa"/>
+          </w:tcPr>
+          <w:p>
+            <w:r>
+              <w:t>10</w:t>
+            </w:r>
+          </w:p>
+        </w:tc>
+        <w:tc>
+          <w:tcPr>
+            <w:tcW w:w="921" w:type="dxa"/>
+          </w:tcPr>
+          <w:p>
+            <w:r>
+              <w:t>10</w:t>
+            </w:r>
+          </w:p>
+        </w:tc>
+        <w:tc>
+          <w:tcPr>
+            <w:tcW w:w="4111" w:type="dxa"/>
+            <w:vMerge/>
+          </w:tcPr>
+          <w:p/>
+        </w:tc>
+      </w:tr>
+      <w:tr>
+        <w:tc>
+          <w:tcPr>
+            <w:tcW w:w="822" w:type="dxa"/>
+          </w:tcPr>
+          <w:p>
+            <w:r>
+              <w:t>rot_or</w:t>
+            </w:r>
+          </w:p>
+        </w:tc>
+        <w:tc>
+          <w:tcPr>
+            <w:tcW w:w="1013" w:type="dxa"/>
+          </w:tcPr>
+          <w:p>
+            <w:r>
+              <w:t>1,</w:t>
+            </w:r>
+            <w:r>
+              <w:t>0</w:t>
+            </w:r>
+          </w:p>
+        </w:tc>
+        <w:tc>
+          <w:tcPr>
+            <w:tcW w:w="925" w:type="dxa"/>
+          </w:tcPr>
+          <w:p>
+            <w:r>
+              <w:t>1,</w:t>
+            </w:r>
+            <w:r>
+              <w:t>0</w:t>
+            </w:r>
+          </w:p>
+        </w:tc>
+        <w:tc>
+          <w:tcPr>
+            <w:tcW w:w="921" w:type="dxa"/>
+          </w:tcPr>
+          <w:p>
+            <w:r>
+              <w:t>1,</w:t>
+            </w:r>
+            <w:r>
+              <w:t>0</w:t>
+            </w:r>
+          </w:p>
+        </w:tc>
+        <w:tc>
+          <w:tcPr>
+            <w:tcW w:w="4111" w:type="dxa"/>
+            <w:vMerge/>
+          </w:tcPr>
+          <w:p/>
+        </w:tc>
+      </w:tr>
+    </w:tbl>
+    <w:p/>
+    <w:p>
+      <w:r>
+        <w:lastRenderedPageBreak/>
+        <w:t>Relative rotation triple</w:t>
+      </w:r>
+      <w:r>
+        <w:t xml:space="preserve"> bottomright</w:t>
+      </w:r>
+    </w:p>
+    <w:tbl>
+      <w:tblPr>
+        <w:tblStyle w:val="TableGrid"/>
+        <w:tblW w:w="0" w:type="auto"/>
+        <w:tblLook w:val="04A0" w:firstRow="1" w:lastRow="0" w:firstColumn="1" w:lastColumn="0" w:noHBand="0" w:noVBand="1"/>
+      </w:tblPr>
+      <w:tblGrid>
+        <w:gridCol w:w="822"/>
+        <w:gridCol w:w="1013"/>
+        <w:gridCol w:w="925"/>
+        <w:gridCol w:w="921"/>
+        <w:gridCol w:w="4111"/>
+      </w:tblGrid>
+      <w:tr>
+        <w:tc>
+          <w:tcPr>
+            <w:tcW w:w="822" w:type="dxa"/>
+          </w:tcPr>
+          <w:p>
+            <w:r>
+              <w:t>Pos:</w:t>
+            </w:r>
+          </w:p>
+        </w:tc>
+        <w:tc>
+          <w:tcPr>
+            <w:tcW w:w="1013" w:type="dxa"/>
+          </w:tcPr>
+          <w:p>
+            <w:r>
+              <w:t>0.5,0.5</w:t>
+            </w:r>
+          </w:p>
+        </w:tc>
+        <w:tc>
+          <w:tcPr>
+            <w:tcW w:w="925" w:type="dxa"/>
+          </w:tcPr>
+          <w:p>
+            <w:r>
+              <w:t>1</w:t>
+            </w:r>
+            <w:r>
+              <w:t>,1</w:t>
+            </w:r>
+          </w:p>
+        </w:tc>
+        <w:tc>
+          <w:tcPr>
+            <w:tcW w:w="921" w:type="dxa"/>
+          </w:tcPr>
+          <w:p>
+            <w:pPr>
+              <w:rPr>
+                <w:noProof/>
+              </w:rPr>
+            </w:pPr>
+            <w:r>
+              <w:rPr>
+                <w:noProof/>
+              </w:rPr>
+              <w:t>1</w:t>
+            </w:r>
+            <w:r>
+              <w:rPr>
+                <w:noProof/>
+              </w:rPr>
+              <w:t>,1</w:t>
+            </w:r>
+          </w:p>
+        </w:tc>
+        <w:tc>
+          <w:tcPr>
+            <w:tcW w:w="4111" w:type="dxa"/>
+            <w:vMerge w:val="restart"/>
+          </w:tcPr>
+          <w:p>
+            <w:r>
+              <w:rPr>
+                <w:noProof/>
+              </w:rPr>
+              <w:pict>
+                <v:shape id="_x0000_i1046" type="#_x0000_t75" style="width:183pt;height:109.5pt">
+                  <v:imagedata r:id="rId40" o:title="Untitled-1"/>
+                </v:shape>
+              </w:pict>
+            </w:r>
+          </w:p>
+        </w:tc>
+      </w:tr>
+      <w:tr>
+        <w:tc>
+          <w:tcPr>
+            <w:tcW w:w="822" w:type="dxa"/>
+          </w:tcPr>
+          <w:p>
+            <w:r>
+              <w:t>Ptype:</w:t>
+            </w:r>
+          </w:p>
+        </w:tc>
+        <w:tc>
+          <w:tcPr>
+            <w:tcW w:w="1013" w:type="dxa"/>
+          </w:tcPr>
+          <w:p>
+            <w:r>
+              <w:t>abs</w:t>
+            </w:r>
+            <w:r>
+              <w:t>per</w:t>
+            </w:r>
+          </w:p>
+        </w:tc>
+        <w:tc>
+          <w:tcPr>
+            <w:tcW w:w="925" w:type="dxa"/>
+          </w:tcPr>
+          <w:p>
+            <w:r>
+              <w:t>per</w:t>
+            </w:r>
+          </w:p>
+        </w:tc>
+        <w:tc>
+          <w:tcPr>
+            <w:tcW w:w="921" w:type="dxa"/>
+          </w:tcPr>
+          <w:p>
+            <w:r>
+              <w:t>per</w:t>
+            </w:r>
+          </w:p>
+        </w:tc>
+        <w:tc>
+          <w:tcPr>
+            <w:tcW w:w="4111" w:type="dxa"/>
+            <w:vMerge/>
+          </w:tcPr>
+          <w:p/>
+        </w:tc>
+      </w:tr>
+      <w:tr>
+        <w:tc>
+          <w:tcPr>
+            <w:tcW w:w="822" w:type="dxa"/>
+          </w:tcPr>
+          <w:p>
+            <w:r>
+              <w:t>Anch</w:t>
+            </w:r>
+          </w:p>
+        </w:tc>
+        <w:tc>
+          <w:tcPr>
+            <w:tcW w:w="1013" w:type="dxa"/>
+          </w:tcPr>
+          <w:p>
+            <w:r>
+              <w:t>0.5</w:t>
+            </w:r>
+          </w:p>
+        </w:tc>
+        <w:tc>
+          <w:tcPr>
+            <w:tcW w:w="925" w:type="dxa"/>
+          </w:tcPr>
+          <w:p>
+            <w:r>
+              <w:t>0</w:t>
+            </w:r>
+          </w:p>
+        </w:tc>
+        <w:tc>
+          <w:tcPr>
+            <w:tcW w:w="921" w:type="dxa"/>
+          </w:tcPr>
+          <w:p>
+            <w:r>
+              <w:t>0</w:t>
+            </w:r>
+          </w:p>
+        </w:tc>
+        <w:tc>
+          <w:tcPr>
+            <w:tcW w:w="4111" w:type="dxa"/>
+            <w:vMerge/>
+          </w:tcPr>
+          <w:p/>
+        </w:tc>
+      </w:tr>
+      <w:tr>
+        <w:tc>
+          <w:tcPr>
+            <w:tcW w:w="822" w:type="dxa"/>
+          </w:tcPr>
+          <w:p>
+            <w:r>
+              <w:t>Stype</w:t>
+            </w:r>
+          </w:p>
+        </w:tc>
+        <w:tc>
+          <w:tcPr>
+            <w:tcW w:w="1013" w:type="dxa"/>
+          </w:tcPr>
+          <w:p>
+            <w:r>
+              <w:t>loc</w:t>
+            </w:r>
+          </w:p>
+        </w:tc>
+        <w:tc>
+          <w:tcPr>
+            <w:tcW w:w="925" w:type="dxa"/>
+          </w:tcPr>
+          <w:p>
+            <w:r>
+              <w:t>loc</w:t>
+            </w:r>
+          </w:p>
+        </w:tc>
+        <w:tc>
+          <w:tcPr>
+            <w:tcW w:w="921" w:type="dxa"/>
+          </w:tcPr>
+          <w:p>
+            <w:r>
+              <w:t>loc</w:t>
+            </w:r>
+          </w:p>
+        </w:tc>
+        <w:tc>
+          <w:tcPr>
+            <w:tcW w:w="4111" w:type="dxa"/>
+            <w:vMerge/>
+          </w:tcPr>
+          <w:p/>
+        </w:tc>
+      </w:tr>
+      <w:tr>
+        <w:tc>
+          <w:tcPr>
+            <w:tcW w:w="822" w:type="dxa"/>
+          </w:tcPr>
+          <w:p>
+            <w:r>
+              <w:t>w</w:t>
+            </w:r>
+          </w:p>
+        </w:tc>
+        <w:tc>
+          <w:tcPr>
+            <w:tcW w:w="1013" w:type="dxa"/>
+          </w:tcPr>
+          <w:p>
+            <w:r>
+              <w:t>1</w:t>
+            </w:r>
+          </w:p>
+        </w:tc>
+        <w:tc>
+          <w:tcPr>
+            <w:tcW w:w="925" w:type="dxa"/>
+          </w:tcPr>
+          <w:p>
+            <w:r>
+              <w:t>0.5</w:t>
+            </w:r>
+          </w:p>
+        </w:tc>
+        <w:tc>
+          <w:tcPr>
+            <w:tcW w:w="921" w:type="dxa"/>
+          </w:tcPr>
+          <w:p>
+            <w:r>
+              <w:t>0.5</w:t>
+            </w:r>
+          </w:p>
+        </w:tc>
+        <w:tc>
+          <w:tcPr>
+            <w:tcW w:w="4111" w:type="dxa"/>
+            <w:vMerge/>
+          </w:tcPr>
+          <w:p/>
+        </w:tc>
+      </w:tr>
+      <w:tr>
+        <w:tc>
+          <w:tcPr>
+            <w:tcW w:w="822" w:type="dxa"/>
+          </w:tcPr>
+          <w:p>
+            <w:r>
+              <w:t>h</w:t>
+            </w:r>
+          </w:p>
+        </w:tc>
+        <w:tc>
+          <w:tcPr>
+            <w:tcW w:w="1013" w:type="dxa"/>
+          </w:tcPr>
+          <w:p>
+            <w:r>
+              <w:t>1</w:t>
+            </w:r>
+          </w:p>
+        </w:tc>
+        <w:tc>
+          <w:tcPr>
+            <w:tcW w:w="925" w:type="dxa"/>
+          </w:tcPr>
+          <w:p>
+            <w:r>
+              <w:t>0.5</w:t>
+            </w:r>
+          </w:p>
+        </w:tc>
+        <w:tc>
+          <w:tcPr>
+            <w:tcW w:w="921" w:type="dxa"/>
+          </w:tcPr>
+          <w:p>
+            <w:r>
+              <w:t>0.5</w:t>
+            </w:r>
+          </w:p>
+        </w:tc>
+        <w:tc>
+          <w:tcPr>
+            <w:tcW w:w="4111" w:type="dxa"/>
+            <w:vMerge/>
+          </w:tcPr>
+          <w:p/>
+        </w:tc>
+      </w:tr>
+      <w:tr>
+        <w:tc>
+          <w:tcPr>
+            <w:tcW w:w="822" w:type="dxa"/>
+          </w:tcPr>
+          <w:p>
+            <w:r>
+              <w:t>rot</w:t>
+            </w:r>
+          </w:p>
+        </w:tc>
+        <w:tc>
+          <w:tcPr>
+            <w:tcW w:w="1013" w:type="dxa"/>
+          </w:tcPr>
+          <w:p>
+            <w:r>
+              <w:t>0</w:t>
+            </w:r>
+          </w:p>
+        </w:tc>
+        <w:tc>
+          <w:tcPr>
+            <w:tcW w:w="925" w:type="dxa"/>
+          </w:tcPr>
+          <w:p>
+            <w:r>
+              <w:t>-45</w:t>
+            </w:r>
+          </w:p>
+        </w:tc>
+        <w:tc>
+          <w:tcPr>
+            <w:tcW w:w="921" w:type="dxa"/>
+          </w:tcPr>
+          <w:p>
+            <w:r>
+              <w:t>-45</w:t>
+            </w:r>
+          </w:p>
+        </w:tc>
+        <w:tc>
+          <w:tcPr>
+            <w:tcW w:w="4111" w:type="dxa"/>
+            <w:vMerge/>
+          </w:tcPr>
+          <w:p/>
+        </w:tc>
+      </w:tr>
+      <w:tr>
+        <w:tc>
+          <w:tcPr>
+            <w:tcW w:w="822" w:type="dxa"/>
+          </w:tcPr>
+          <w:p>
+            <w:r>
+              <w:t>rot_or</w:t>
+            </w:r>
+          </w:p>
+        </w:tc>
+        <w:tc>
+          <w:tcPr>
+            <w:tcW w:w="1013" w:type="dxa"/>
+          </w:tcPr>
+          <w:p>
+            <w:r>
+              <w:t>0</w:t>
+            </w:r>
+          </w:p>
+        </w:tc>
+        <w:tc>
+          <w:tcPr>
+            <w:tcW w:w="925" w:type="dxa"/>
+          </w:tcPr>
+          <w:p>
+            <w:r>
+              <w:t>0</w:t>
+            </w:r>
+          </w:p>
+        </w:tc>
+        <w:tc>
+          <w:tcPr>
+            <w:tcW w:w="921" w:type="dxa"/>
+          </w:tcPr>
+          <w:p>
+            <w:r>
+              <w:t>0</w:t>
+            </w:r>
+          </w:p>
+        </w:tc>
+        <w:tc>
+          <w:tcPr>
+            <w:tcW w:w="4111" w:type="dxa"/>
+            <w:vMerge/>
+          </w:tcPr>
+          <w:p/>
+        </w:tc>
+      </w:tr>
+    </w:tbl>
+    <w:p/>
     <w:p/>
     <w:sectPr>
       <w:pgSz w:w="12240" w:h="15840"/>

</xml_diff>